<commit_message>
front end 3 dashboard
</commit_message>
<xml_diff>
--- a/word/AdmissionForm .docx
+++ b/word/AdmissionForm .docx
@@ -28,33 +28,25 @@
         <w:gridCol w:w="483"/>
         <w:gridCol w:w="222"/>
         <w:gridCol w:w="735"/>
-        <w:gridCol w:w="35"/>
-        <w:gridCol w:w="112"/>
-        <w:gridCol w:w="158"/>
-        <w:gridCol w:w="125"/>
+        <w:gridCol w:w="147"/>
+        <w:gridCol w:w="283"/>
         <w:gridCol w:w="147"/>
         <w:gridCol w:w="107"/>
         <w:gridCol w:w="670"/>
         <w:gridCol w:w="123"/>
         <w:gridCol w:w="88"/>
         <w:gridCol w:w="35"/>
-        <w:gridCol w:w="381"/>
-        <w:gridCol w:w="330"/>
+        <w:gridCol w:w="711"/>
         <w:gridCol w:w="184"/>
-        <w:gridCol w:w="43"/>
-        <w:gridCol w:w="119"/>
+        <w:gridCol w:w="162"/>
         <w:gridCol w:w="47"/>
-        <w:gridCol w:w="285"/>
-        <w:gridCol w:w="174"/>
-        <w:gridCol w:w="61"/>
-        <w:gridCol w:w="236"/>
-        <w:gridCol w:w="423"/>
+        <w:gridCol w:w="459"/>
+        <w:gridCol w:w="720"/>
         <w:gridCol w:w="201"/>
         <w:gridCol w:w="19"/>
         <w:gridCol w:w="501"/>
         <w:gridCol w:w="630"/>
-        <w:gridCol w:w="268"/>
-        <w:gridCol w:w="2035"/>
+        <w:gridCol w:w="2303"/>
       </w:tblGrid>
       <w:tr>
         <w:trPr>
@@ -63,7 +55,7 @@
         <w:tc>
           <w:tcPr>
             <w:tcW w:w="8556" w:type="dxa"/>
-            <w:gridSpan w:val="34"/>
+            <w:gridSpan w:val="27"/>
           </w:tcPr>
           <w:p>
             <w:pPr>
@@ -286,14 +278,30 @@
                 <w:sz w:val="32"/>
                 <w:szCs w:val="32"/>
               </w:rPr>
-              <w:t>Academic Year ______</w:t>
+              <w:t>Academic Year</w:t>
             </w:r>
             <w:r>
               <w:rPr>
                 <w:sz w:val="32"/>
                 <w:szCs w:val="32"/>
               </w:rPr>
-              <w:t>_</w:t>
+              <w:t xml:space="preserve"> ${</w:t>
+            </w:r>
+            <w:proofErr w:type="spellStart"/>
+            <w:r>
+              <w:rPr>
+                <w:sz w:val="32"/>
+                <w:szCs w:val="32"/>
+              </w:rPr>
+              <w:t>start_year</w:t>
+            </w:r>
+            <w:proofErr w:type="spellEnd"/>
+            <w:r>
+              <w:rPr>
+                <w:sz w:val="32"/>
+                <w:szCs w:val="32"/>
+              </w:rPr>
+              <w:t>}</w:t>
             </w:r>
             <w:r>
               <w:rPr>
@@ -304,12 +312,20 @@
               </w:rPr>
               <w:t>داخلہ برائے تعلیمی سال</w:t>
             </w:r>
+            <w:r>
+              <w:rPr>
+                <w:rFonts w:ascii="Jameel Noori Nastaleeq" w:hAnsi="Jameel Noori Nastaleeq" w:cs="Jameel Noori Nastaleeq" w:hint="cs"/>
+                <w:sz w:val="32"/>
+                <w:szCs w:val="32"/>
+                <w:rtl/>
+              </w:rPr>
+              <w:t xml:space="preserve"> </w:t>
+            </w:r>
           </w:p>
         </w:tc>
         <w:tc>
           <w:tcPr>
             <w:tcW w:w="2303" w:type="dxa"/>
-            <w:gridSpan w:val="2"/>
             <w:vAlign w:val="center"/>
           </w:tcPr>
           <w:p>
@@ -322,9 +338,11 @@
             <w:r>
               <w:t>${</w:t>
             </w:r>
+            <w:proofErr w:type="spellStart"/>
             <w:r>
               <w:t>ticketimage</w:t>
             </w:r>
+            <w:proofErr w:type="spellEnd"/>
             <w:r>
               <w:t>}</w:t>
             </w:r>
@@ -337,7 +355,7 @@
         </w:trPr>
         <w:tc>
           <w:tcPr>
-            <w:tcW w:w="383" w:type="dxa"/>
+            <w:tcW w:w="382" w:type="dxa"/>
             <w:gridSpan w:val="2"/>
             <w:tcMar>
               <w:left w:w="29" w:type="dxa"/>
@@ -363,54 +381,22 @@
         <w:tc>
           <w:tcPr>
             <w:tcW w:w="4417" w:type="dxa"/>
-            <w:gridSpan w:val="15"/>
-          </w:tcPr>
-          <w:p>
-            <w:r>
-              <w:rPr>
-                <w:b/>
-                <w:bCs/>
-              </w:rPr>
-              <w:t xml:space="preserve">Admission Applied </w:t>
-            </w:r>
-            <w:proofErr w:type="gramStart"/>
-            <w:r>
-              <w:rPr>
-                <w:b/>
-                <w:bCs/>
-              </w:rPr>
-              <w:t>For</w:t>
-            </w:r>
-            <w:proofErr w:type="gramEnd"/>
-            <w:r>
-              <w:rPr>
-                <w:b/>
-                <w:bCs/>
-              </w:rPr>
-              <w:t xml:space="preserve"> Class (</w:t>
-            </w:r>
-            <w:r>
-              <w:rPr>
-                <w:b/>
-                <w:bCs/>
-                <w:i/>
-                <w:iCs/>
-              </w:rPr>
-              <w:t>Tick One</w:t>
-            </w:r>
-            <w:r>
-              <w:rPr>
-                <w:b/>
-                <w:bCs/>
-              </w:rPr>
-              <w:t>)</w:t>
-            </w:r>
-          </w:p>
-        </w:tc>
-        <w:tc>
-          <w:tcPr>
-            <w:tcW w:w="6058" w:type="dxa"/>
-            <w:gridSpan w:val="19"/>
+            <w:gridSpan w:val="13"/>
+          </w:tcPr>
+          <w:p>
+            <w:r>
+              <w:rPr>
+                <w:b/>
+                <w:bCs/>
+              </w:rPr>
+              <w:t xml:space="preserve">Admission Applied For Class </w:t>
+            </w:r>
+          </w:p>
+        </w:tc>
+        <w:tc>
+          <w:tcPr>
+            <w:tcW w:w="6060" w:type="dxa"/>
+            <w:gridSpan w:val="13"/>
           </w:tcPr>
           <w:p>
             <w:pPr>
@@ -440,7 +426,7 @@
         </w:trPr>
         <w:tc>
           <w:tcPr>
-            <w:tcW w:w="383" w:type="dxa"/>
+            <w:tcW w:w="382" w:type="dxa"/>
             <w:gridSpan w:val="2"/>
             <w:tcMar>
               <w:left w:w="29" w:type="dxa"/>
@@ -474,8 +460,8 @@
         </w:tc>
         <w:tc>
           <w:tcPr>
-            <w:tcW w:w="2351" w:type="dxa"/>
-            <w:gridSpan w:val="5"/>
+            <w:tcW w:w="9853" w:type="dxa"/>
+            <w:gridSpan w:val="23"/>
           </w:tcPr>
           <w:p>
             <w:pPr>
@@ -493,116 +479,16 @@
                 <w:sz w:val="28"/>
                 <w:szCs w:val="28"/>
               </w:rPr>
-              <w:t>Intermediate</w:t>
-            </w:r>
-          </w:p>
-        </w:tc>
-        <w:tc>
-          <w:tcPr>
-            <w:tcW w:w="270" w:type="dxa"/>
-            <w:gridSpan w:val="2"/>
-          </w:tcPr>
-          <w:p>
-            <w:pPr>
+              <w:t xml:space="preserve"> </w:t>
+            </w:r>
+            <w:r>
               <w:rPr>
                 <w:b/>
                 <w:bCs/>
                 <w:sz w:val="28"/>
                 <w:szCs w:val="28"/>
               </w:rPr>
-            </w:pPr>
-          </w:p>
-        </w:tc>
-        <w:tc>
-          <w:tcPr>
-            <w:tcW w:w="2858" w:type="dxa"/>
-            <w:gridSpan w:val="15"/>
-          </w:tcPr>
-          <w:p>
-            <w:pPr>
-              <w:rPr>
-                <w:b/>
-                <w:bCs/>
-                <w:sz w:val="28"/>
-                <w:szCs w:val="28"/>
-              </w:rPr>
-            </w:pPr>
-            <w:r>
-              <w:rPr>
-                <w:b/>
-                <w:bCs/>
-                <w:sz w:val="28"/>
-                <w:szCs w:val="28"/>
-              </w:rPr>
-              <w:t>Bachelor</w:t>
-            </w:r>
-          </w:p>
-        </w:tc>
-        <w:tc>
-          <w:tcPr>
-            <w:tcW w:w="719" w:type="dxa"/>
-            <w:gridSpan w:val="3"/>
-          </w:tcPr>
-          <w:p>
-            <w:pPr>
-              <w:rPr>
-                <w:b/>
-                <w:bCs/>
-                <w:sz w:val="28"/>
-                <w:szCs w:val="28"/>
-              </w:rPr>
-            </w:pPr>
-          </w:p>
-        </w:tc>
-        <w:tc>
-          <w:tcPr>
-            <w:tcW w:w="3652" w:type="dxa"/>
-            <w:gridSpan w:val="6"/>
-          </w:tcPr>
-          <w:p>
-            <w:pPr>
-              <w:rPr>
-                <w:b/>
-                <w:bCs/>
-                <w:sz w:val="28"/>
-                <w:szCs w:val="28"/>
-              </w:rPr>
-            </w:pPr>
-            <w:r>
-              <w:rPr>
-                <w:b/>
-                <w:bCs/>
-                <w:sz w:val="28"/>
-                <w:szCs w:val="28"/>
-              </w:rPr>
-              <w:t>Masters</w:t>
-            </w:r>
-            <w:r>
-              <w:rPr>
-                <w:b/>
-                <w:bCs/>
-                <w:sz w:val="28"/>
-                <w:szCs w:val="28"/>
-              </w:rPr>
-              <w:t xml:space="preserve"> (ENG / ISL</w:t>
-            </w:r>
-            <w:r>
-              <w:rPr>
-                <w:b/>
-                <w:bCs/>
-                <w:sz w:val="28"/>
-                <w:szCs w:val="28"/>
-              </w:rPr>
-              <w:t xml:space="preserve"> / ECO</w:t>
-            </w:r>
-            <w:r>
-              <w:rPr>
-                <w:b/>
-                <w:bCs/>
-                <w:sz w:val="28"/>
-                <w:szCs w:val="28"/>
-              </w:rPr>
-              <w:t>)</w:t>
+              <w:t>${applied}</w:t>
             </w:r>
           </w:p>
         </w:tc>
@@ -613,7 +499,7 @@
         </w:trPr>
         <w:tc>
           <w:tcPr>
-            <w:tcW w:w="383" w:type="dxa"/>
+            <w:tcW w:w="382" w:type="dxa"/>
             <w:gridSpan w:val="2"/>
             <w:vMerge w:val="restart"/>
             <w:tcMar>
@@ -647,8 +533,8 @@
         </w:tc>
         <w:tc>
           <w:tcPr>
-            <w:tcW w:w="10476" w:type="dxa"/>
-            <w:gridSpan w:val="34"/>
+            <w:tcW w:w="10477" w:type="dxa"/>
+            <w:gridSpan w:val="26"/>
           </w:tcPr>
           <w:p>
             <w:r>
@@ -667,7 +553,7 @@
         </w:trPr>
         <w:tc>
           <w:tcPr>
-            <w:tcW w:w="383" w:type="dxa"/>
+            <w:tcW w:w="382" w:type="dxa"/>
             <w:gridSpan w:val="2"/>
             <w:vMerge/>
             <w:tcMar>
@@ -743,6 +629,146 @@
         <w:tc>
           <w:tcPr>
             <w:tcW w:w="1104" w:type="dxa"/>
+            <w:gridSpan w:val="3"/>
+            <w:tcMar>
+              <w:left w:w="29" w:type="dxa"/>
+              <w:right w:w="29" w:type="dxa"/>
+            </w:tcMar>
+          </w:tcPr>
+          <w:p>
+            <w:pPr>
+              <w:rPr>
+                <w:b/>
+                <w:bCs/>
+              </w:rPr>
+            </w:pPr>
+            <w:r>
+              <w:rPr>
+                <w:b/>
+                <w:bCs/>
+              </w:rPr>
+              <w:t>Roll No.</w:t>
+            </w:r>
+          </w:p>
+        </w:tc>
+        <w:tc>
+          <w:tcPr>
+            <w:tcW w:w="1453" w:type="dxa"/>
+            <w:gridSpan w:val="7"/>
+            <w:tcMar>
+              <w:left w:w="29" w:type="dxa"/>
+              <w:right w:w="29" w:type="dxa"/>
+            </w:tcMar>
+          </w:tcPr>
+          <w:p>
+            <w:pPr>
+              <w:rPr>
+                <w:b/>
+                <w:bCs/>
+              </w:rPr>
+            </w:pPr>
+            <w:r>
+              <w:rPr>
+                <w:b/>
+                <w:bCs/>
+              </w:rPr>
+              <w:t>Year</w:t>
+            </w:r>
+          </w:p>
+        </w:tc>
+        <w:tc>
+          <w:tcPr>
+            <w:tcW w:w="895" w:type="dxa"/>
+            <w:gridSpan w:val="2"/>
+            <w:tcMar>
+              <w:left w:w="29" w:type="dxa"/>
+              <w:right w:w="29" w:type="dxa"/>
+            </w:tcMar>
+          </w:tcPr>
+          <w:p>
+            <w:pPr>
+              <w:rPr>
+                <w:b/>
+                <w:bCs/>
+              </w:rPr>
+            </w:pPr>
+            <w:r>
+              <w:rPr>
+                <w:b/>
+                <w:bCs/>
+              </w:rPr>
+              <w:t>Annual /Supp.</w:t>
+            </w:r>
+          </w:p>
+        </w:tc>
+        <w:tc>
+          <w:tcPr>
+            <w:tcW w:w="668" w:type="dxa"/>
+            <w:gridSpan w:val="3"/>
+            <w:tcMar>
+              <w:left w:w="29" w:type="dxa"/>
+              <w:right w:w="29" w:type="dxa"/>
+            </w:tcMar>
+          </w:tcPr>
+          <w:p>
+            <w:pPr>
+              <w:rPr>
+                <w:b/>
+                <w:bCs/>
+              </w:rPr>
+            </w:pPr>
+            <w:r>
+              <w:rPr>
+                <w:b/>
+                <w:bCs/>
+              </w:rPr>
+              <w:t xml:space="preserve">Marks </w:t>
+            </w:r>
+            <w:proofErr w:type="spellStart"/>
+            <w:r>
+              <w:rPr>
+                <w:b/>
+                <w:bCs/>
+              </w:rPr>
+              <w:t>Obt</w:t>
+            </w:r>
+            <w:proofErr w:type="spellEnd"/>
+            <w:r>
+              <w:rPr>
+                <w:b/>
+                <w:bCs/>
+              </w:rPr>
+              <w:t>.</w:t>
+            </w:r>
+          </w:p>
+        </w:tc>
+        <w:tc>
+          <w:tcPr>
+            <w:tcW w:w="720" w:type="dxa"/>
+            <w:tcMar>
+              <w:left w:w="29" w:type="dxa"/>
+              <w:right w:w="29" w:type="dxa"/>
+            </w:tcMar>
+          </w:tcPr>
+          <w:p>
+            <w:pPr>
+              <w:rPr>
+                <w:b/>
+                <w:bCs/>
+              </w:rPr>
+            </w:pPr>
+            <w:r>
+              <w:rPr>
+                <w:b/>
+                <w:bCs/>
+              </w:rPr>
+              <w:t>Grade</w:t>
+            </w:r>
+          </w:p>
+        </w:tc>
+        <w:tc>
+          <w:tcPr>
+            <w:tcW w:w="1351" w:type="dxa"/>
             <w:gridSpan w:val="4"/>
             <w:tcMar>
               <w:left w:w="29" w:type="dxa"/>
@@ -761,148 +787,13 @@
                 <w:b/>
                 <w:bCs/>
               </w:rPr>
-              <w:t>Roll No.</w:t>
-            </w:r>
-          </w:p>
-        </w:tc>
-        <w:tc>
-          <w:tcPr>
-            <w:tcW w:w="1453" w:type="dxa"/>
-            <w:gridSpan w:val="8"/>
-            <w:tcMar>
-              <w:left w:w="29" w:type="dxa"/>
-              <w:right w:w="29" w:type="dxa"/>
-            </w:tcMar>
-          </w:tcPr>
-          <w:p>
-            <w:pPr>
-              <w:rPr>
-                <w:b/>
-                <w:bCs/>
-              </w:rPr>
-            </w:pPr>
-            <w:r>
-              <w:rPr>
-                <w:b/>
-                <w:bCs/>
-              </w:rPr>
-              <w:t>Year</w:t>
-            </w:r>
-          </w:p>
-        </w:tc>
-        <w:tc>
-          <w:tcPr>
-            <w:tcW w:w="895" w:type="dxa"/>
-            <w:gridSpan w:val="3"/>
-            <w:tcMar>
-              <w:left w:w="29" w:type="dxa"/>
-              <w:right w:w="29" w:type="dxa"/>
-            </w:tcMar>
-          </w:tcPr>
-          <w:p>
-            <w:pPr>
-              <w:rPr>
-                <w:b/>
-                <w:bCs/>
-              </w:rPr>
-            </w:pPr>
-            <w:r>
-              <w:rPr>
-                <w:b/>
-                <w:bCs/>
-              </w:rPr>
-              <w:t>Annual /Supp.</w:t>
-            </w:r>
-          </w:p>
-        </w:tc>
-        <w:tc>
-          <w:tcPr>
-            <w:tcW w:w="667" w:type="dxa"/>
-            <w:gridSpan w:val="5"/>
-            <w:tcMar>
-              <w:left w:w="29" w:type="dxa"/>
-              <w:right w:w="29" w:type="dxa"/>
-            </w:tcMar>
-          </w:tcPr>
-          <w:p>
-            <w:pPr>
-              <w:rPr>
-                <w:b/>
-                <w:bCs/>
-              </w:rPr>
-            </w:pPr>
-            <w:r>
-              <w:rPr>
-                <w:b/>
-                <w:bCs/>
-              </w:rPr>
-              <w:t>Marks Obt.</w:t>
-            </w:r>
-          </w:p>
-        </w:tc>
-        <w:tc>
-          <w:tcPr>
-            <w:tcW w:w="719" w:type="dxa"/>
-            <w:gridSpan w:val="3"/>
-            <w:tcMar>
-              <w:left w:w="29" w:type="dxa"/>
-              <w:right w:w="29" w:type="dxa"/>
-            </w:tcMar>
-          </w:tcPr>
-          <w:p>
-            <w:pPr>
-              <w:rPr>
-                <w:b/>
-                <w:bCs/>
-              </w:rPr>
-            </w:pPr>
-            <w:r>
-              <w:rPr>
-                <w:b/>
-                <w:bCs/>
-              </w:rPr>
-              <w:t>Grade</w:t>
-            </w:r>
-          </w:p>
-        </w:tc>
-        <w:tc>
-          <w:tcPr>
-            <w:tcW w:w="1349" w:type="dxa"/>
-            <w:gridSpan w:val="4"/>
-            <w:tcMar>
-              <w:left w:w="29" w:type="dxa"/>
-              <w:right w:w="29" w:type="dxa"/>
-            </w:tcMar>
-          </w:tcPr>
-          <w:p>
-            <w:pPr>
-              <w:rPr>
-                <w:b/>
-                <w:bCs/>
-              </w:rPr>
-            </w:pPr>
-            <w:r>
-              <w:rPr>
-                <w:b/>
-                <w:bCs/>
-              </w:rPr>
-              <w:t>%</w:t>
-            </w:r>
-            <w:proofErr w:type="gramStart"/>
-            <w:r>
-              <w:rPr>
-                <w:b/>
-                <w:bCs/>
-              </w:rPr>
-              <w:t>age</w:t>
-            </w:r>
-            <w:proofErr w:type="gramEnd"/>
+              <w:t>%age</w:t>
+            </w:r>
           </w:p>
         </w:tc>
         <w:tc>
           <w:tcPr>
             <w:tcW w:w="2303" w:type="dxa"/>
-            <w:gridSpan w:val="2"/>
           </w:tcPr>
           <w:p>
             <w:pPr>
@@ -927,7 +818,7 @@
         </w:trPr>
         <w:tc>
           <w:tcPr>
-            <w:tcW w:w="383" w:type="dxa"/>
+            <w:tcW w:w="382" w:type="dxa"/>
             <w:gridSpan w:val="2"/>
             <w:vMerge/>
             <w:tcMar>
@@ -979,6 +870,150 @@
         <w:tc>
           <w:tcPr>
             <w:tcW w:w="1104" w:type="dxa"/>
+            <w:gridSpan w:val="3"/>
+            <w:tcMar>
+              <w:left w:w="29" w:type="dxa"/>
+              <w:right w:w="29" w:type="dxa"/>
+            </w:tcMar>
+          </w:tcPr>
+          <w:p>
+            <w:r>
+              <w:t>${</w:t>
+            </w:r>
+            <w:proofErr w:type="spellStart"/>
+            <w:r>
+              <w:t>rollno</w:t>
+            </w:r>
+            <w:proofErr w:type="spellEnd"/>
+            <w:r>
+              <w:t>}</w:t>
+            </w:r>
+          </w:p>
+        </w:tc>
+        <w:tc>
+          <w:tcPr>
+            <w:tcW w:w="1453" w:type="dxa"/>
+            <w:gridSpan w:val="7"/>
+            <w:tcMar>
+              <w:left w:w="29" w:type="dxa"/>
+              <w:right w:w="29" w:type="dxa"/>
+            </w:tcMar>
+          </w:tcPr>
+          <w:p>
+            <w:pPr>
+              <w:rPr>
+                <w:b/>
+                <w:bCs/>
+                <w:sz w:val="32"/>
+                <w:szCs w:val="32"/>
+              </w:rPr>
+            </w:pPr>
+            <w:r>
+              <w:t>${</w:t>
+            </w:r>
+            <w:proofErr w:type="spellStart"/>
+            <w:r>
+              <w:t>passing_year</w:t>
+            </w:r>
+            <w:proofErr w:type="spellEnd"/>
+            <w:r>
+              <w:t>}</w:t>
+            </w:r>
+          </w:p>
+        </w:tc>
+        <w:tc>
+          <w:tcPr>
+            <w:tcW w:w="895" w:type="dxa"/>
+            <w:gridSpan w:val="2"/>
+            <w:tcMar>
+              <w:left w:w="29" w:type="dxa"/>
+              <w:right w:w="29" w:type="dxa"/>
+            </w:tcMar>
+          </w:tcPr>
+          <w:p>
+            <w:pPr>
+              <w:rPr>
+                <w:b/>
+                <w:bCs/>
+                <w:sz w:val="32"/>
+                <w:szCs w:val="32"/>
+              </w:rPr>
+            </w:pPr>
+            <w:r>
+              <w:t>${</w:t>
+            </w:r>
+            <w:proofErr w:type="spellStart"/>
+            <w:r>
+              <w:t>exam_type</w:t>
+            </w:r>
+            <w:proofErr w:type="spellEnd"/>
+            <w:r>
+              <w:t>}</w:t>
+            </w:r>
+          </w:p>
+        </w:tc>
+        <w:tc>
+          <w:tcPr>
+            <w:tcW w:w="668" w:type="dxa"/>
+            <w:gridSpan w:val="3"/>
+            <w:tcMar>
+              <w:left w:w="29" w:type="dxa"/>
+              <w:right w:w="29" w:type="dxa"/>
+            </w:tcMar>
+          </w:tcPr>
+          <w:p>
+            <w:pPr>
+              <w:rPr>
+                <w:b/>
+                <w:bCs/>
+                <w:sz w:val="32"/>
+                <w:szCs w:val="32"/>
+              </w:rPr>
+            </w:pPr>
+            <w:r>
+              <w:t>${</w:t>
+            </w:r>
+            <w:proofErr w:type="spellStart"/>
+            <w:r>
+              <w:t>marks_obtian</w:t>
+            </w:r>
+            <w:proofErr w:type="spellEnd"/>
+            <w:r>
+              <w:t>}</w:t>
+            </w:r>
+          </w:p>
+        </w:tc>
+        <w:tc>
+          <w:tcPr>
+            <w:tcW w:w="720" w:type="dxa"/>
+            <w:tcMar>
+              <w:left w:w="29" w:type="dxa"/>
+              <w:right w:w="29" w:type="dxa"/>
+            </w:tcMar>
+          </w:tcPr>
+          <w:p>
+            <w:pPr>
+              <w:rPr>
+                <w:b/>
+                <w:bCs/>
+                <w:sz w:val="32"/>
+                <w:szCs w:val="32"/>
+              </w:rPr>
+            </w:pPr>
+            <w:r>
+              <w:t>${</w:t>
+            </w:r>
+            <w:r>
+              <w:t>grade</w:t>
+            </w:r>
+            <w:r>
+              <w:t>}</w:t>
+            </w:r>
+          </w:p>
+        </w:tc>
+        <w:tc>
+          <w:tcPr>
+            <w:tcW w:w="1351" w:type="dxa"/>
             <w:gridSpan w:val="4"/>
             <w:tcMar>
               <w:left w:w="29" w:type="dxa"/>
@@ -986,27 +1021,6 @@
             </w:tcMar>
           </w:tcPr>
           <w:p>
-            <w:r>
-              <w:t>${</w:t>
-            </w:r>
-            <w:r>
-              <w:t>rollno</w:t>
-            </w:r>
-            <w:r>
-              <w:t>}</w:t>
-            </w:r>
-          </w:p>
-        </w:tc>
-        <w:tc>
-          <w:tcPr>
-            <w:tcW w:w="1453" w:type="dxa"/>
-            <w:gridSpan w:val="8"/>
-            <w:tcMar>
-              <w:left w:w="29" w:type="dxa"/>
-              <w:right w:w="29" w:type="dxa"/>
-            </w:tcMar>
-          </w:tcPr>
-          <w:p>
             <w:pPr>
               <w:rPr>
                 <w:b/>
@@ -1019,7 +1033,7 @@
               <w:t>${</w:t>
             </w:r>
             <w:r>
-              <w:t>passing_year</w:t>
+              <w:t>percentage</w:t>
             </w:r>
             <w:r>
               <w:t>}</w:t>
@@ -1028,12 +1042,7 @@
         </w:tc>
         <w:tc>
           <w:tcPr>
-            <w:tcW w:w="895" w:type="dxa"/>
-            <w:gridSpan w:val="3"/>
-            <w:tcMar>
-              <w:left w:w="29" w:type="dxa"/>
-              <w:right w:w="29" w:type="dxa"/>
-            </w:tcMar>
+            <w:tcW w:w="2303" w:type="dxa"/>
           </w:tcPr>
           <w:p>
             <w:pPr>
@@ -1047,112 +1056,11 @@
             <w:r>
               <w:t>${</w:t>
             </w:r>
-            <w:r>
-              <w:t>exam_type</w:t>
-            </w:r>
-            <w:r>
-              <w:t>}</w:t>
-            </w:r>
-          </w:p>
-        </w:tc>
-        <w:tc>
-          <w:tcPr>
-            <w:tcW w:w="667" w:type="dxa"/>
-            <w:gridSpan w:val="5"/>
-            <w:tcMar>
-              <w:left w:w="29" w:type="dxa"/>
-              <w:right w:w="29" w:type="dxa"/>
-            </w:tcMar>
-          </w:tcPr>
-          <w:p>
-            <w:pPr>
-              <w:rPr>
-                <w:b/>
-                <w:bCs/>
-                <w:sz w:val="32"/>
-                <w:szCs w:val="32"/>
-              </w:rPr>
-            </w:pPr>
-            <w:r>
-              <w:t>${</w:t>
-            </w:r>
-            <w:r>
-              <w:t>marks_obtian</w:t>
-            </w:r>
-            <w:r>
-              <w:t>}</w:t>
-            </w:r>
-          </w:p>
-        </w:tc>
-        <w:tc>
-          <w:tcPr>
-            <w:tcW w:w="719" w:type="dxa"/>
-            <w:gridSpan w:val="3"/>
-            <w:tcMar>
-              <w:left w:w="29" w:type="dxa"/>
-              <w:right w:w="29" w:type="dxa"/>
-            </w:tcMar>
-          </w:tcPr>
-          <w:p>
-            <w:pPr>
-              <w:rPr>
-                <w:b/>
-                <w:bCs/>
-                <w:sz w:val="32"/>
-                <w:szCs w:val="32"/>
-              </w:rPr>
-            </w:pPr>
-          </w:p>
-        </w:tc>
-        <w:tc>
-          <w:tcPr>
-            <w:tcW w:w="1349" w:type="dxa"/>
-            <w:gridSpan w:val="4"/>
-            <w:tcMar>
-              <w:left w:w="29" w:type="dxa"/>
-              <w:right w:w="29" w:type="dxa"/>
-            </w:tcMar>
-          </w:tcPr>
-          <w:p>
-            <w:pPr>
-              <w:rPr>
-                <w:b/>
-                <w:bCs/>
-                <w:sz w:val="32"/>
-                <w:szCs w:val="32"/>
-              </w:rPr>
-            </w:pPr>
-            <w:r>
-              <w:t>${</w:t>
-            </w:r>
-            <w:r>
-              <w:t>percentage</w:t>
-            </w:r>
-            <w:r>
-              <w:t>}</w:t>
-            </w:r>
-          </w:p>
-        </w:tc>
-        <w:tc>
-          <w:tcPr>
-            <w:tcW w:w="2303" w:type="dxa"/>
-            <w:gridSpan w:val="2"/>
-          </w:tcPr>
-          <w:p>
-            <w:pPr>
-              <w:rPr>
-                <w:b/>
-                <w:bCs/>
-                <w:sz w:val="32"/>
-                <w:szCs w:val="32"/>
-              </w:rPr>
-            </w:pPr>
-            <w:r>
-              <w:t>${</w:t>
-            </w:r>
+            <w:proofErr w:type="spellStart"/>
             <w:r>
               <w:t>insitute_name</w:t>
             </w:r>
+            <w:proofErr w:type="spellEnd"/>
             <w:r>
               <w:t>}</w:t>
             </w:r>
@@ -1165,7 +1073,7 @@
         </w:trPr>
         <w:tc>
           <w:tcPr>
-            <w:tcW w:w="383" w:type="dxa"/>
+            <w:tcW w:w="382" w:type="dxa"/>
             <w:gridSpan w:val="2"/>
             <w:vMerge/>
             <w:tcMar>
@@ -1217,13 +1125,211 @@
                 <w:sz w:val="20"/>
                 <w:szCs w:val="20"/>
               </w:rPr>
-              <w:t>Pre-Med/Pre-Eng / G.Sc. / ICS/ Arts)</w:t>
+              <w:t>Pre-Med/Pre-</w:t>
+            </w:r>
+            <w:proofErr w:type="spellStart"/>
+            <w:r>
+              <w:rPr>
+                <w:sz w:val="20"/>
+                <w:szCs w:val="20"/>
+              </w:rPr>
+              <w:t>Eng</w:t>
+            </w:r>
+            <w:proofErr w:type="spellEnd"/>
+            <w:r>
+              <w:rPr>
+                <w:sz w:val="20"/>
+                <w:szCs w:val="20"/>
+              </w:rPr>
+              <w:t xml:space="preserve"> / </w:t>
+            </w:r>
+            <w:proofErr w:type="spellStart"/>
+            <w:r>
+              <w:rPr>
+                <w:sz w:val="20"/>
+                <w:szCs w:val="20"/>
+              </w:rPr>
+              <w:t>G.Sc</w:t>
+            </w:r>
+            <w:proofErr w:type="spellEnd"/>
+            <w:r>
+              <w:rPr>
+                <w:sz w:val="20"/>
+                <w:szCs w:val="20"/>
+              </w:rPr>
+              <w:t>. / ICS/ Arts)</w:t>
             </w:r>
           </w:p>
         </w:tc>
         <w:tc>
           <w:tcPr>
             <w:tcW w:w="1104" w:type="dxa"/>
+            <w:gridSpan w:val="3"/>
+            <w:tcMar>
+              <w:left w:w="29" w:type="dxa"/>
+              <w:right w:w="29" w:type="dxa"/>
+            </w:tcMar>
+          </w:tcPr>
+          <w:p>
+            <w:pPr>
+              <w:rPr>
+                <w:b/>
+                <w:bCs/>
+                <w:sz w:val="32"/>
+                <w:szCs w:val="32"/>
+              </w:rPr>
+            </w:pPr>
+            <w:r>
+              <w:t>${</w:t>
+            </w:r>
+            <w:proofErr w:type="spellStart"/>
+            <w:r>
+              <w:t>i</w:t>
+            </w:r>
+            <w:r>
+              <w:t>rollno</w:t>
+            </w:r>
+            <w:proofErr w:type="spellEnd"/>
+            <w:r>
+              <w:t>}</w:t>
+            </w:r>
+          </w:p>
+        </w:tc>
+        <w:tc>
+          <w:tcPr>
+            <w:tcW w:w="1453" w:type="dxa"/>
+            <w:gridSpan w:val="7"/>
+            <w:tcMar>
+              <w:left w:w="29" w:type="dxa"/>
+              <w:right w:w="29" w:type="dxa"/>
+            </w:tcMar>
+          </w:tcPr>
+          <w:p>
+            <w:pPr>
+              <w:rPr>
+                <w:b/>
+                <w:bCs/>
+                <w:sz w:val="32"/>
+                <w:szCs w:val="32"/>
+              </w:rPr>
+            </w:pPr>
+            <w:r>
+              <w:t>${</w:t>
+            </w:r>
+            <w:proofErr w:type="spellStart"/>
+            <w:r>
+              <w:t>i</w:t>
+            </w:r>
+            <w:r>
+              <w:t>passing_year</w:t>
+            </w:r>
+            <w:proofErr w:type="spellEnd"/>
+            <w:r>
+              <w:t>}</w:t>
+            </w:r>
+          </w:p>
+        </w:tc>
+        <w:tc>
+          <w:tcPr>
+            <w:tcW w:w="895" w:type="dxa"/>
+            <w:gridSpan w:val="2"/>
+            <w:tcMar>
+              <w:left w:w="29" w:type="dxa"/>
+              <w:right w:w="29" w:type="dxa"/>
+            </w:tcMar>
+          </w:tcPr>
+          <w:p>
+            <w:pPr>
+              <w:rPr>
+                <w:b/>
+                <w:bCs/>
+                <w:sz w:val="32"/>
+                <w:szCs w:val="32"/>
+              </w:rPr>
+            </w:pPr>
+            <w:r>
+              <w:t>${</w:t>
+            </w:r>
+            <w:proofErr w:type="spellStart"/>
+            <w:r>
+              <w:t>i</w:t>
+            </w:r>
+            <w:r>
+              <w:t>exam_type</w:t>
+            </w:r>
+            <w:proofErr w:type="spellEnd"/>
+            <w:r>
+              <w:t>}</w:t>
+            </w:r>
+          </w:p>
+        </w:tc>
+        <w:tc>
+          <w:tcPr>
+            <w:tcW w:w="668" w:type="dxa"/>
+            <w:gridSpan w:val="3"/>
+            <w:tcMar>
+              <w:left w:w="29" w:type="dxa"/>
+              <w:right w:w="29" w:type="dxa"/>
+            </w:tcMar>
+          </w:tcPr>
+          <w:p>
+            <w:pPr>
+              <w:rPr>
+                <w:b/>
+                <w:bCs/>
+                <w:sz w:val="32"/>
+                <w:szCs w:val="32"/>
+              </w:rPr>
+            </w:pPr>
+            <w:r>
+              <w:t>${</w:t>
+            </w:r>
+            <w:proofErr w:type="spellStart"/>
+            <w:r>
+              <w:t>i</w:t>
+            </w:r>
+            <w:r>
+              <w:t>marks_obtian</w:t>
+            </w:r>
+            <w:proofErr w:type="spellEnd"/>
+            <w:r>
+              <w:t>}</w:t>
+            </w:r>
+          </w:p>
+        </w:tc>
+        <w:tc>
+          <w:tcPr>
+            <w:tcW w:w="720" w:type="dxa"/>
+            <w:tcMar>
+              <w:left w:w="29" w:type="dxa"/>
+              <w:right w:w="29" w:type="dxa"/>
+            </w:tcMar>
+          </w:tcPr>
+          <w:p>
+            <w:pPr>
+              <w:rPr>
+                <w:b/>
+                <w:bCs/>
+                <w:sz w:val="32"/>
+                <w:szCs w:val="32"/>
+              </w:rPr>
+            </w:pPr>
+            <w:r>
+              <w:t>${</w:t>
+            </w:r>
+            <w:proofErr w:type="spellStart"/>
+            <w:r>
+              <w:t>igrade</w:t>
+            </w:r>
+            <w:proofErr w:type="spellEnd"/>
+            <w:r>
+              <w:t>}</w:t>
+            </w:r>
+          </w:p>
+        </w:tc>
+        <w:tc>
+          <w:tcPr>
+            <w:tcW w:w="1351" w:type="dxa"/>
             <w:gridSpan w:val="4"/>
             <w:tcMar>
               <w:left w:w="29" w:type="dxa"/>
@@ -1242,12 +1348,14 @@
             <w:r>
               <w:t>${</w:t>
             </w:r>
+            <w:proofErr w:type="spellStart"/>
             <w:r>
               <w:t>i</w:t>
             </w:r>
             <w:r>
-              <w:t>rollno</w:t>
-            </w:r>
+              <w:t>percentage</w:t>
+            </w:r>
+            <w:proofErr w:type="spellEnd"/>
             <w:r>
               <w:t>}</w:t>
             </w:r>
@@ -1255,12 +1363,7 @@
         </w:tc>
         <w:tc>
           <w:tcPr>
-            <w:tcW w:w="1453" w:type="dxa"/>
-            <w:gridSpan w:val="8"/>
-            <w:tcMar>
-              <w:left w:w="29" w:type="dxa"/>
-              <w:right w:w="29" w:type="dxa"/>
-            </w:tcMar>
+            <w:tcW w:w="2303" w:type="dxa"/>
           </w:tcPr>
           <w:p>
             <w:pPr>
@@ -1274,156 +1377,14 @@
             <w:r>
               <w:t>${</w:t>
             </w:r>
+            <w:proofErr w:type="spellStart"/>
             <w:r>
               <w:t>i</w:t>
             </w:r>
             <w:r>
-              <w:t>passing_year</w:t>
-            </w:r>
-            <w:r>
-              <w:t>}</w:t>
-            </w:r>
-          </w:p>
-        </w:tc>
-        <w:tc>
-          <w:tcPr>
-            <w:tcW w:w="895" w:type="dxa"/>
-            <w:gridSpan w:val="3"/>
-            <w:tcMar>
-              <w:left w:w="29" w:type="dxa"/>
-              <w:right w:w="29" w:type="dxa"/>
-            </w:tcMar>
-          </w:tcPr>
-          <w:p>
-            <w:pPr>
-              <w:rPr>
-                <w:b/>
-                <w:bCs/>
-                <w:sz w:val="32"/>
-                <w:szCs w:val="32"/>
-              </w:rPr>
-            </w:pPr>
-            <w:r>
-              <w:t>${</w:t>
-            </w:r>
-            <w:r>
-              <w:t>i</w:t>
-            </w:r>
-            <w:r>
-              <w:t>exam_type</w:t>
-            </w:r>
-            <w:r>
-              <w:t>}</w:t>
-            </w:r>
-          </w:p>
-        </w:tc>
-        <w:tc>
-          <w:tcPr>
-            <w:tcW w:w="667" w:type="dxa"/>
-            <w:gridSpan w:val="5"/>
-            <w:tcMar>
-              <w:left w:w="29" w:type="dxa"/>
-              <w:right w:w="29" w:type="dxa"/>
-            </w:tcMar>
-          </w:tcPr>
-          <w:p>
-            <w:pPr>
-              <w:rPr>
-                <w:b/>
-                <w:bCs/>
-                <w:sz w:val="32"/>
-                <w:szCs w:val="32"/>
-              </w:rPr>
-            </w:pPr>
-            <w:r>
-              <w:t>${</w:t>
-            </w:r>
-            <w:r>
-              <w:t>i</w:t>
-            </w:r>
-            <w:r>
-              <w:t>marks_obtian</w:t>
-            </w:r>
-            <w:r>
-              <w:t>}</w:t>
-            </w:r>
-          </w:p>
-        </w:tc>
-        <w:tc>
-          <w:tcPr>
-            <w:tcW w:w="719" w:type="dxa"/>
-            <w:gridSpan w:val="3"/>
-            <w:tcMar>
-              <w:left w:w="29" w:type="dxa"/>
-              <w:right w:w="29" w:type="dxa"/>
-            </w:tcMar>
-          </w:tcPr>
-          <w:p>
-            <w:pPr>
-              <w:rPr>
-                <w:b/>
-                <w:bCs/>
-                <w:sz w:val="32"/>
-                <w:szCs w:val="32"/>
-              </w:rPr>
-            </w:pPr>
-          </w:p>
-        </w:tc>
-        <w:tc>
-          <w:tcPr>
-            <w:tcW w:w="1349" w:type="dxa"/>
-            <w:gridSpan w:val="4"/>
-            <w:tcMar>
-              <w:left w:w="29" w:type="dxa"/>
-              <w:right w:w="29" w:type="dxa"/>
-            </w:tcMar>
-          </w:tcPr>
-          <w:p>
-            <w:pPr>
-              <w:rPr>
-                <w:b/>
-                <w:bCs/>
-                <w:sz w:val="32"/>
-                <w:szCs w:val="32"/>
-              </w:rPr>
-            </w:pPr>
-            <w:r>
-              <w:t>${</w:t>
-            </w:r>
-            <w:r>
-              <w:t>i</w:t>
-            </w:r>
-            <w:r>
-              <w:t>percentage</w:t>
-            </w:r>
-            <w:r>
-              <w:t>}</w:t>
-            </w:r>
-          </w:p>
-        </w:tc>
-        <w:tc>
-          <w:tcPr>
-            <w:tcW w:w="2303" w:type="dxa"/>
-            <w:gridSpan w:val="2"/>
-          </w:tcPr>
-          <w:p>
-            <w:pPr>
-              <w:rPr>
-                <w:b/>
-                <w:bCs/>
-                <w:sz w:val="32"/>
-                <w:szCs w:val="32"/>
-              </w:rPr>
-            </w:pPr>
-            <w:r>
-              <w:t>${</w:t>
-            </w:r>
-            <w:r>
-              <w:t>i</w:t>
-            </w:r>
-            <w:r>
               <w:t>insitute_name</w:t>
             </w:r>
+            <w:proofErr w:type="spellEnd"/>
             <w:r>
               <w:t>}</w:t>
             </w:r>
@@ -1436,7 +1397,7 @@
         </w:trPr>
         <w:tc>
           <w:tcPr>
-            <w:tcW w:w="383" w:type="dxa"/>
+            <w:tcW w:w="382" w:type="dxa"/>
             <w:gridSpan w:val="2"/>
             <w:vMerge/>
             <w:tcMar>
@@ -1495,6 +1456,172 @@
         <w:tc>
           <w:tcPr>
             <w:tcW w:w="1104" w:type="dxa"/>
+            <w:gridSpan w:val="3"/>
+            <w:tcMar>
+              <w:left w:w="29" w:type="dxa"/>
+              <w:right w:w="29" w:type="dxa"/>
+            </w:tcMar>
+          </w:tcPr>
+          <w:p>
+            <w:pPr>
+              <w:rPr>
+                <w:b/>
+                <w:bCs/>
+                <w:sz w:val="32"/>
+                <w:szCs w:val="32"/>
+              </w:rPr>
+            </w:pPr>
+            <w:r>
+              <w:t>${</w:t>
+            </w:r>
+            <w:proofErr w:type="spellStart"/>
+            <w:r>
+              <w:t>br</w:t>
+            </w:r>
+            <w:r>
+              <w:t>ollno</w:t>
+            </w:r>
+            <w:proofErr w:type="spellEnd"/>
+            <w:r>
+              <w:t>}</w:t>
+            </w:r>
+          </w:p>
+        </w:tc>
+        <w:tc>
+          <w:tcPr>
+            <w:tcW w:w="1453" w:type="dxa"/>
+            <w:gridSpan w:val="7"/>
+            <w:tcMar>
+              <w:left w:w="29" w:type="dxa"/>
+              <w:right w:w="29" w:type="dxa"/>
+            </w:tcMar>
+          </w:tcPr>
+          <w:p>
+            <w:pPr>
+              <w:rPr>
+                <w:b/>
+                <w:bCs/>
+                <w:sz w:val="32"/>
+                <w:szCs w:val="32"/>
+              </w:rPr>
+            </w:pPr>
+            <w:r>
+              <w:t>${</w:t>
+            </w:r>
+            <w:proofErr w:type="spellStart"/>
+            <w:r>
+              <w:t>b</w:t>
+            </w:r>
+            <w:r>
+              <w:t>passing_year</w:t>
+            </w:r>
+            <w:proofErr w:type="spellEnd"/>
+            <w:r>
+              <w:t>}</w:t>
+            </w:r>
+          </w:p>
+        </w:tc>
+        <w:tc>
+          <w:tcPr>
+            <w:tcW w:w="895" w:type="dxa"/>
+            <w:gridSpan w:val="2"/>
+            <w:tcMar>
+              <w:left w:w="29" w:type="dxa"/>
+              <w:right w:w="29" w:type="dxa"/>
+            </w:tcMar>
+          </w:tcPr>
+          <w:p>
+            <w:pPr>
+              <w:rPr>
+                <w:b/>
+                <w:bCs/>
+                <w:sz w:val="32"/>
+                <w:szCs w:val="32"/>
+              </w:rPr>
+            </w:pPr>
+            <w:r>
+              <w:t>${</w:t>
+            </w:r>
+            <w:proofErr w:type="spellStart"/>
+            <w:r>
+              <w:t>b</w:t>
+            </w:r>
+            <w:r>
+              <w:t>exam_type</w:t>
+            </w:r>
+            <w:proofErr w:type="spellEnd"/>
+            <w:r>
+              <w:t>}</w:t>
+            </w:r>
+          </w:p>
+        </w:tc>
+        <w:tc>
+          <w:tcPr>
+            <w:tcW w:w="668" w:type="dxa"/>
+            <w:gridSpan w:val="3"/>
+            <w:tcMar>
+              <w:left w:w="29" w:type="dxa"/>
+              <w:right w:w="29" w:type="dxa"/>
+            </w:tcMar>
+          </w:tcPr>
+          <w:p>
+            <w:pPr>
+              <w:rPr>
+                <w:b/>
+                <w:bCs/>
+                <w:sz w:val="32"/>
+                <w:szCs w:val="32"/>
+              </w:rPr>
+            </w:pPr>
+            <w:r>
+              <w:t>${</w:t>
+            </w:r>
+            <w:proofErr w:type="spellStart"/>
+            <w:r>
+              <w:t>b</w:t>
+            </w:r>
+            <w:r>
+              <w:t>marks_obtian</w:t>
+            </w:r>
+            <w:proofErr w:type="spellEnd"/>
+            <w:r>
+              <w:t>}</w:t>
+            </w:r>
+          </w:p>
+        </w:tc>
+        <w:tc>
+          <w:tcPr>
+            <w:tcW w:w="720" w:type="dxa"/>
+            <w:tcMar>
+              <w:left w:w="29" w:type="dxa"/>
+              <w:right w:w="29" w:type="dxa"/>
+            </w:tcMar>
+          </w:tcPr>
+          <w:p>
+            <w:pPr>
+              <w:rPr>
+                <w:b/>
+                <w:bCs/>
+                <w:sz w:val="32"/>
+                <w:szCs w:val="32"/>
+              </w:rPr>
+            </w:pPr>
+            <w:r>
+              <w:t>${</w:t>
+            </w:r>
+            <w:proofErr w:type="spellStart"/>
+            <w:r>
+              <w:t>bgrade</w:t>
+            </w:r>
+            <w:proofErr w:type="spellEnd"/>
+            <w:r>
+              <w:t>}</w:t>
+            </w:r>
+          </w:p>
+        </w:tc>
+        <w:tc>
+          <w:tcPr>
+            <w:tcW w:w="1351" w:type="dxa"/>
             <w:gridSpan w:val="4"/>
             <w:tcMar>
               <w:left w:w="29" w:type="dxa"/>
@@ -1513,12 +1640,14 @@
             <w:r>
               <w:t>${</w:t>
             </w:r>
-            <w:r>
-              <w:t>br</w:t>
-            </w:r>
-            <w:r>
-              <w:t>ollno</w:t>
-            </w:r>
+            <w:proofErr w:type="spellStart"/>
+            <w:r>
+              <w:t>b</w:t>
+            </w:r>
+            <w:r>
+              <w:t>percentage</w:t>
+            </w:r>
+            <w:proofErr w:type="spellEnd"/>
             <w:r>
               <w:t>}</w:t>
             </w:r>
@@ -1526,12 +1655,7 @@
         </w:tc>
         <w:tc>
           <w:tcPr>
-            <w:tcW w:w="1453" w:type="dxa"/>
-            <w:gridSpan w:val="8"/>
-            <w:tcMar>
-              <w:left w:w="29" w:type="dxa"/>
-              <w:right w:w="29" w:type="dxa"/>
-            </w:tcMar>
+            <w:tcW w:w="2303" w:type="dxa"/>
           </w:tcPr>
           <w:p>
             <w:pPr>
@@ -1545,156 +1669,14 @@
             <w:r>
               <w:t>${</w:t>
             </w:r>
+            <w:proofErr w:type="spellStart"/>
             <w:r>
               <w:t>b</w:t>
             </w:r>
             <w:r>
-              <w:t>passing_year</w:t>
-            </w:r>
-            <w:r>
-              <w:t>}</w:t>
-            </w:r>
-          </w:p>
-        </w:tc>
-        <w:tc>
-          <w:tcPr>
-            <w:tcW w:w="895" w:type="dxa"/>
-            <w:gridSpan w:val="3"/>
-            <w:tcMar>
-              <w:left w:w="29" w:type="dxa"/>
-              <w:right w:w="29" w:type="dxa"/>
-            </w:tcMar>
-          </w:tcPr>
-          <w:p>
-            <w:pPr>
-              <w:rPr>
-                <w:b/>
-                <w:bCs/>
-                <w:sz w:val="32"/>
-                <w:szCs w:val="32"/>
-              </w:rPr>
-            </w:pPr>
-            <w:r>
-              <w:t>${</w:t>
-            </w:r>
-            <w:r>
-              <w:t>b</w:t>
-            </w:r>
-            <w:r>
-              <w:t>exam_type</w:t>
-            </w:r>
-            <w:r>
-              <w:t>}</w:t>
-            </w:r>
-          </w:p>
-        </w:tc>
-        <w:tc>
-          <w:tcPr>
-            <w:tcW w:w="667" w:type="dxa"/>
-            <w:gridSpan w:val="5"/>
-            <w:tcMar>
-              <w:left w:w="29" w:type="dxa"/>
-              <w:right w:w="29" w:type="dxa"/>
-            </w:tcMar>
-          </w:tcPr>
-          <w:p>
-            <w:pPr>
-              <w:rPr>
-                <w:b/>
-                <w:bCs/>
-                <w:sz w:val="32"/>
-                <w:szCs w:val="32"/>
-              </w:rPr>
-            </w:pPr>
-            <w:r>
-              <w:t>${</w:t>
-            </w:r>
-            <w:r>
-              <w:t>b</w:t>
-            </w:r>
-            <w:r>
-              <w:t>marks_obtian</w:t>
-            </w:r>
-            <w:r>
-              <w:t>}</w:t>
-            </w:r>
-          </w:p>
-        </w:tc>
-        <w:tc>
-          <w:tcPr>
-            <w:tcW w:w="719" w:type="dxa"/>
-            <w:gridSpan w:val="3"/>
-            <w:tcMar>
-              <w:left w:w="29" w:type="dxa"/>
-              <w:right w:w="29" w:type="dxa"/>
-            </w:tcMar>
-          </w:tcPr>
-          <w:p>
-            <w:pPr>
-              <w:rPr>
-                <w:b/>
-                <w:bCs/>
-                <w:sz w:val="32"/>
-                <w:szCs w:val="32"/>
-              </w:rPr>
-            </w:pPr>
-          </w:p>
-        </w:tc>
-        <w:tc>
-          <w:tcPr>
-            <w:tcW w:w="1349" w:type="dxa"/>
-            <w:gridSpan w:val="4"/>
-            <w:tcMar>
-              <w:left w:w="29" w:type="dxa"/>
-              <w:right w:w="29" w:type="dxa"/>
-            </w:tcMar>
-          </w:tcPr>
-          <w:p>
-            <w:pPr>
-              <w:rPr>
-                <w:b/>
-                <w:bCs/>
-                <w:sz w:val="32"/>
-                <w:szCs w:val="32"/>
-              </w:rPr>
-            </w:pPr>
-            <w:r>
-              <w:t>${</w:t>
-            </w:r>
-            <w:r>
-              <w:t>b</w:t>
-            </w:r>
-            <w:r>
-              <w:t>percentage</w:t>
-            </w:r>
-            <w:r>
-              <w:t>}</w:t>
-            </w:r>
-          </w:p>
-        </w:tc>
-        <w:tc>
-          <w:tcPr>
-            <w:tcW w:w="2303" w:type="dxa"/>
-            <w:gridSpan w:val="2"/>
-          </w:tcPr>
-          <w:p>
-            <w:pPr>
-              <w:rPr>
-                <w:b/>
-                <w:bCs/>
-                <w:sz w:val="32"/>
-                <w:szCs w:val="32"/>
-              </w:rPr>
-            </w:pPr>
-            <w:r>
-              <w:t>${</w:t>
-            </w:r>
-            <w:r>
-              <w:t>b</w:t>
-            </w:r>
-            <w:r>
               <w:t>insitute_name</w:t>
             </w:r>
+            <w:proofErr w:type="spellEnd"/>
             <w:r>
               <w:t>}</w:t>
             </w:r>
@@ -1707,7 +1689,7 @@
         </w:trPr>
         <w:tc>
           <w:tcPr>
-            <w:tcW w:w="383" w:type="dxa"/>
+            <w:tcW w:w="382" w:type="dxa"/>
             <w:gridSpan w:val="2"/>
             <w:tcMar>
               <w:left w:w="29" w:type="dxa"/>
@@ -1774,16 +1756,18 @@
         </w:tc>
         <w:tc>
           <w:tcPr>
-            <w:tcW w:w="8270" w:type="dxa"/>
-            <w:gridSpan w:val="28"/>
+            <w:tcW w:w="8272" w:type="dxa"/>
+            <w:gridSpan w:val="20"/>
           </w:tcPr>
           <w:p>
             <w:r>
               <w:t>${</w:t>
             </w:r>
+            <w:proofErr w:type="spellStart"/>
             <w:r>
               <w:t>cnic</w:t>
             </w:r>
+            <w:proofErr w:type="spellEnd"/>
             <w:r>
               <w:t>}</w:t>
             </w:r>
@@ -1796,7 +1780,7 @@
         </w:trPr>
         <w:tc>
           <w:tcPr>
-            <w:tcW w:w="383" w:type="dxa"/>
+            <w:tcW w:w="382" w:type="dxa"/>
             <w:gridSpan w:val="2"/>
             <w:tcMar>
               <w:left w:w="29" w:type="dxa"/>
@@ -1862,8 +1846,8 @@
         </w:tc>
         <w:tc>
           <w:tcPr>
-            <w:tcW w:w="8270" w:type="dxa"/>
-            <w:gridSpan w:val="28"/>
+            <w:tcW w:w="8272" w:type="dxa"/>
+            <w:gridSpan w:val="20"/>
           </w:tcPr>
           <w:p>
             <w:r>
@@ -1878,7 +1862,7 @@
         </w:trPr>
         <w:tc>
           <w:tcPr>
-            <w:tcW w:w="383" w:type="dxa"/>
+            <w:tcW w:w="382" w:type="dxa"/>
             <w:gridSpan w:val="2"/>
             <w:tcMar>
               <w:left w:w="29" w:type="dxa"/>
@@ -1957,7 +1941,7 @@
                   <v:path arrowok="t" fillok="f" o:connecttype="none"/>
                   <o:lock v:ext="edit" shapetype="t"/>
                 </v:shapetype>
-                <v:shape id="_x0000_s1043" type="#_x0000_t32" style="position:absolute;left:0;text-align:left;margin-left:100.25pt;margin-top:11.75pt;width:103.55pt;height:.1pt;flip:y;z-index:251664384" o:connectortype="straight" strokeweight=".5pt"/>
+                <v:shape id="_x0000_s1056" type="#_x0000_t32" style="position:absolute;left:0;text-align:left;margin-left:100.25pt;margin-top:11.75pt;width:103.55pt;height:.1pt;flip:y;z-index:251679744" o:connectortype="straight" strokeweight=".5pt"/>
               </w:pict>
             </w:r>
             <w:r>
@@ -1978,8 +1962,8 @@
         </w:tc>
         <w:tc>
           <w:tcPr>
-            <w:tcW w:w="2211" w:type="dxa"/>
-            <w:gridSpan w:val="9"/>
+            <w:tcW w:w="2212" w:type="dxa"/>
+            <w:gridSpan w:val="7"/>
             <w:tcBorders>
               <w:bottom w:val="single" w:sz="4" w:space="0" w:color="auto"/>
             </w:tcBorders>
@@ -2009,14 +1993,47 @@
                 <w:b/>
                 <w:bCs/>
               </w:rPr>
-              <w:t>Blood Group______</w:t>
-            </w:r>
-          </w:p>
-        </w:tc>
-        <w:tc>
-          <w:tcPr>
-            <w:tcW w:w="3125" w:type="dxa"/>
-            <w:gridSpan w:val="16"/>
+              <w:t>Blood Group</w:t>
+            </w:r>
+            <w:r>
+              <w:rPr>
+                <w:b/>
+                <w:bCs/>
+              </w:rPr>
+              <w:t xml:space="preserve"> </w:t>
+            </w:r>
+            <w:r>
+              <w:rPr>
+                <w:b/>
+                <w:bCs/>
+                <w:u w:val="single"/>
+              </w:rPr>
+              <w:t>${</w:t>
+            </w:r>
+            <w:proofErr w:type="spellStart"/>
+            <w:r>
+              <w:rPr>
+                <w:b/>
+                <w:bCs/>
+                <w:u w:val="single"/>
+              </w:rPr>
+              <w:t>bgroup</w:t>
+            </w:r>
+            <w:proofErr w:type="spellEnd"/>
+            <w:r>
+              <w:rPr>
+                <w:b/>
+                <w:bCs/>
+                <w:u w:val="single"/>
+              </w:rPr>
+              <w:t>}</w:t>
+            </w:r>
+          </w:p>
+        </w:tc>
+        <w:tc>
+          <w:tcPr>
+            <w:tcW w:w="3127" w:type="dxa"/>
+            <w:gridSpan w:val="11"/>
             <w:tcBorders>
               <w:bottom w:val="single" w:sz="4" w:space="0" w:color="auto"/>
             </w:tcBorders>
@@ -2025,8 +2042,8 @@
         </w:tc>
         <w:tc>
           <w:tcPr>
-            <w:tcW w:w="2932" w:type="dxa"/>
-            <w:gridSpan w:val="3"/>
+            <w:tcW w:w="2933" w:type="dxa"/>
+            <w:gridSpan w:val="2"/>
             <w:tcBorders>
               <w:bottom w:val="single" w:sz="4" w:space="0" w:color="auto"/>
             </w:tcBorders>
@@ -2067,7 +2084,7 @@
         </w:trPr>
         <w:tc>
           <w:tcPr>
-            <w:tcW w:w="383" w:type="dxa"/>
+            <w:tcW w:w="382" w:type="dxa"/>
             <w:gridSpan w:val="2"/>
             <w:vMerge w:val="restart"/>
             <w:tcMar>
@@ -2127,17 +2144,19 @@
         </w:tc>
         <w:tc>
           <w:tcPr>
-            <w:tcW w:w="8270" w:type="dxa"/>
-            <w:gridSpan w:val="28"/>
+            <w:tcW w:w="8272" w:type="dxa"/>
+            <w:gridSpan w:val="20"/>
             <w:shd w:val="clear" w:color="auto" w:fill="auto"/>
           </w:tcPr>
           <w:p>
             <w:r>
               <w:t>${</w:t>
             </w:r>
+            <w:proofErr w:type="spellStart"/>
             <w:r>
               <w:t>fname</w:t>
             </w:r>
+            <w:proofErr w:type="spellEnd"/>
             <w:r>
               <w:t>}</w:t>
             </w:r>
@@ -2151,7 +2170,7 @@
         </w:trPr>
         <w:tc>
           <w:tcPr>
-            <w:tcW w:w="383" w:type="dxa"/>
+            <w:tcW w:w="382" w:type="dxa"/>
             <w:gridSpan w:val="2"/>
             <w:vMerge/>
             <w:tcMar>
@@ -2170,15 +2189,15 @@
         </w:tc>
         <w:tc>
           <w:tcPr>
-            <w:tcW w:w="7543" w:type="dxa"/>
-            <w:gridSpan w:val="31"/>
+            <w:tcW w:w="7544" w:type="dxa"/>
+            <w:gridSpan w:val="24"/>
           </w:tcPr>
           <w:p/>
         </w:tc>
         <w:tc>
           <w:tcPr>
-            <w:tcW w:w="2932" w:type="dxa"/>
-            <w:gridSpan w:val="3"/>
+            <w:tcW w:w="2933" w:type="dxa"/>
+            <w:gridSpan w:val="2"/>
           </w:tcPr>
           <w:p>
             <w:pPr>
@@ -2216,7 +2235,7 @@
         </w:trPr>
         <w:tc>
           <w:tcPr>
-            <w:tcW w:w="383" w:type="dxa"/>
+            <w:tcW w:w="382" w:type="dxa"/>
             <w:gridSpan w:val="2"/>
             <w:tcMar>
               <w:left w:w="29" w:type="dxa"/>
@@ -2269,18 +2288,20 @@
         </w:tc>
         <w:tc>
           <w:tcPr>
-            <w:tcW w:w="8270" w:type="dxa"/>
-            <w:gridSpan w:val="28"/>
+            <w:tcW w:w="8272" w:type="dxa"/>
+            <w:gridSpan w:val="20"/>
           </w:tcPr>
           <w:p>
             <w:r>
               <w:t>${</w:t>
             </w:r>
-            <w:r>
-              <w:t>f</w:t>
-            </w:r>
-            <w:r>
-              <w:t>cnic}</w:t>
+            <w:proofErr w:type="spellStart"/>
+            <w:r>
+              <w:t>fcnic</w:t>
+            </w:r>
+            <w:proofErr w:type="spellEnd"/>
+            <w:r>
+              <w:t>}</w:t>
             </w:r>
           </w:p>
         </w:tc>
@@ -2291,7 +2312,7 @@
         </w:trPr>
         <w:tc>
           <w:tcPr>
-            <w:tcW w:w="383" w:type="dxa"/>
+            <w:tcW w:w="382" w:type="dxa"/>
             <w:gridSpan w:val="2"/>
             <w:vMerge w:val="restart"/>
             <w:tcMar>
@@ -2374,13 +2395,14 @@
         <w:tc>
           <w:tcPr>
             <w:tcW w:w="2124" w:type="dxa"/>
-            <w:gridSpan w:val="9"/>
+            <w:gridSpan w:val="7"/>
             <w:vMerge w:val="restart"/>
           </w:tcPr>
           <w:p>
             <w:r>
               <w:t>${</w:t>
             </w:r>
+            <w:proofErr w:type="spellStart"/>
             <w:r>
               <w:t>contact</w:t>
             </w:r>
@@ -2390,6 +2412,7 @@
             <w:r>
               <w:t>number</w:t>
             </w:r>
+            <w:proofErr w:type="spellEnd"/>
             <w:r>
               <w:t>}</w:t>
             </w:r>
@@ -2399,7 +2422,7 @@
         <w:tc>
           <w:tcPr>
             <w:tcW w:w="1627" w:type="dxa"/>
-            <w:gridSpan w:val="6"/>
+            <w:gridSpan w:val="5"/>
             <w:vMerge w:val="restart"/>
           </w:tcPr>
           <w:p>
@@ -2444,8 +2467,8 @@
         </w:tc>
         <w:tc>
           <w:tcPr>
-            <w:tcW w:w="5223" w:type="dxa"/>
-            <w:gridSpan w:val="15"/>
+            <w:tcW w:w="5226" w:type="dxa"/>
+            <w:gridSpan w:val="10"/>
           </w:tcPr>
           <w:p>
             <w:r>
@@ -2467,7 +2490,7 @@
         </w:trPr>
         <w:tc>
           <w:tcPr>
-            <w:tcW w:w="383" w:type="dxa"/>
+            <w:tcW w:w="382" w:type="dxa"/>
             <w:gridSpan w:val="2"/>
             <w:vMerge/>
             <w:tcMar>
@@ -2502,7 +2525,7 @@
         <w:tc>
           <w:tcPr>
             <w:tcW w:w="2124" w:type="dxa"/>
-            <w:gridSpan w:val="9"/>
+            <w:gridSpan w:val="7"/>
             <w:vMerge/>
           </w:tcPr>
           <w:p/>
@@ -2510,7 +2533,7 @@
         <w:tc>
           <w:tcPr>
             <w:tcW w:w="1627" w:type="dxa"/>
-            <w:gridSpan w:val="6"/>
+            <w:gridSpan w:val="5"/>
             <w:vMerge/>
           </w:tcPr>
           <w:p>
@@ -2524,8 +2547,8 @@
         </w:tc>
         <w:tc>
           <w:tcPr>
-            <w:tcW w:w="5223" w:type="dxa"/>
-            <w:gridSpan w:val="15"/>
+            <w:tcW w:w="5226" w:type="dxa"/>
+            <w:gridSpan w:val="10"/>
           </w:tcPr>
           <w:p>
             <w:pPr>
@@ -2543,7 +2566,7 @@
         </w:trPr>
         <w:tc>
           <w:tcPr>
-            <w:tcW w:w="383" w:type="dxa"/>
+            <w:tcW w:w="382" w:type="dxa"/>
             <w:gridSpan w:val="2"/>
             <w:tcMar>
               <w:left w:w="29" w:type="dxa"/>
@@ -2583,87 +2606,56 @@
                 <w:b/>
                 <w:bCs/>
               </w:rPr>
-              <w:t>Religion (</w:t>
-            </w:r>
-            <w:r>
-              <w:rPr>
-                <w:b/>
-                <w:bCs/>
-                <w:i/>
-                <w:iCs/>
-              </w:rPr>
-              <w:t>Tick One</w:t>
-            </w:r>
-            <w:r>
-              <w:rPr>
-                <w:b/>
-                <w:bCs/>
-              </w:rPr>
-              <w:t>)</w:t>
+              <w:t xml:space="preserve">Religion </w:t>
             </w:r>
           </w:p>
         </w:tc>
         <w:tc>
           <w:tcPr>
             <w:tcW w:w="430" w:type="dxa"/>
-            <w:gridSpan w:val="4"/>
+            <w:gridSpan w:val="2"/>
           </w:tcPr>
           <w:p/>
         </w:tc>
         <w:tc>
           <w:tcPr>
-            <w:tcW w:w="2108" w:type="dxa"/>
-            <w:gridSpan w:val="10"/>
-          </w:tcPr>
-          <w:p>
-            <w:pPr>
-              <w:rPr>
-                <w:b/>
-                <w:bCs/>
-              </w:rPr>
-            </w:pPr>
-            <w:r>
-              <w:rPr>
-                <w:b/>
-                <w:bCs/>
-              </w:rPr>
-              <w:t>Muslim</w:t>
-            </w:r>
-          </w:p>
-        </w:tc>
-        <w:tc>
-          <w:tcPr>
-            <w:tcW w:w="451" w:type="dxa"/>
-            <w:gridSpan w:val="3"/>
-          </w:tcPr>
-          <w:p>
-            <w:pPr>
-              <w:rPr>
-                <w:b/>
-                <w:bCs/>
-              </w:rPr>
-            </w:pPr>
-          </w:p>
-        </w:tc>
-        <w:tc>
-          <w:tcPr>
-            <w:tcW w:w="1612" w:type="dxa"/>
-            <w:gridSpan w:val="7"/>
-          </w:tcPr>
-          <w:p>
-            <w:r>
-              <w:rPr>
-                <w:b/>
-                <w:bCs/>
-              </w:rPr>
-              <w:t>Non-Muslim</w:t>
-            </w:r>
-          </w:p>
-        </w:tc>
-        <w:tc>
-          <w:tcPr>
-            <w:tcW w:w="2932" w:type="dxa"/>
-            <w:gridSpan w:val="3"/>
+            <w:tcW w:w="4174" w:type="dxa"/>
+            <w:gridSpan w:val="15"/>
+          </w:tcPr>
+          <w:p>
+            <w:pPr>
+              <w:rPr>
+                <w:b/>
+                <w:bCs/>
+              </w:rPr>
+            </w:pPr>
+            <w:r>
+              <w:rPr>
+                <w:b/>
+                <w:bCs/>
+              </w:rPr>
+              <w:t>${</w:t>
+            </w:r>
+            <w:r>
+              <w:rPr>
+                <w:b/>
+                <w:bCs/>
+              </w:rPr>
+              <w:t>religion</w:t>
+            </w:r>
+            <w:r>
+              <w:rPr>
+                <w:b/>
+                <w:bCs/>
+              </w:rPr>
+              <w:t>}</w:t>
+            </w:r>
+          </w:p>
+        </w:tc>
+        <w:tc>
+          <w:tcPr>
+            <w:tcW w:w="2933" w:type="dxa"/>
+            <w:gridSpan w:val="2"/>
           </w:tcPr>
           <w:p>
             <w:pPr>
@@ -2690,7 +2682,7 @@
         </w:trPr>
         <w:tc>
           <w:tcPr>
-            <w:tcW w:w="383" w:type="dxa"/>
+            <w:tcW w:w="382" w:type="dxa"/>
             <w:gridSpan w:val="2"/>
             <w:tcMar>
               <w:left w:w="29" w:type="dxa"/>
@@ -2730,93 +2722,56 @@
                 <w:b/>
                 <w:bCs/>
               </w:rPr>
-              <w:t>Nationality (</w:t>
-            </w:r>
-            <w:r>
-              <w:rPr>
-                <w:b/>
-                <w:bCs/>
-                <w:i/>
-                <w:iCs/>
-              </w:rPr>
-              <w:t>Tick One</w:t>
-            </w:r>
-            <w:r>
-              <w:rPr>
-                <w:b/>
-                <w:bCs/>
-              </w:rPr>
-              <w:t>)</w:t>
+              <w:t xml:space="preserve">Nationality </w:t>
             </w:r>
           </w:p>
         </w:tc>
         <w:tc>
           <w:tcPr>
             <w:tcW w:w="430" w:type="dxa"/>
-            <w:gridSpan w:val="4"/>
+            <w:gridSpan w:val="2"/>
           </w:tcPr>
           <w:p/>
         </w:tc>
         <w:tc>
           <w:tcPr>
-            <w:tcW w:w="2108" w:type="dxa"/>
-            <w:gridSpan w:val="10"/>
-          </w:tcPr>
-          <w:p>
-            <w:pPr>
-              <w:rPr>
-                <w:b/>
-                <w:bCs/>
-              </w:rPr>
-            </w:pPr>
-            <w:r>
-              <w:rPr>
-                <w:b/>
-                <w:bCs/>
-              </w:rPr>
-              <w:t>Pakistani</w:t>
-            </w:r>
-          </w:p>
-        </w:tc>
-        <w:tc>
-          <w:tcPr>
-            <w:tcW w:w="451" w:type="dxa"/>
-            <w:gridSpan w:val="3"/>
-          </w:tcPr>
-          <w:p>
-            <w:pPr>
-              <w:rPr>
-                <w:b/>
-                <w:bCs/>
-              </w:rPr>
-            </w:pPr>
-          </w:p>
-        </w:tc>
-        <w:tc>
-          <w:tcPr>
-            <w:tcW w:w="1612" w:type="dxa"/>
-            <w:gridSpan w:val="7"/>
-          </w:tcPr>
-          <w:p>
-            <w:pPr>
-              <w:rPr>
-                <w:b/>
-                <w:bCs/>
-              </w:rPr>
-            </w:pPr>
-            <w:r>
-              <w:rPr>
-                <w:b/>
-                <w:bCs/>
-              </w:rPr>
-              <w:t>Other</w:t>
-            </w:r>
-          </w:p>
-        </w:tc>
-        <w:tc>
-          <w:tcPr>
-            <w:tcW w:w="2932" w:type="dxa"/>
-            <w:gridSpan w:val="3"/>
+            <w:tcW w:w="4174" w:type="dxa"/>
+            <w:gridSpan w:val="15"/>
+          </w:tcPr>
+          <w:p>
+            <w:pPr>
+              <w:rPr>
+                <w:b/>
+                <w:bCs/>
+              </w:rPr>
+            </w:pPr>
+            <w:r>
+              <w:rPr>
+                <w:b/>
+                <w:bCs/>
+              </w:rPr>
+              <w:t>${</w:t>
+            </w:r>
+            <w:r>
+              <w:rPr>
+                <w:b/>
+                <w:bCs/>
+              </w:rPr>
+              <w:t>nationality</w:t>
+            </w:r>
+            <w:r>
+              <w:rPr>
+                <w:b/>
+                <w:bCs/>
+              </w:rPr>
+              <w:t>}</w:t>
+            </w:r>
+          </w:p>
+        </w:tc>
+        <w:tc>
+          <w:tcPr>
+            <w:tcW w:w="2933" w:type="dxa"/>
+            <w:gridSpan w:val="2"/>
           </w:tcPr>
           <w:p>
             <w:pPr>
@@ -2843,7 +2798,7 @@
         </w:trPr>
         <w:tc>
           <w:tcPr>
-            <w:tcW w:w="383" w:type="dxa"/>
+            <w:tcW w:w="382" w:type="dxa"/>
             <w:gridSpan w:val="2"/>
             <w:tcMar>
               <w:left w:w="29" w:type="dxa"/>
@@ -2892,139 +2847,49 @@
                 <w:b/>
                 <w:bCs/>
               </w:rPr>
-              <w:t>Specialty (</w:t>
-            </w:r>
-            <w:r>
-              <w:rPr>
-                <w:b/>
-                <w:bCs/>
-                <w:i/>
-                <w:iCs/>
-              </w:rPr>
-              <w:t>Tick One</w:t>
-            </w:r>
-            <w:r>
-              <w:rPr>
-                <w:b/>
-                <w:bCs/>
-              </w:rPr>
-              <w:t>)</w:t>
+              <w:t xml:space="preserve">Specialty </w:t>
             </w:r>
           </w:p>
         </w:tc>
         <w:tc>
           <w:tcPr>
             <w:tcW w:w="430" w:type="dxa"/>
-            <w:gridSpan w:val="4"/>
+            <w:gridSpan w:val="2"/>
           </w:tcPr>
           <w:p/>
         </w:tc>
         <w:tc>
           <w:tcPr>
-            <w:tcW w:w="1046" w:type="dxa"/>
-            <w:gridSpan w:val="4"/>
-          </w:tcPr>
-          <w:p>
-            <w:pPr>
-              <w:rPr>
-                <w:b/>
-                <w:bCs/>
-              </w:rPr>
-            </w:pPr>
-            <w:r>
-              <w:rPr>
-                <w:b/>
-                <w:bCs/>
-              </w:rPr>
-              <w:t>None</w:t>
-            </w:r>
-          </w:p>
-        </w:tc>
-        <w:tc>
-          <w:tcPr>
-            <w:tcW w:w="504" w:type="dxa"/>
-            <w:gridSpan w:val="3"/>
-          </w:tcPr>
-          <w:p>
-            <w:pPr>
-              <w:rPr>
-                <w:b/>
-                <w:bCs/>
-              </w:rPr>
-            </w:pPr>
-          </w:p>
-        </w:tc>
-        <w:tc>
-          <w:tcPr>
-            <w:tcW w:w="1243" w:type="dxa"/>
-            <w:gridSpan w:val="8"/>
-          </w:tcPr>
-          <w:p>
-            <w:pPr>
-              <w:rPr>
-                <w:b/>
-                <w:bCs/>
-              </w:rPr>
-            </w:pPr>
-            <w:r>
-              <w:rPr>
-                <w:b/>
-                <w:bCs/>
-              </w:rPr>
-              <w:t>Disabled</w:t>
-            </w:r>
-          </w:p>
-        </w:tc>
-        <w:tc>
-          <w:tcPr>
-            <w:tcW w:w="235" w:type="dxa"/>
-          </w:tcPr>
-          <w:p/>
-        </w:tc>
-        <w:tc>
-          <w:tcPr>
-            <w:tcW w:w="1771" w:type="dxa"/>
-            <w:gridSpan w:val="5"/>
-          </w:tcPr>
-          <w:p>
-            <w:pPr>
-              <w:rPr>
-                <w:b/>
-                <w:bCs/>
-              </w:rPr>
-            </w:pPr>
-            <w:r>
-              <w:rPr>
-                <w:b/>
-                <w:bCs/>
-              </w:rPr>
-              <w:t>Blind</w:t>
-            </w:r>
-          </w:p>
-        </w:tc>
-        <w:tc>
-          <w:tcPr>
-            <w:tcW w:w="268" w:type="dxa"/>
-          </w:tcPr>
-          <w:p/>
-        </w:tc>
-        <w:tc>
-          <w:tcPr>
-            <w:tcW w:w="2035" w:type="dxa"/>
-          </w:tcPr>
-          <w:p>
-            <w:pPr>
-              <w:rPr>
-                <w:b/>
-                <w:bCs/>
-              </w:rPr>
-            </w:pPr>
-            <w:r>
-              <w:rPr>
-                <w:b/>
-                <w:bCs/>
-              </w:rPr>
-              <w:t>Board Employee Child</w:t>
+            <w:tcW w:w="7107" w:type="dxa"/>
+            <w:gridSpan w:val="17"/>
+          </w:tcPr>
+          <w:p>
+            <w:pPr>
+              <w:rPr>
+                <w:b/>
+                <w:bCs/>
+              </w:rPr>
+            </w:pPr>
+            <w:r>
+              <w:rPr>
+                <w:b/>
+                <w:bCs/>
+              </w:rPr>
+              <w:t>${</w:t>
+            </w:r>
+            <w:r>
+              <w:rPr>
+                <w:b/>
+                <w:bCs/>
+              </w:rPr>
+              <w:t>specialty</w:t>
+            </w:r>
+            <w:r>
+              <w:rPr>
+                <w:b/>
+                <w:bCs/>
+              </w:rPr>
+              <w:t>}</w:t>
             </w:r>
           </w:p>
         </w:tc>
@@ -3035,7 +2900,7 @@
         </w:trPr>
         <w:tc>
           <w:tcPr>
-            <w:tcW w:w="383" w:type="dxa"/>
+            <w:tcW w:w="382" w:type="dxa"/>
             <w:gridSpan w:val="2"/>
             <w:tcMar>
               <w:left w:w="29" w:type="dxa"/>
@@ -3090,31 +2955,24 @@
         </w:tc>
         <w:tc>
           <w:tcPr>
-            <w:tcW w:w="5231" w:type="dxa"/>
-            <w:gridSpan w:val="25"/>
-          </w:tcPr>
-          <w:p>
-            <w:pPr>
-              <w:rPr>
-                <w:b/>
-                <w:bCs/>
-              </w:rPr>
-            </w:pPr>
-            <w:r>
-              <w:t>${</w:t>
-            </w:r>
-            <w:r>
-              <w:t>group</w:t>
-            </w:r>
-            <w:r>
-              <w:t>}</w:t>
+            <w:tcW w:w="5234" w:type="dxa"/>
+            <w:gridSpan w:val="18"/>
+          </w:tcPr>
+          <w:p>
+            <w:pPr>
+              <w:rPr>
+                <w:b/>
+                <w:bCs/>
+              </w:rPr>
+            </w:pPr>
+            <w:r>
+              <w:t>${group}</w:t>
             </w:r>
           </w:p>
         </w:tc>
         <w:tc>
           <w:tcPr>
             <w:tcW w:w="2303" w:type="dxa"/>
-            <w:gridSpan w:val="2"/>
           </w:tcPr>
           <w:p>
             <w:pPr>
@@ -3146,7 +3004,7 @@
         </w:trPr>
         <w:tc>
           <w:tcPr>
-            <w:tcW w:w="383" w:type="dxa"/>
+            <w:tcW w:w="382" w:type="dxa"/>
             <w:gridSpan w:val="2"/>
             <w:vMerge w:val="restart"/>
             <w:tcMar>
@@ -3174,7 +3032,7 @@
         <w:tc>
           <w:tcPr>
             <w:tcW w:w="5597" w:type="dxa"/>
-            <w:gridSpan w:val="22"/>
+            <w:gridSpan w:val="18"/>
           </w:tcPr>
           <w:p>
             <w:pPr>
@@ -3196,8 +3054,8 @@
         </w:tc>
         <w:tc>
           <w:tcPr>
-            <w:tcW w:w="4879" w:type="dxa"/>
-            <w:gridSpan w:val="12"/>
+            <w:tcW w:w="4880" w:type="dxa"/>
+            <w:gridSpan w:val="8"/>
           </w:tcPr>
           <w:p>
             <w:pPr>
@@ -3229,7 +3087,7 @@
         </w:trPr>
         <w:tc>
           <w:tcPr>
-            <w:tcW w:w="383" w:type="dxa"/>
+            <w:tcW w:w="382" w:type="dxa"/>
             <w:gridSpan w:val="2"/>
             <w:vMerge/>
             <w:tcMar>
@@ -3271,18 +3129,20 @@
         <w:tc>
           <w:tcPr>
             <w:tcW w:w="2668" w:type="dxa"/>
-            <w:gridSpan w:val="7"/>
+            <w:gridSpan w:val="6"/>
           </w:tcPr>
           <w:p>
             <w:r>
               <w:t>${</w:t>
             </w:r>
+            <w:proofErr w:type="spellStart"/>
             <w:r>
               <w:t>optional_subject_</w:t>
             </w:r>
             <w:r>
               <w:t>one</w:t>
             </w:r>
+            <w:proofErr w:type="spellEnd"/>
             <w:r>
               <w:t>}</w:t>
             </w:r>
@@ -3291,6 +3151,49 @@
         <w:tc>
           <w:tcPr>
             <w:tcW w:w="430" w:type="dxa"/>
+            <w:gridSpan w:val="2"/>
+          </w:tcPr>
+          <w:p>
+            <w:pPr>
+              <w:rPr>
+                <w:b/>
+                <w:bCs/>
+              </w:rPr>
+            </w:pPr>
+            <w:r>
+              <w:rPr>
+                <w:b/>
+                <w:bCs/>
+              </w:rPr>
+              <w:t>2</w:t>
+            </w:r>
+          </w:p>
+        </w:tc>
+        <w:tc>
+          <w:tcPr>
+            <w:tcW w:w="2586" w:type="dxa"/>
+            <w:gridSpan w:val="10"/>
+          </w:tcPr>
+          <w:p>
+            <w:r>
+              <w:t>${</w:t>
+            </w:r>
+            <w:proofErr w:type="spellStart"/>
+            <w:r>
+              <w:t>optional_subject_</w:t>
+            </w:r>
+            <w:r>
+              <w:t>two</w:t>
+            </w:r>
+            <w:proofErr w:type="spellEnd"/>
+            <w:r>
+              <w:t>}</w:t>
+            </w:r>
+          </w:p>
+        </w:tc>
+        <w:tc>
+          <w:tcPr>
+            <w:tcW w:w="940" w:type="dxa"/>
             <w:gridSpan w:val="3"/>
           </w:tcPr>
           <w:p>
@@ -3305,66 +3208,27 @@
                 <w:b/>
                 <w:bCs/>
               </w:rPr>
-              <w:t>2</w:t>
-            </w:r>
-          </w:p>
-        </w:tc>
-        <w:tc>
-          <w:tcPr>
-            <w:tcW w:w="2586" w:type="dxa"/>
-            <w:gridSpan w:val="13"/>
+              <w:t>3</w:t>
+            </w:r>
+          </w:p>
+        </w:tc>
+        <w:tc>
+          <w:tcPr>
+            <w:tcW w:w="3434" w:type="dxa"/>
+            <w:gridSpan w:val="3"/>
           </w:tcPr>
           <w:p>
             <w:r>
               <w:t>${</w:t>
             </w:r>
+            <w:proofErr w:type="spellStart"/>
             <w:r>
               <w:t>optional_subject_</w:t>
             </w:r>
             <w:r>
-              <w:t>two</w:t>
-            </w:r>
-            <w:r>
-              <w:t>}</w:t>
-            </w:r>
-          </w:p>
-        </w:tc>
-        <w:tc>
-          <w:tcPr>
-            <w:tcW w:w="939" w:type="dxa"/>
-            <w:gridSpan w:val="5"/>
-          </w:tcPr>
-          <w:p>
-            <w:pPr>
-              <w:rPr>
-                <w:b/>
-                <w:bCs/>
-              </w:rPr>
-            </w:pPr>
-            <w:r>
-              <w:rPr>
-                <w:b/>
-                <w:bCs/>
-              </w:rPr>
-              <w:t>3</w:t>
-            </w:r>
-          </w:p>
-        </w:tc>
-        <w:tc>
-          <w:tcPr>
-            <w:tcW w:w="3432" w:type="dxa"/>
-            <w:gridSpan w:val="4"/>
-          </w:tcPr>
-          <w:p>
-            <w:r>
-              <w:t>${</w:t>
-            </w:r>
-            <w:r>
-              <w:t>optional_subject_</w:t>
-            </w:r>
-            <w:r>
               <w:t>three</w:t>
             </w:r>
+            <w:proofErr w:type="spellEnd"/>
             <w:r>
               <w:t>}</w:t>
             </w:r>
@@ -3377,7 +3241,7 @@
         </w:trPr>
         <w:tc>
           <w:tcPr>
-            <w:tcW w:w="383" w:type="dxa"/>
+            <w:tcW w:w="382" w:type="dxa"/>
             <w:gridSpan w:val="2"/>
             <w:vMerge w:val="restart"/>
             <w:tcMar>
@@ -3403,8 +3267,8 @@
         </w:tc>
         <w:tc>
           <w:tcPr>
-            <w:tcW w:w="10476" w:type="dxa"/>
-            <w:gridSpan w:val="34"/>
+            <w:tcW w:w="10477" w:type="dxa"/>
+            <w:gridSpan w:val="26"/>
           </w:tcPr>
           <w:p>
             <w:pPr>
@@ -3466,7 +3330,7 @@
         </w:trPr>
         <w:tc>
           <w:tcPr>
-            <w:tcW w:w="383" w:type="dxa"/>
+            <w:tcW w:w="382" w:type="dxa"/>
             <w:gridSpan w:val="2"/>
             <w:vMerge/>
             <w:tcMar>
@@ -3487,7 +3351,7 @@
         <w:tc>
           <w:tcPr>
             <w:tcW w:w="4294" w:type="dxa"/>
-            <w:gridSpan w:val="14"/>
+            <w:gridSpan w:val="12"/>
           </w:tcPr>
           <w:p>
             <w:pPr>
@@ -3525,8 +3389,8 @@
         </w:tc>
         <w:tc>
           <w:tcPr>
-            <w:tcW w:w="2729" w:type="dxa"/>
-            <w:gridSpan w:val="15"/>
+            <w:tcW w:w="2730" w:type="dxa"/>
+            <w:gridSpan w:val="10"/>
           </w:tcPr>
           <w:p>
             <w:pPr>
@@ -3551,7 +3415,7 @@
         <w:tc>
           <w:tcPr>
             <w:tcW w:w="3453" w:type="dxa"/>
-            <w:gridSpan w:val="5"/>
+            <w:gridSpan w:val="4"/>
           </w:tcPr>
           <w:p>
             <w:pPr>
@@ -3584,7 +3448,7 @@
         </w:trPr>
         <w:tc>
           <w:tcPr>
-            <w:tcW w:w="383" w:type="dxa"/>
+            <w:tcW w:w="382" w:type="dxa"/>
             <w:gridSpan w:val="2"/>
             <w:vMerge/>
             <w:tcMar>
@@ -3604,8 +3468,8 @@
         </w:tc>
         <w:tc>
           <w:tcPr>
-            <w:tcW w:w="7023" w:type="dxa"/>
-            <w:gridSpan w:val="29"/>
+            <w:tcW w:w="7024" w:type="dxa"/>
+            <w:gridSpan w:val="22"/>
           </w:tcPr>
           <w:p>
             <w:pPr>
@@ -3635,45 +3499,50 @@
               <w:rPr>
                 <w:b/>
                 <w:bCs/>
-                <w:noProof/>
-              </w:rPr>
-              <w:pict w14:anchorId="3F1DB8BA">
-                <v:rect id="_x0000_s1046" style="position:absolute;margin-left:305.05pt;margin-top:9.55pt;width:18.9pt;height:15.7pt;z-index:251667456"/>
-              </w:pict>
-            </w:r>
-            <w:r>
-              <w:rPr>
-                <w:b/>
-                <w:bCs/>
-                <w:noProof/>
-              </w:rPr>
-              <w:pict w14:anchorId="72447DC6">
-                <v:rect id="_x0000_s1045" style="position:absolute;margin-left:244pt;margin-top:9.55pt;width:18.9pt;height:15.7pt;z-index:251666432"/>
-              </w:pict>
-            </w:r>
-            <w:r>
-              <w:rPr>
-                <w:b/>
-                <w:bCs/>
-                <w:noProof/>
-              </w:rPr>
-              <w:pict w14:anchorId="489A1CB3">
-                <v:rect id="_x0000_s1044" style="position:absolute;margin-left:152.75pt;margin-top:9.55pt;width:18.9pt;height:15.7pt;z-index:251665408"/>
-              </w:pict>
-            </w:r>
-            <w:r>
-              <w:rPr>
-                <w:b/>
-                <w:bCs/>
-              </w:rPr>
-              <w:t xml:space="preserve">COVID Vaccination:   Single Dose             Double Dose               None </w:t>
+              </w:rPr>
+              <w:t xml:space="preserve">COVID Vaccination:  </w:t>
+            </w:r>
+            <w:r>
+              <w:rPr>
+                <w:b/>
+                <w:bCs/>
+              </w:rPr>
+              <w:t xml:space="preserve">        </w:t>
+            </w:r>
+            <w:r>
+              <w:rPr>
+                <w:b/>
+                <w:bCs/>
+              </w:rPr>
+              <w:t xml:space="preserve"> </w:t>
+            </w:r>
+            <w:r>
+              <w:rPr>
+                <w:b/>
+                <w:bCs/>
+              </w:rPr>
+              <w:t>${</w:t>
+            </w:r>
+            <w:r>
+              <w:rPr>
+                <w:b/>
+                <w:bCs/>
+              </w:rPr>
+              <w:t>covid</w:t>
+            </w:r>
+            <w:r>
+              <w:rPr>
+                <w:b/>
+                <w:bCs/>
+              </w:rPr>
+              <w:t>}</w:t>
             </w:r>
           </w:p>
         </w:tc>
         <w:tc>
           <w:tcPr>
             <w:tcW w:w="3453" w:type="dxa"/>
-            <w:gridSpan w:val="5"/>
+            <w:gridSpan w:val="4"/>
           </w:tcPr>
           <w:p>
             <w:pPr>
@@ -3696,7 +3565,7 @@
       <w:tr>
         <w:trPr>
           <w:gridBefore w:val="1"/>
-          <w:wBefore w:w="78" w:type="dxa"/>
+          <w:wBefore w:w="77" w:type="dxa"/>
           <w:trHeight w:val="266"/>
         </w:trPr>
         <w:tc>
@@ -3725,7 +3594,7 @@
         <w:tc>
           <w:tcPr>
             <w:tcW w:w="4403" w:type="dxa"/>
-            <w:gridSpan w:val="15"/>
+            <w:gridSpan w:val="13"/>
             <w:tcBorders>
               <w:left w:val="nil"/>
               <w:bottom w:val="nil"/>
@@ -3786,7 +3655,7 @@
         <w:tc>
           <w:tcPr>
             <w:tcW w:w="1139" w:type="dxa"/>
-            <w:gridSpan w:val="7"/>
+            <w:gridSpan w:val="5"/>
             <w:tcBorders>
               <w:left w:val="nil"/>
               <w:bottom w:val="nil"/>
@@ -3805,8 +3674,8 @@
         </w:tc>
         <w:tc>
           <w:tcPr>
-            <w:tcW w:w="4831" w:type="dxa"/>
-            <w:gridSpan w:val="11"/>
+            <w:tcW w:w="4833" w:type="dxa"/>
+            <w:gridSpan w:val="7"/>
             <w:tcBorders>
               <w:left w:val="nil"/>
               <w:bottom w:val="nil"/>
@@ -4968,29 +4837,7 @@
           <w:rtl/>
           <w:lang w:bidi="ur-PK"/>
         </w:rPr>
-        <w:t xml:space="preserve">چسپاں کریں </w:t>
-      </w:r>
-      <w:proofErr w:type="gramStart"/>
-      <w:r>
-        <w:rPr>
-          <w:rFonts w:ascii="Jameel Noori Nastaleeq" w:hAnsi="Jameel Noori Nastaleeq" w:cs="Jameel Noori Nastaleeq" w:hint="cs"/>
-          <w:sz w:val="32"/>
-          <w:szCs w:val="32"/>
-          <w:rtl/>
-          <w:lang w:bidi="ur-PK"/>
-        </w:rPr>
-        <w:t>اور  اسکے</w:t>
-      </w:r>
-      <w:proofErr w:type="gramEnd"/>
-      <w:r>
-        <w:rPr>
-          <w:rFonts w:ascii="Jameel Noori Nastaleeq" w:hAnsi="Jameel Noori Nastaleeq" w:cs="Jameel Noori Nastaleeq" w:hint="cs"/>
-          <w:sz w:val="32"/>
-          <w:szCs w:val="32"/>
-          <w:rtl/>
-          <w:lang w:bidi="ur-PK"/>
-        </w:rPr>
-        <w:t xml:space="preserve"> علاوہ اسی سائز کی</w:t>
+        <w:t>چسپاں کریں اور  اسکے علاوہ اسی سائز کی</w:t>
       </w:r>
       <w:r>
         <w:rPr>

</xml_diff>

<commit_message>
new ms word files roll no
</commit_message>
<xml_diff>
--- a/word/AdmissionForm .docx
+++ b/word/AdmissionForm .docx
@@ -68,114 +68,51 @@
             </w:pPr>
             <w:r>
               <w:rPr>
-                <w:rFonts w:ascii="Cooper Black" w:hAnsi="Cooper Black"/>
                 <w:noProof/>
-                <w:sz w:val="32"/>
-                <w:szCs w:val="32"/>
-              </w:rPr>
-              <w:pict w14:anchorId="4154CEFF">
-                <v:rect id="_x0000_s1028" style="position:absolute;left:0;text-align:left;margin-left:55.45pt;margin-top:22.4pt;width:21.6pt;height:21.05pt;z-index:251655680"/>
-              </w:pict>
-            </w:r>
-            <w:r>
-              <w:rPr>
-                <w:rFonts w:ascii="Cooper Black" w:hAnsi="Cooper Black"/>
-                <w:sz w:val="32"/>
-                <w:szCs w:val="32"/>
-              </w:rPr>
-              <w:t>GOVT. POST GRADUATE COLLEGE ARIFWALA</w:t>
-            </w:r>
-          </w:p>
-          <w:p>
-            <w:pPr>
-              <w:jc w:val="center"/>
-              <w:rPr>
-                <w:rFonts w:ascii="Algerian" w:hAnsi="Algerian"/>
                 <w:sz w:val="44"/>
                 <w:szCs w:val="44"/>
               </w:rPr>
-            </w:pPr>
-            <w:r>
-              <w:rPr>
-                <w:rFonts w:ascii="Cooper Black" w:hAnsi="Cooper Black"/>
-                <w:noProof/>
-                <w:sz w:val="32"/>
-                <w:szCs w:val="32"/>
-              </w:rPr>
-              <w:pict w14:anchorId="6D95E234">
-                <v:rect id="_x0000_s1029" style="position:absolute;left:0;text-align:left;margin-left:55.2pt;margin-top:7.4pt;width:21.6pt;height:21.05pt;z-index:251656704"/>
-              </w:pict>
-            </w:r>
-            <w:r>
-              <w:rPr>
-                <w:rFonts w:ascii="Algerian" w:hAnsi="Algerian"/>
-                <w:sz w:val="36"/>
-                <w:szCs w:val="36"/>
-              </w:rPr>
-              <w:t xml:space="preserve">Admission </w:t>
-            </w:r>
-            <w:r>
-              <w:rPr>
-                <w:rFonts w:ascii="Algerian" w:hAnsi="Algerian"/>
-                <w:sz w:val="36"/>
-                <w:szCs w:val="36"/>
-              </w:rPr>
-              <w:t>Form</w:t>
-            </w:r>
-          </w:p>
-          <w:p>
-            <w:pPr>
-              <w:tabs>
-                <w:tab w:val="left" w:pos="924"/>
-              </w:tabs>
-              <w:rPr>
-                <w:sz w:val="14"/>
-                <w:szCs w:val="14"/>
-              </w:rPr>
-            </w:pPr>
-            <w:r>
-              <w:rPr>
-                <w:sz w:val="14"/>
-                <w:szCs w:val="14"/>
-              </w:rPr>
-              <w:tab/>
-            </w:r>
-          </w:p>
-          <w:p>
-            <w:pPr>
-              <w:jc w:val="center"/>
-              <w:rPr>
-                <w:rFonts w:ascii="Jameel Noori Nastaleeq" w:hAnsi="Jameel Noori Nastaleeq" w:cs="Jameel Noori Nastaleeq"/>
-                <w:b/>
-                <w:bCs/>
-              </w:rPr>
-            </w:pPr>
-            <w:r>
-              <w:rPr>
-                <w:rFonts w:ascii="Cooper Black" w:hAnsi="Cooper Black"/>
-                <w:noProof/>
-                <w:sz w:val="32"/>
-                <w:szCs w:val="32"/>
-              </w:rPr>
-              <w:pict w14:anchorId="2A13CF5E">
-                <v:rect id="_x0000_s1030" style="position:absolute;left:0;text-align:left;margin-left:-.9pt;margin-top:-24.6pt;width:51.9pt;height:21.05pt;z-index:251657728">
-                  <v:textbox style="mso-next-textbox:#_x0000_s1030">
+              <w:pict w14:anchorId="550700F8">
+                <v:rect id="_x0000_s1026" style="position:absolute;left:0;text-align:left;margin-left:-1pt;margin-top:20.85pt;width:51.9pt;height:48.8pt;z-index:251654656">
+                  <v:textbox style="mso-next-textbox:#_x0000_s1026">
                     <w:txbxContent>
                       <w:p>
                         <w:pPr>
+                          <w:jc w:val="center"/>
                           <w:rPr>
                             <w:rFonts w:asciiTheme="minorBidi" w:hAnsiTheme="minorBidi"/>
-                            <w:sz w:val="20"/>
-                            <w:szCs w:val="20"/>
+                            <w:sz w:val="48"/>
+                            <w:szCs w:val="48"/>
                           </w:rPr>
                         </w:pPr>
                         <w:r>
                           <w:rPr>
-                            <w:rFonts w:asciiTheme="majorBidi" w:hAnsiTheme="majorBidi" w:cstheme="majorBidi"/>
-                            <w:sz w:val="20"/>
-                            <w:szCs w:val="20"/>
+                            <w:rFonts w:cs="Jameel Noori Nastaleeq"/>
+                            <w:sz w:val="48"/>
+                            <w:szCs w:val="48"/>
+                            <w:lang w:bidi="ur-PK"/>
                           </w:rPr>
-                          <w:t>Evening</w:t>
+                          <w:t>${</w:t>
+                        </w:r>
+                        <w:proofErr w:type="spellStart"/>
+                        <w:r>
+                          <w:rPr>
+                            <w:rFonts w:cs="Jameel Noori Nastaleeq"/>
+                            <w:sz w:val="48"/>
+                            <w:szCs w:val="48"/>
+                            <w:lang w:bidi="ur-PK"/>
+                          </w:rPr>
+                          <w:t>roll_no</w:t>
+                        </w:r>
+                        <w:proofErr w:type="spellEnd"/>
+                        <w:r>
+                          <w:rPr>
+                            <w:rFonts w:cs="Jameel Noori Nastaleeq"/>
+                            <w:sz w:val="48"/>
+                            <w:szCs w:val="48"/>
+                            <w:lang w:bidi="ur-PK"/>
+                          </w:rPr>
+                          <w:t>}</w:t>
                         </w:r>
                       </w:p>
                     </w:txbxContent>
@@ -185,36 +122,66 @@
             </w:r>
             <w:r>
               <w:rPr>
-                <w:noProof/>
+                <w:rFonts w:ascii="Cooper Black" w:hAnsi="Cooper Black"/>
+                <w:sz w:val="32"/>
+                <w:szCs w:val="32"/>
+              </w:rPr>
+              <w:t>GOVT. POST GRADUATE COLLEGE ARIFWALA</w:t>
+            </w:r>
+          </w:p>
+          <w:p>
+            <w:pPr>
+              <w:jc w:val="center"/>
+              <w:rPr>
+                <w:rFonts w:ascii="Algerian" w:hAnsi="Algerian"/>
                 <w:sz w:val="44"/>
                 <w:szCs w:val="44"/>
               </w:rPr>
-              <w:pict w14:anchorId="550700F8">
-                <v:rect id="_x0000_s1026" style="position:absolute;left:0;text-align:left;margin-left:-1pt;margin-top:-48.15pt;width:51.9pt;height:21.05pt;z-index:251654656">
-                  <v:textbox style="mso-next-textbox:#_x0000_s1026">
-                    <w:txbxContent>
-                      <w:p>
-                        <w:pPr>
-                          <w:rPr>
-                            <w:rFonts w:asciiTheme="minorBidi" w:hAnsiTheme="minorBidi"/>
-                            <w:sz w:val="20"/>
-                            <w:szCs w:val="20"/>
-                          </w:rPr>
-                        </w:pPr>
-                        <w:r>
-                          <w:rPr>
-                            <w:rFonts w:asciiTheme="majorBidi" w:hAnsiTheme="majorBidi" w:cstheme="majorBidi"/>
-                            <w:sz w:val="20"/>
-                            <w:szCs w:val="20"/>
-                          </w:rPr>
-                          <w:t>Morning</w:t>
-                        </w:r>
-                      </w:p>
-                    </w:txbxContent>
-                  </v:textbox>
-                </v:rect>
-              </w:pict>
-            </w:r>
+            </w:pPr>
+            <w:r>
+              <w:rPr>
+                <w:rFonts w:ascii="Algerian" w:hAnsi="Algerian"/>
+                <w:sz w:val="36"/>
+                <w:szCs w:val="36"/>
+              </w:rPr>
+              <w:t xml:space="preserve">Admission </w:t>
+            </w:r>
+            <w:r>
+              <w:rPr>
+                <w:rFonts w:ascii="Algerian" w:hAnsi="Algerian"/>
+                <w:sz w:val="36"/>
+                <w:szCs w:val="36"/>
+              </w:rPr>
+              <w:t>Form</w:t>
+            </w:r>
+          </w:p>
+          <w:p>
+            <w:pPr>
+              <w:tabs>
+                <w:tab w:val="left" w:pos="924"/>
+              </w:tabs>
+              <w:rPr>
+                <w:sz w:val="14"/>
+                <w:szCs w:val="14"/>
+              </w:rPr>
+            </w:pPr>
+            <w:r>
+              <w:rPr>
+                <w:sz w:val="14"/>
+                <w:szCs w:val="14"/>
+              </w:rPr>
+              <w:tab/>
+            </w:r>
+          </w:p>
+          <w:p>
+            <w:pPr>
+              <w:jc w:val="center"/>
+              <w:rPr>
+                <w:rFonts w:ascii="Jameel Noori Nastaleeq" w:hAnsi="Jameel Noori Nastaleeq" w:cs="Jameel Noori Nastaleeq"/>
+                <w:b/>
+                <w:bCs/>
+              </w:rPr>
+            </w:pPr>
             <w:r>
               <w:rPr>
                 <w:noProof/>
@@ -293,7 +260,15 @@
                 <w:sz w:val="32"/>
                 <w:szCs w:val="32"/>
               </w:rPr>
-              <w:t>start_year</w:t>
+              <w:t>start_</w:t>
+            </w:r>
+            <w:proofErr w:type="gramStart"/>
+            <w:r>
+              <w:rPr>
+                <w:sz w:val="32"/>
+                <w:szCs w:val="32"/>
+              </w:rPr>
+              <w:t>year</w:t>
             </w:r>
             <w:proofErr w:type="spellEnd"/>
             <w:r>
@@ -310,7 +285,17 @@
                 <w:szCs w:val="32"/>
                 <w:rtl/>
               </w:rPr>
-              <w:t>داخلہ برائے تعلیمی سال</w:t>
+              <w:t>داخلہ</w:t>
+            </w:r>
+            <w:proofErr w:type="gramEnd"/>
+            <w:r>
+              <w:rPr>
+                <w:rFonts w:ascii="Jameel Noori Nastaleeq" w:hAnsi="Jameel Noori Nastaleeq" w:cs="Jameel Noori Nastaleeq" w:hint="cs"/>
+                <w:sz w:val="32"/>
+                <w:szCs w:val="32"/>
+                <w:rtl/>
+              </w:rPr>
+              <w:t xml:space="preserve"> برائے تعلیمی سال</w:t>
             </w:r>
             <w:r>
               <w:rPr>
@@ -389,7 +374,23 @@
                 <w:b/>
                 <w:bCs/>
               </w:rPr>
-              <w:t xml:space="preserve">Admission Applied For Class </w:t>
+              <w:t xml:space="preserve">Admission Applied </w:t>
+            </w:r>
+            <w:proofErr w:type="gramStart"/>
+            <w:r>
+              <w:rPr>
+                <w:b/>
+                <w:bCs/>
+              </w:rPr>
+              <w:t>For</w:t>
+            </w:r>
+            <w:proofErr w:type="gramEnd"/>
+            <w:r>
+              <w:rPr>
+                <w:b/>
+                <w:bCs/>
+              </w:rPr>
+              <w:t xml:space="preserve"> Class </w:t>
             </w:r>
           </w:p>
         </w:tc>
@@ -1001,13 +1002,7 @@
               </w:rPr>
             </w:pPr>
             <w:r>
-              <w:t>${</w:t>
-            </w:r>
-            <w:r>
-              <w:t>grade</w:t>
-            </w:r>
-            <w:r>
-              <w:t>}</w:t>
+              <w:t>${grade}</w:t>
             </w:r>
           </w:p>
         </w:tc>
@@ -1760,15 +1755,42 @@
             <w:gridSpan w:val="20"/>
           </w:tcPr>
           <w:p>
-            <w:r>
+            <w:pPr>
+              <w:jc w:val="center"/>
+              <w:rPr>
+                <w:b/>
+                <w:bCs/>
+                <w:sz w:val="32"/>
+                <w:szCs w:val="32"/>
+              </w:rPr>
+            </w:pPr>
+            <w:r>
+              <w:rPr>
+                <w:b/>
+                <w:bCs/>
+                <w:sz w:val="32"/>
+                <w:szCs w:val="32"/>
+              </w:rPr>
               <w:t>${</w:t>
             </w:r>
             <w:proofErr w:type="spellStart"/>
             <w:r>
+              <w:rPr>
+                <w:b/>
+                <w:bCs/>
+                <w:sz w:val="32"/>
+                <w:szCs w:val="32"/>
+              </w:rPr>
               <w:t>cnic</w:t>
             </w:r>
             <w:proofErr w:type="spellEnd"/>
             <w:r>
+              <w:rPr>
+                <w:b/>
+                <w:bCs/>
+                <w:sz w:val="32"/>
+                <w:szCs w:val="32"/>
+              </w:rPr>
               <w:t>}</w:t>
             </w:r>
           </w:p>
@@ -1850,7 +1872,22 @@
             <w:gridSpan w:val="20"/>
           </w:tcPr>
           <w:p>
-            <w:r>
+            <w:pPr>
+              <w:jc w:val="center"/>
+              <w:rPr>
+                <w:b/>
+                <w:bCs/>
+                <w:sz w:val="32"/>
+                <w:szCs w:val="32"/>
+              </w:rPr>
+            </w:pPr>
+            <w:r>
+              <w:rPr>
+                <w:b/>
+                <w:bCs/>
+                <w:sz w:val="32"/>
+                <w:szCs w:val="32"/>
+              </w:rPr>
               <w:t>${name}</w:t>
             </w:r>
           </w:p>
@@ -1969,7 +2006,22 @@
             </w:tcBorders>
           </w:tcPr>
           <w:p>
-            <w:r>
+            <w:pPr>
+              <w:jc w:val="center"/>
+              <w:rPr>
+                <w:b/>
+                <w:bCs/>
+                <w:sz w:val="32"/>
+                <w:szCs w:val="32"/>
+              </w:rPr>
+            </w:pPr>
+            <w:r>
+              <w:rPr>
+                <w:b/>
+                <w:bCs/>
+                <w:sz w:val="32"/>
+                <w:szCs w:val="32"/>
+              </w:rPr>
               <w:t>${dob}</w:t>
             </w:r>
           </w:p>
@@ -2149,15 +2201,42 @@
             <w:shd w:val="clear" w:color="auto" w:fill="auto"/>
           </w:tcPr>
           <w:p>
-            <w:r>
+            <w:pPr>
+              <w:jc w:val="center"/>
+              <w:rPr>
+                <w:b/>
+                <w:bCs/>
+                <w:sz w:val="32"/>
+                <w:szCs w:val="32"/>
+              </w:rPr>
+            </w:pPr>
+            <w:r>
+              <w:rPr>
+                <w:b/>
+                <w:bCs/>
+                <w:sz w:val="32"/>
+                <w:szCs w:val="32"/>
+              </w:rPr>
               <w:t>${</w:t>
             </w:r>
             <w:proofErr w:type="spellStart"/>
             <w:r>
+              <w:rPr>
+                <w:b/>
+                <w:bCs/>
+                <w:sz w:val="32"/>
+                <w:szCs w:val="32"/>
+              </w:rPr>
               <w:t>fname</w:t>
             </w:r>
             <w:proofErr w:type="spellEnd"/>
             <w:r>
+              <w:rPr>
+                <w:b/>
+                <w:bCs/>
+                <w:sz w:val="32"/>
+                <w:szCs w:val="32"/>
+              </w:rPr>
               <w:t>}</w:t>
             </w:r>
           </w:p>
@@ -2292,15 +2371,42 @@
             <w:gridSpan w:val="20"/>
           </w:tcPr>
           <w:p>
-            <w:r>
+            <w:pPr>
+              <w:jc w:val="center"/>
+              <w:rPr>
+                <w:b/>
+                <w:bCs/>
+                <w:sz w:val="32"/>
+                <w:szCs w:val="32"/>
+              </w:rPr>
+            </w:pPr>
+            <w:r>
+              <w:rPr>
+                <w:b/>
+                <w:bCs/>
+                <w:sz w:val="32"/>
+                <w:szCs w:val="32"/>
+              </w:rPr>
               <w:t>${</w:t>
             </w:r>
             <w:proofErr w:type="spellStart"/>
             <w:r>
+              <w:rPr>
+                <w:b/>
+                <w:bCs/>
+                <w:sz w:val="32"/>
+                <w:szCs w:val="32"/>
+              </w:rPr>
               <w:t>fcnic</w:t>
             </w:r>
             <w:proofErr w:type="spellEnd"/>
             <w:r>
+              <w:rPr>
+                <w:b/>
+                <w:bCs/>
+                <w:sz w:val="32"/>
+                <w:szCs w:val="32"/>
+              </w:rPr>
               <w:t>}</w:t>
             </w:r>
           </w:p>
@@ -2960,12 +3066,21 @@
           </w:tcPr>
           <w:p>
             <w:pPr>
-              <w:rPr>
-                <w:b/>
-                <w:bCs/>
-              </w:rPr>
-            </w:pPr>
-            <w:r>
+              <w:jc w:val="center"/>
+              <w:rPr>
+                <w:b/>
+                <w:bCs/>
+                <w:sz w:val="32"/>
+                <w:szCs w:val="32"/>
+              </w:rPr>
+            </w:pPr>
+            <w:r>
+              <w:rPr>
+                <w:b/>
+                <w:bCs/>
+                <w:sz w:val="32"/>
+                <w:szCs w:val="32"/>
+              </w:rPr>
               <w:t>${group}</w:t>
             </w:r>
           </w:p>
@@ -3132,6 +3247,9 @@
             <w:gridSpan w:val="6"/>
           </w:tcPr>
           <w:p>
+            <w:pPr>
+              <w:jc w:val="center"/>
+            </w:pPr>
             <w:r>
               <w:t>${</w:t>
             </w:r>
@@ -3175,6 +3293,9 @@
             <w:gridSpan w:val="10"/>
           </w:tcPr>
           <w:p>
+            <w:pPr>
+              <w:jc w:val="center"/>
+            </w:pPr>
             <w:r>
               <w:t>${</w:t>
             </w:r>
@@ -3218,6 +3339,9 @@
             <w:gridSpan w:val="3"/>
           </w:tcPr>
           <w:p>
+            <w:pPr>
+              <w:jc w:val="center"/>
+            </w:pPr>
             <w:r>
               <w:t>${</w:t>
             </w:r>
@@ -3751,19 +3875,19 @@
         <w:tblLook w:val="04A0" w:firstRow="1" w:lastRow="0" w:firstColumn="1" w:lastColumn="0" w:noHBand="0" w:noVBand="1"/>
       </w:tblPr>
       <w:tblGrid>
-        <w:gridCol w:w="447"/>
-        <w:gridCol w:w="1764"/>
-        <w:gridCol w:w="1096"/>
-        <w:gridCol w:w="457"/>
-        <w:gridCol w:w="1128"/>
-        <w:gridCol w:w="319"/>
-        <w:gridCol w:w="929"/>
-        <w:gridCol w:w="249"/>
-        <w:gridCol w:w="358"/>
-        <w:gridCol w:w="946"/>
-        <w:gridCol w:w="399"/>
-        <w:gridCol w:w="358"/>
-        <w:gridCol w:w="2262"/>
+        <w:gridCol w:w="407"/>
+        <w:gridCol w:w="1511"/>
+        <w:gridCol w:w="1545"/>
+        <w:gridCol w:w="414"/>
+        <w:gridCol w:w="751"/>
+        <w:gridCol w:w="286"/>
+        <w:gridCol w:w="898"/>
+        <w:gridCol w:w="354"/>
+        <w:gridCol w:w="543"/>
+        <w:gridCol w:w="1482"/>
+        <w:gridCol w:w="388"/>
+        <w:gridCol w:w="312"/>
+        <w:gridCol w:w="1821"/>
       </w:tblGrid>
       <w:tr>
         <w:trPr>
@@ -4137,13 +4261,51 @@
           </w:tcPr>
           <w:p>
             <w:pPr>
+              <w:jc w:val="center"/>
               <w:rPr>
                 <w:rFonts w:cs="Jameel Noori Nastaleeq"/>
+                <w:b/>
+                <w:bCs/>
                 <w:sz w:val="32"/>
                 <w:szCs w:val="32"/>
                 <w:lang w:bidi="ur-PK"/>
               </w:rPr>
             </w:pPr>
+            <w:r>
+              <w:rPr>
+                <w:rFonts w:cs="Jameel Noori Nastaleeq"/>
+                <w:b/>
+                <w:bCs/>
+                <w:sz w:val="32"/>
+                <w:szCs w:val="32"/>
+                <w:lang w:bidi="ur-PK"/>
+              </w:rPr>
+              <w:t>${</w:t>
+            </w:r>
+            <w:proofErr w:type="spellStart"/>
+            <w:r>
+              <w:rPr>
+                <w:rFonts w:cs="Jameel Noori Nastaleeq"/>
+                <w:b/>
+                <w:bCs/>
+                <w:sz w:val="32"/>
+                <w:szCs w:val="32"/>
+                <w:lang w:bidi="ur-PK"/>
+              </w:rPr>
+              <w:t>roll_no</w:t>
+            </w:r>
+            <w:proofErr w:type="spellEnd"/>
+            <w:r>
+              <w:rPr>
+                <w:rFonts w:cs="Jameel Noori Nastaleeq"/>
+                <w:b/>
+                <w:bCs/>
+                <w:sz w:val="32"/>
+                <w:szCs w:val="32"/>
+                <w:lang w:bidi="ur-PK"/>
+              </w:rPr>
+              <w:t>}</w:t>
+            </w:r>
           </w:p>
         </w:tc>
         <w:tc>
@@ -4220,6 +4382,41 @@
                 <w:lang w:bidi="ur-PK"/>
               </w:rPr>
             </w:pPr>
+            <w:r>
+              <w:rPr>
+                <w:rFonts w:cs="Jameel Noori Nastaleeq"/>
+                <w:b/>
+                <w:bCs/>
+                <w:sz w:val="28"/>
+                <w:szCs w:val="28"/>
+                <w:lang w:bidi="ur-PK"/>
+              </w:rPr>
+              <w:t>${</w:t>
+            </w:r>
+            <w:proofErr w:type="spellStart"/>
+            <w:r>
+              <w:rPr>
+                <w:rFonts w:cs="Jameel Noori Nastaleeq"/>
+                <w:b/>
+                <w:bCs/>
+                <w:sz w:val="28"/>
+                <w:szCs w:val="28"/>
+                <w:lang w:bidi="ur-PK"/>
+              </w:rPr>
+              <w:t>submissiondate</w:t>
+            </w:r>
+            <w:proofErr w:type="spellEnd"/>
+            <w:r>
+              <w:rPr>
+                <w:rFonts w:cs="Jameel Noori Nastaleeq"/>
+                <w:b/>
+                <w:bCs/>
+                <w:sz w:val="28"/>
+                <w:szCs w:val="28"/>
+                <w:lang w:bidi="ur-PK"/>
+              </w:rPr>
+              <w:t>}</w:t>
+            </w:r>
           </w:p>
         </w:tc>
         <w:tc>
@@ -4345,11 +4542,51 @@
           </w:tcPr>
           <w:p>
             <w:pPr>
+              <w:jc w:val="center"/>
               <w:rPr>
                 <w:rFonts w:cs="Jameel Noori Nastaleeq"/>
-                <w:lang w:bidi="ur-PK"/>
-              </w:rPr>
-            </w:pPr>
+                <w:b/>
+                <w:bCs/>
+                <w:sz w:val="32"/>
+                <w:szCs w:val="32"/>
+                <w:lang w:bidi="ur-PK"/>
+              </w:rPr>
+            </w:pPr>
+            <w:r>
+              <w:rPr>
+                <w:rFonts w:cs="Jameel Noori Nastaleeq"/>
+                <w:b/>
+                <w:bCs/>
+                <w:sz w:val="32"/>
+                <w:szCs w:val="32"/>
+                <w:lang w:bidi="ur-PK"/>
+              </w:rPr>
+              <w:t>${</w:t>
+            </w:r>
+            <w:proofErr w:type="spellStart"/>
+            <w:r>
+              <w:rPr>
+                <w:rFonts w:cs="Jameel Noori Nastaleeq"/>
+                <w:b/>
+                <w:bCs/>
+                <w:sz w:val="32"/>
+                <w:szCs w:val="32"/>
+                <w:lang w:bidi="ur-PK"/>
+              </w:rPr>
+              <w:t>newid</w:t>
+            </w:r>
+            <w:proofErr w:type="spellEnd"/>
+            <w:r>
+              <w:rPr>
+                <w:rFonts w:cs="Jameel Noori Nastaleeq"/>
+                <w:b/>
+                <w:bCs/>
+                <w:sz w:val="32"/>
+                <w:szCs w:val="32"/>
+                <w:lang w:bidi="ur-PK"/>
+              </w:rPr>
+              <w:t>}</w:t>
+            </w:r>
           </w:p>
         </w:tc>
         <w:tc>
@@ -4426,13 +4663,51 @@
           </w:tcPr>
           <w:p>
             <w:pPr>
+              <w:jc w:val="center"/>
               <w:rPr>
                 <w:rFonts w:cs="Jameel Noori Nastaleeq"/>
                 <w:b/>
                 <w:bCs/>
-                <w:lang w:bidi="ur-PK"/>
-              </w:rPr>
-            </w:pPr>
+                <w:sz w:val="32"/>
+                <w:szCs w:val="32"/>
+                <w:lang w:bidi="ur-PK"/>
+              </w:rPr>
+            </w:pPr>
+            <w:r>
+              <w:rPr>
+                <w:rFonts w:cs="Jameel Noori Nastaleeq"/>
+                <w:b/>
+                <w:bCs/>
+                <w:sz w:val="32"/>
+                <w:szCs w:val="32"/>
+                <w:lang w:bidi="ur-PK"/>
+              </w:rPr>
+              <w:t>${</w:t>
+            </w:r>
+            <w:proofErr w:type="spellStart"/>
+            <w:r>
+              <w:rPr>
+                <w:rFonts w:cs="Jameel Noori Nastaleeq"/>
+                <w:b/>
+                <w:bCs/>
+                <w:sz w:val="32"/>
+                <w:szCs w:val="32"/>
+                <w:lang w:bidi="ur-PK"/>
+              </w:rPr>
+              <w:t>newid</w:t>
+            </w:r>
+            <w:proofErr w:type="spellEnd"/>
+            <w:r>
+              <w:rPr>
+                <w:rFonts w:cs="Jameel Noori Nastaleeq"/>
+                <w:b/>
+                <w:bCs/>
+                <w:sz w:val="32"/>
+                <w:szCs w:val="32"/>
+                <w:lang w:bidi="ur-PK"/>
+              </w:rPr>
+              <w:t>}</w:t>
+            </w:r>
           </w:p>
         </w:tc>
         <w:tc>
@@ -4486,6 +4761,7 @@
                 <w:b/>
                 <w:bCs/>
               </w:rPr>
+              <w:lastRenderedPageBreak/>
               <w:t>7</w:t>
             </w:r>
           </w:p>
@@ -4534,55 +4810,6 @@
         </w:tc>
       </w:tr>
     </w:tbl>
-    <w:p/>
-    <w:p>
-      <w:r>
-        <w:sym w:font="Wingdings" w:char="F022"/>
-      </w:r>
-      <w:r>
-        <w:t>----------------------</w:t>
-      </w:r>
-      <w:r>
-        <w:sym w:font="Wingdings" w:char="F022"/>
-      </w:r>
-      <w:r>
-        <w:t>----------------------</w:t>
-      </w:r>
-      <w:r>
-        <w:sym w:font="Wingdings" w:char="F022"/>
-      </w:r>
-      <w:r>
-        <w:t>----------------------</w:t>
-      </w:r>
-      <w:r>
-        <w:sym w:font="Wingdings" w:char="F022"/>
-      </w:r>
-      <w:r>
-        <w:t>----------------------</w:t>
-      </w:r>
-      <w:r>
-        <w:sym w:font="Wingdings" w:char="F022"/>
-      </w:r>
-      <w:r>
-        <w:t>----------------------</w:t>
-      </w:r>
-      <w:r>
-        <w:sym w:font="Wingdings" w:char="F022"/>
-      </w:r>
-      <w:r>
-        <w:t>----</w:t>
-      </w:r>
-      <w:r>
-        <w:t>---------</w:t>
-      </w:r>
-      <w:r>
-        <w:t>--</w:t>
-      </w:r>
-    </w:p>
-    <w:p/>
-    <w:p/>
-    <w:p/>
-    <w:p/>
     <w:p>
       <w:pPr>
         <w:sectPr>
@@ -4602,36 +4829,18 @@
     <w:p>
       <w:pPr>
         <w:bidi/>
-        <w:ind w:left="360"/>
-        <w:jc w:val="center"/>
         <w:rPr>
           <w:rFonts w:ascii="Jameel Noori Nastaleeq" w:hAnsi="Jameel Noori Nastaleeq" w:cs="Jameel Noori Nastaleeq"/>
-          <w:b/>
-          <w:bCs/>
-          <w:u w:val="single"/>
+          <w:sz w:val="32"/>
+          <w:szCs w:val="32"/>
           <w:rtl/>
           <w:lang w:bidi="ur-PK"/>
         </w:rPr>
       </w:pPr>
-      <w:r>
-        <w:rPr>
-          <w:rFonts w:ascii="Jameel Noori Nastaleeq" w:hAnsi="Jameel Noori Nastaleeq" w:cs="Jameel Noori Nastaleeq" w:hint="cs"/>
-          <w:b/>
-          <w:bCs/>
-          <w:sz w:val="52"/>
-          <w:szCs w:val="52"/>
-          <w:u w:val="single"/>
-          <w:rtl/>
-          <w:lang w:bidi="ur-PK"/>
-        </w:rPr>
-        <w:t>اقرار نامہ والد / سرپرست</w:t>
-      </w:r>
     </w:p>
     <w:p>
       <w:pPr>
         <w:bidi/>
-        <w:spacing w:after="0"/>
-        <w:ind w:left="360"/>
         <w:rPr>
           <w:rFonts w:ascii="Jameel Noori Nastaleeq" w:hAnsi="Jameel Noori Nastaleeq" w:cs="Jameel Noori Nastaleeq"/>
           <w:sz w:val="32"/>
@@ -4648,654 +4857,11 @@
           <w:rtl/>
           <w:lang w:bidi="ur-PK"/>
         </w:rPr>
-        <w:t>میں نےاپنے بیٹے / بیٹی مسمی ۔۔۔۔۔۔۔۔۔۔۔۔۔۔۔۔۔۔۔۔۔۔ کے  مندرجہ بالا بیان کا بغور مطالعہ کر لیا ہے اور اس کی تصدیق کرتا ہوں۔ نیز کالج میں قیام کے دوران اس کے بہترین چال چلن کی ضمانت دیتا ہوں۔ میں یقین دلاتا ہوں کہ میرا بیٹا/بیٹی  (سپریم کورٹ آف پاکستان کی رولنگ کے مطابق)</w:t>
-      </w:r>
-      <w:r>
-        <w:rPr>
-          <w:rFonts w:ascii="Jameel Noori Nastaleeq" w:hAnsi="Jameel Noori Nastaleeq" w:cs="Jameel Noori Nastaleeq" w:hint="cs"/>
-          <w:sz w:val="32"/>
-          <w:szCs w:val="32"/>
-          <w:rtl/>
-          <w:lang w:bidi="ur-PK"/>
-        </w:rPr>
-        <w:t xml:space="preserve"> نہ کسی سیا سی و غیر قانونی سرگرمی میں ملوث رہا ہے اور نہ آئندہ </w:t>
+        <w:t>Printed By:${user}</w:t>
       </w:r>
     </w:p>
     <w:p>
       <w:pPr>
-        <w:bidi/>
-        <w:spacing w:after="0"/>
-        <w:ind w:left="360"/>
-        <w:rPr>
-          <w:rFonts w:ascii="Jameel Noori Nastaleeq" w:hAnsi="Jameel Noori Nastaleeq" w:cs="Jameel Noori Nastaleeq"/>
-          <w:sz w:val="28"/>
-          <w:szCs w:val="28"/>
-          <w:rtl/>
-          <w:lang w:bidi="ur-PK"/>
-        </w:rPr>
-      </w:pPr>
-      <w:r>
-        <w:rPr>
-          <w:rFonts w:ascii="Jameel Noori Nastaleeq" w:hAnsi="Jameel Noori Nastaleeq" w:cs="Jameel Noori Nastaleeq" w:hint="cs"/>
-          <w:sz w:val="32"/>
-          <w:szCs w:val="32"/>
-          <w:rtl/>
-          <w:lang w:bidi="ur-PK"/>
-        </w:rPr>
-        <w:t>کسی ایسی سرگرمی میں حصہ لے گا/گی۔ اگر وہ ایسا کرے گا/گی تو مجھے آپ کے کسی انتظامی فیصلے پر کوئی اعتراض نہ ہو گا۔</w:t>
-      </w:r>
-    </w:p>
-    <w:p>
-      <w:pPr>
-        <w:bidi/>
-        <w:spacing w:after="0"/>
-        <w:ind w:left="360"/>
-        <w:rPr>
-          <w:rFonts w:ascii="Jameel Noori Nastaleeq" w:hAnsi="Jameel Noori Nastaleeq" w:cs="Jameel Noori Nastaleeq"/>
-          <w:sz w:val="32"/>
-          <w:szCs w:val="32"/>
-          <w:rtl/>
-          <w:lang w:bidi="ur-PK"/>
-        </w:rPr>
-      </w:pPr>
-      <w:r>
-        <w:rPr>
-          <w:rFonts w:ascii="Jameel Noori Nastaleeq" w:hAnsi="Jameel Noori Nastaleeq" w:cs="Jameel Noori Nastaleeq" w:hint="cs"/>
-          <w:sz w:val="32"/>
-          <w:szCs w:val="32"/>
-          <w:rtl/>
-          <w:lang w:bidi="ur-PK"/>
-        </w:rPr>
-        <w:t>تاریخ: ۔۔۔۔۔۔۔۔۔۔۔۔۔۔۔۔</w:t>
-      </w:r>
-      <w:r>
-        <w:rPr>
-          <w:rFonts w:ascii="Jameel Noori Nastaleeq" w:hAnsi="Jameel Noori Nastaleeq" w:cs="Jameel Noori Nastaleeq" w:hint="cs"/>
-          <w:sz w:val="32"/>
-          <w:szCs w:val="32"/>
-          <w:rtl/>
-          <w:lang w:bidi="ur-PK"/>
-        </w:rPr>
-        <w:tab/>
-      </w:r>
-      <w:r>
-        <w:rPr>
-          <w:rFonts w:ascii="Jameel Noori Nastaleeq" w:hAnsi="Jameel Noori Nastaleeq" w:cs="Jameel Noori Nastaleeq" w:hint="cs"/>
-          <w:sz w:val="32"/>
-          <w:szCs w:val="32"/>
-          <w:rtl/>
-          <w:lang w:bidi="ur-PK"/>
-        </w:rPr>
-        <w:tab/>
-        <w:t>دستخط والد /سرپرست: ۔۔۔۔۔۔۔۔۔۔۔۔۔۔۔۔۔۔۔۔۔۔۔</w:t>
-      </w:r>
-    </w:p>
-    <w:p>
-      <w:pPr>
-        <w:bidi/>
-        <w:spacing w:after="0"/>
-        <w:ind w:left="360"/>
-        <w:rPr>
-          <w:rFonts w:ascii="Jameel Noori Nastaleeq" w:hAnsi="Jameel Noori Nastaleeq" w:cs="Jameel Noori Nastaleeq"/>
-          <w:sz w:val="14"/>
-          <w:szCs w:val="14"/>
-          <w:rtl/>
-          <w:lang w:bidi="ur-PK"/>
-        </w:rPr>
-      </w:pPr>
-    </w:p>
-    <w:p>
-      <w:pPr>
-        <w:bidi/>
-        <w:ind w:left="360"/>
-        <w:rPr>
-          <w:rFonts w:ascii="Jameel Noori Nastaleeq" w:hAnsi="Jameel Noori Nastaleeq" w:cs="Jameel Noori Nastaleeq"/>
-          <w:sz w:val="28"/>
-          <w:szCs w:val="28"/>
-          <w:u w:val="single"/>
-          <w:rtl/>
-          <w:lang w:bidi="ur-PK"/>
-        </w:rPr>
-      </w:pPr>
-      <w:r>
-        <w:rPr>
-          <w:rFonts w:ascii="Jameel Noori Nastaleeq" w:hAnsi="Jameel Noori Nastaleeq" w:cs="Jameel Noori Nastaleeq" w:hint="cs"/>
-          <w:sz w:val="36"/>
-          <w:szCs w:val="36"/>
-          <w:u w:val="single"/>
-          <w:rtl/>
-          <w:lang w:bidi="ur-PK"/>
-        </w:rPr>
-        <w:t>درخواست فارم کے ساتھ مندرجہ ذیل دستاویزات منسلک کریں:</w:t>
-      </w:r>
-    </w:p>
-    <w:p>
-      <w:pPr>
-        <w:pStyle w:val="ListParagraph"/>
-        <w:numPr>
-          <w:ilvl w:val="0"/>
-          <w:numId w:val="2"/>
-        </w:numPr>
-        <w:bidi/>
-        <w:rPr>
-          <w:rFonts w:ascii="Jameel Noori Nastaleeq" w:hAnsi="Jameel Noori Nastaleeq" w:cs="Jameel Noori Nastaleeq"/>
-          <w:sz w:val="32"/>
-          <w:szCs w:val="32"/>
-          <w:lang w:bidi="ur-PK"/>
-        </w:rPr>
-      </w:pPr>
-      <w:r>
-        <w:rPr>
-          <w:rFonts w:ascii="Jameel Noori Nastaleeq" w:hAnsi="Jameel Noori Nastaleeq" w:cs="Jameel Noori Nastaleeq"/>
-          <w:b/>
-          <w:bCs/>
-          <w:sz w:val="36"/>
-          <w:szCs w:val="36"/>
-          <w:lang w:bidi="ur-PK"/>
-        </w:rPr>
-        <w:t>1x1</w:t>
-      </w:r>
-      <w:r>
-        <w:rPr>
-          <w:rFonts w:ascii="Jameel Noori Nastaleeq" w:hAnsi="Jameel Noori Nastaleeq" w:cs="Jameel Noori Nastaleeq" w:hint="cs"/>
-          <w:b/>
-          <w:bCs/>
-          <w:sz w:val="36"/>
-          <w:szCs w:val="36"/>
-          <w:rtl/>
-          <w:lang w:bidi="ur-PK"/>
-        </w:rPr>
-        <w:t xml:space="preserve"> سائز کی </w:t>
-      </w:r>
-      <w:r>
-        <w:rPr>
-          <w:rFonts w:ascii="Jameel Noori Nastaleeq" w:hAnsi="Jameel Noori Nastaleeq" w:cs="Jameel Noori Nastaleeq" w:hint="cs"/>
-          <w:b/>
-          <w:bCs/>
-          <w:sz w:val="36"/>
-          <w:szCs w:val="36"/>
-          <w:rtl/>
-          <w:lang w:bidi="ur-PK"/>
-        </w:rPr>
-        <w:t xml:space="preserve">ایک </w:t>
-      </w:r>
-      <w:r>
-        <w:rPr>
-          <w:rFonts w:ascii="Jameel Noori Nastaleeq" w:hAnsi="Jameel Noori Nastaleeq" w:cs="Jameel Noori Nastaleeq" w:hint="cs"/>
-          <w:sz w:val="32"/>
-          <w:szCs w:val="32"/>
-          <w:rtl/>
-          <w:lang w:bidi="ur-PK"/>
-        </w:rPr>
-        <w:t xml:space="preserve">تصویر فارم پر دی گئی جگہ پر </w:t>
-      </w:r>
-      <w:r>
-        <w:rPr>
-          <w:rFonts w:ascii="Jameel Noori Nastaleeq" w:hAnsi="Jameel Noori Nastaleeq" w:cs="Jameel Noori Nastaleeq" w:hint="cs"/>
-          <w:sz w:val="32"/>
-          <w:szCs w:val="32"/>
-          <w:rtl/>
-          <w:lang w:bidi="ur-PK"/>
-        </w:rPr>
-        <w:t>چسپاں کریں اور  اسکے علاوہ اسی سائز کی</w:t>
-      </w:r>
-      <w:r>
-        <w:rPr>
-          <w:rFonts w:ascii="Jameel Noori Nastaleeq" w:hAnsi="Jameel Noori Nastaleeq" w:cs="Jameel Noori Nastaleeq" w:hint="cs"/>
-          <w:b/>
-          <w:bCs/>
-          <w:sz w:val="36"/>
-          <w:szCs w:val="36"/>
-          <w:rtl/>
-          <w:lang w:bidi="ur-PK"/>
-        </w:rPr>
-        <w:t xml:space="preserve"> 0</w:t>
-      </w:r>
-      <w:r>
-        <w:rPr>
-          <w:rFonts w:ascii="Jameel Noori Nastaleeq" w:hAnsi="Jameel Noori Nastaleeq" w:cs="Jameel Noori Nastaleeq" w:hint="cs"/>
-          <w:b/>
-          <w:bCs/>
-          <w:sz w:val="36"/>
-          <w:szCs w:val="36"/>
-          <w:rtl/>
-          <w:lang w:bidi="ur-PK"/>
-        </w:rPr>
-        <w:t>3</w:t>
-      </w:r>
-      <w:r>
-        <w:rPr>
-          <w:rFonts w:ascii="Jameel Noori Nastaleeq" w:hAnsi="Jameel Noori Nastaleeq" w:cs="Jameel Noori Nastaleeq" w:hint="cs"/>
-          <w:sz w:val="32"/>
-          <w:szCs w:val="32"/>
-          <w:rtl/>
-          <w:lang w:bidi="ur-PK"/>
-        </w:rPr>
-        <w:t>تصاویر فارم کے ساتھ منسلک کریں۔</w:t>
-      </w:r>
-    </w:p>
-    <w:p>
-      <w:pPr>
-        <w:pStyle w:val="ListParagraph"/>
-        <w:numPr>
-          <w:ilvl w:val="0"/>
-          <w:numId w:val="2"/>
-        </w:numPr>
-        <w:bidi/>
-        <w:rPr>
-          <w:rFonts w:ascii="Jameel Noori Nastaleeq" w:hAnsi="Jameel Noori Nastaleeq" w:cs="Jameel Noori Nastaleeq"/>
-          <w:sz w:val="32"/>
-          <w:szCs w:val="32"/>
-          <w:lang w:bidi="ur-PK"/>
-        </w:rPr>
-      </w:pPr>
-      <w:r>
-        <w:rPr>
-          <w:rFonts w:ascii="Jameel Noori Nastaleeq" w:hAnsi="Jameel Noori Nastaleeq" w:cs="Jameel Noori Nastaleeq" w:hint="cs"/>
-          <w:sz w:val="36"/>
-          <w:szCs w:val="36"/>
-          <w:rtl/>
-          <w:lang w:bidi="ur-PK"/>
-        </w:rPr>
-        <w:t>والد /سرپرست کے شناختی کارڈ</w:t>
-      </w:r>
-      <w:r>
-        <w:rPr>
-          <w:rFonts w:ascii="Jameel Noori Nastaleeq" w:hAnsi="Jameel Noori Nastaleeq" w:cs="Jameel Noori Nastaleeq" w:hint="cs"/>
-          <w:sz w:val="32"/>
-          <w:szCs w:val="32"/>
-          <w:rtl/>
-          <w:lang w:bidi="ur-PK"/>
-        </w:rPr>
-        <w:t xml:space="preserve"> کی فوٹو کاپی </w:t>
-      </w:r>
-      <w:r>
-        <w:rPr>
-          <w:rFonts w:ascii="Jameel Noori Nastaleeq" w:hAnsi="Jameel Noori Nastaleeq" w:cs="Jameel Noori Nastaleeq" w:hint="cs"/>
-          <w:sz w:val="32"/>
-          <w:szCs w:val="32"/>
-          <w:rtl/>
-          <w:lang w:bidi="ur-PK"/>
-        </w:rPr>
-        <w:t>(03)</w:t>
-      </w:r>
-      <w:r>
-        <w:rPr>
-          <w:rFonts w:ascii="Jameel Noori Nastaleeq" w:hAnsi="Jameel Noori Nastaleeq" w:cs="Jameel Noori Nastaleeq" w:hint="cs"/>
-          <w:sz w:val="32"/>
-          <w:szCs w:val="32"/>
-          <w:rtl/>
-          <w:lang w:bidi="ur-PK"/>
-        </w:rPr>
-        <w:t>منسلک کریں۔</w:t>
-      </w:r>
-    </w:p>
-    <w:p>
-      <w:pPr>
-        <w:pStyle w:val="ListParagraph"/>
-        <w:numPr>
-          <w:ilvl w:val="0"/>
-          <w:numId w:val="2"/>
-        </w:numPr>
-        <w:bidi/>
-        <w:rPr>
-          <w:rFonts w:ascii="Jameel Noori Nastaleeq" w:hAnsi="Jameel Noori Nastaleeq" w:cs="Jameel Noori Nastaleeq"/>
-          <w:sz w:val="32"/>
-          <w:szCs w:val="32"/>
-          <w:lang w:bidi="ur-PK"/>
-        </w:rPr>
-      </w:pPr>
-      <w:r>
-        <w:rPr>
-          <w:rFonts w:ascii="Jameel Noori Nastaleeq" w:hAnsi="Jameel Noori Nastaleeq" w:cs="Jameel Noori Nastaleeq" w:hint="cs"/>
-          <w:sz w:val="36"/>
-          <w:szCs w:val="36"/>
-          <w:rtl/>
-          <w:lang w:bidi="ur-PK"/>
-        </w:rPr>
-        <w:t xml:space="preserve">اپنے شناختی کارڈ یا فارم ب </w:t>
-      </w:r>
-      <w:r>
-        <w:rPr>
-          <w:rFonts w:ascii="Jameel Noori Nastaleeq" w:hAnsi="Jameel Noori Nastaleeq" w:cs="Jameel Noori Nastaleeq" w:hint="cs"/>
-          <w:sz w:val="32"/>
-          <w:szCs w:val="32"/>
-          <w:rtl/>
-          <w:lang w:bidi="ur-PK"/>
-        </w:rPr>
-        <w:t xml:space="preserve">کی فوٹو کاپی </w:t>
-      </w:r>
-      <w:r>
-        <w:rPr>
-          <w:rFonts w:ascii="Jameel Noori Nastaleeq" w:hAnsi="Jameel Noori Nastaleeq" w:cs="Jameel Noori Nastaleeq" w:hint="cs"/>
-          <w:sz w:val="32"/>
-          <w:szCs w:val="32"/>
-          <w:rtl/>
-          <w:lang w:bidi="ur-PK"/>
-        </w:rPr>
-        <w:t>(03)</w:t>
-      </w:r>
-      <w:r>
-        <w:rPr>
-          <w:rFonts w:ascii="Jameel Noori Nastaleeq" w:hAnsi="Jameel Noori Nastaleeq" w:cs="Jameel Noori Nastaleeq" w:hint="cs"/>
-          <w:sz w:val="32"/>
-          <w:szCs w:val="32"/>
-          <w:rtl/>
-          <w:lang w:bidi="ur-PK"/>
-        </w:rPr>
-        <w:t>منسلک کریں۔</w:t>
-      </w:r>
-    </w:p>
-    <w:p>
-      <w:pPr>
-        <w:pStyle w:val="ListParagraph"/>
-        <w:numPr>
-          <w:ilvl w:val="0"/>
-          <w:numId w:val="2"/>
-        </w:numPr>
-        <w:bidi/>
-        <w:rPr>
-          <w:rFonts w:ascii="Jameel Noori Nastaleeq" w:hAnsi="Jameel Noori Nastaleeq" w:cs="Jameel Noori Nastaleeq"/>
-          <w:sz w:val="32"/>
-          <w:szCs w:val="32"/>
-          <w:lang w:bidi="ur-PK"/>
-        </w:rPr>
-      </w:pPr>
-      <w:r>
-        <w:rPr>
-          <w:rFonts w:ascii="Jameel Noori Nastaleeq" w:hAnsi="Jameel Noori Nastaleeq" w:cs="Jameel Noori Nastaleeq" w:hint="cs"/>
-          <w:sz w:val="36"/>
-          <w:szCs w:val="36"/>
-          <w:rtl/>
-          <w:lang w:bidi="ur-PK"/>
-        </w:rPr>
-        <w:t>اپنی تعلیمی اسناد</w:t>
-      </w:r>
-      <w:r>
-        <w:rPr>
-          <w:rFonts w:ascii="Jameel Noori Nastaleeq" w:hAnsi="Jameel Noori Nastaleeq" w:cs="Jameel Noori Nastaleeq" w:hint="cs"/>
-          <w:sz w:val="36"/>
-          <w:szCs w:val="36"/>
-          <w:rtl/>
-          <w:lang w:bidi="ur-PK"/>
-        </w:rPr>
-        <w:t xml:space="preserve"> اور کریکٹرسرٹیفیکیٹ</w:t>
-      </w:r>
-      <w:r>
-        <w:rPr>
-          <w:rFonts w:ascii="Jameel Noori Nastaleeq" w:hAnsi="Jameel Noori Nastaleeq" w:cs="Jameel Noori Nastaleeq" w:hint="cs"/>
-          <w:sz w:val="32"/>
-          <w:szCs w:val="32"/>
-          <w:rtl/>
-          <w:lang w:bidi="ur-PK"/>
-        </w:rPr>
-        <w:t xml:space="preserve"> کی فوٹو کاپی</w:t>
-      </w:r>
-      <w:r>
-        <w:rPr>
-          <w:rFonts w:ascii="Jameel Noori Nastaleeq" w:hAnsi="Jameel Noori Nastaleeq" w:cs="Jameel Noori Nastaleeq" w:hint="cs"/>
-          <w:sz w:val="32"/>
-          <w:szCs w:val="32"/>
-          <w:rtl/>
-          <w:lang w:bidi="ur-PK"/>
-        </w:rPr>
-        <w:t>(03)</w:t>
-      </w:r>
-      <w:r>
-        <w:rPr>
-          <w:rFonts w:ascii="Jameel Noori Nastaleeq" w:hAnsi="Jameel Noori Nastaleeq" w:cs="Jameel Noori Nastaleeq" w:hint="cs"/>
-          <w:sz w:val="32"/>
-          <w:szCs w:val="32"/>
-          <w:rtl/>
-          <w:lang w:bidi="ur-PK"/>
-        </w:rPr>
-        <w:t xml:space="preserve"> منسلک کریں۔</w:t>
-      </w:r>
-    </w:p>
-    <w:p>
-      <w:pPr>
-        <w:pStyle w:val="ListParagraph"/>
-        <w:numPr>
-          <w:ilvl w:val="0"/>
-          <w:numId w:val="2"/>
-        </w:numPr>
-        <w:bidi/>
-        <w:rPr>
-          <w:rFonts w:ascii="Jameel Noori Nastaleeq" w:hAnsi="Jameel Noori Nastaleeq" w:cs="Jameel Noori Nastaleeq"/>
-          <w:sz w:val="32"/>
-          <w:szCs w:val="32"/>
-          <w:lang w:bidi="ur-PK"/>
-        </w:rPr>
-      </w:pPr>
-      <w:r>
-        <w:rPr>
-          <w:rFonts w:ascii="Jameel Noori Nastaleeq" w:hAnsi="Jameel Noori Nastaleeq" w:cs="Jameel Noori Nastaleeq" w:hint="cs"/>
-          <w:sz w:val="32"/>
-          <w:szCs w:val="32"/>
-          <w:rtl/>
-          <w:lang w:bidi="ur-PK"/>
-        </w:rPr>
-        <w:t>دوسرے  بورڈ/ یونیورسٹی سے آنے والے طلبا  متعلقہ بورڈ/یونیورسٹی سے</w:t>
-      </w:r>
-      <w:r>
-        <w:rPr>
-          <w:rFonts w:ascii="Jameel Noori Nastaleeq" w:hAnsi="Jameel Noori Nastaleeq" w:cs="Jameel Noori Nastaleeq" w:hint="cs"/>
-          <w:sz w:val="32"/>
-          <w:szCs w:val="32"/>
-          <w:rtl/>
-          <w:lang w:bidi="ur-PK"/>
-        </w:rPr>
-        <w:t xml:space="preserve">حاصل کردہ </w:t>
-      </w:r>
-      <w:r>
-        <w:rPr>
-          <w:rFonts w:ascii="Jameel Noori Nastaleeq" w:hAnsi="Jameel Noori Nastaleeq" w:cs="Jameel Noori Nastaleeq" w:hint="cs"/>
-          <w:sz w:val="32"/>
-          <w:szCs w:val="32"/>
-          <w:rtl/>
-          <w:lang w:bidi="ur-PK"/>
-        </w:rPr>
-        <w:t>اصل</w:t>
-      </w:r>
-      <w:r>
-        <w:rPr>
-          <w:rFonts w:ascii="Jameel Noori Nastaleeq" w:hAnsi="Jameel Noori Nastaleeq" w:cs="Jameel Noori Nastaleeq"/>
-          <w:b/>
-          <w:bCs/>
-          <w:sz w:val="36"/>
-          <w:szCs w:val="36"/>
-          <w:lang w:bidi="ur-PK"/>
-        </w:rPr>
-        <w:t>NOC</w:t>
-      </w:r>
-      <w:r>
-        <w:rPr>
-          <w:rFonts w:ascii="Jameel Noori Nastaleeq" w:hAnsi="Jameel Noori Nastaleeq" w:cs="Jameel Noori Nastaleeq" w:hint="cs"/>
-          <w:sz w:val="32"/>
-          <w:szCs w:val="32"/>
-          <w:rtl/>
-          <w:lang w:bidi="ur-PK"/>
-        </w:rPr>
-        <w:t xml:space="preserve"> سرٹیفکیٹ </w:t>
-      </w:r>
-      <w:r>
-        <w:rPr>
-          <w:rFonts w:ascii="Jameel Noori Nastaleeq" w:hAnsi="Jameel Noori Nastaleeq" w:cs="Jameel Noori Nastaleeq" w:hint="cs"/>
-          <w:sz w:val="32"/>
-          <w:szCs w:val="32"/>
-          <w:rtl/>
-          <w:lang w:bidi="ur-PK"/>
-        </w:rPr>
-        <w:t>منسلک  کریں۔</w:t>
-      </w:r>
-    </w:p>
-    <w:p>
-      <w:pPr>
-        <w:pStyle w:val="ListParagraph"/>
-        <w:numPr>
-          <w:ilvl w:val="0"/>
-          <w:numId w:val="2"/>
-        </w:numPr>
-        <w:bidi/>
-        <w:rPr>
-          <w:rFonts w:ascii="Jameel Noori Nastaleeq" w:hAnsi="Jameel Noori Nastaleeq" w:cs="Jameel Noori Nastaleeq"/>
-          <w:sz w:val="32"/>
-          <w:szCs w:val="32"/>
-          <w:lang w:bidi="ur-PK"/>
-        </w:rPr>
-      </w:pPr>
-      <w:r>
-        <w:rPr>
-          <w:rFonts w:ascii="Jameel Noori Nastaleeq" w:hAnsi="Jameel Noori Nastaleeq" w:cs="Jameel Noori Nastaleeq" w:hint="cs"/>
-          <w:sz w:val="32"/>
-          <w:szCs w:val="32"/>
-          <w:rtl/>
-          <w:lang w:bidi="ur-PK"/>
-        </w:rPr>
-        <w:t xml:space="preserve">ڈگری اور ماسٹرز میں </w:t>
-      </w:r>
-      <w:r>
-        <w:rPr>
-          <w:rFonts w:ascii="Jameel Noori Nastaleeq" w:hAnsi="Jameel Noori Nastaleeq" w:cs="Jameel Noori Nastaleeq" w:hint="cs"/>
-          <w:sz w:val="36"/>
-          <w:szCs w:val="36"/>
-          <w:rtl/>
-          <w:lang w:bidi="ur-PK"/>
-        </w:rPr>
-        <w:t>د</w:t>
-      </w:r>
-      <w:r>
-        <w:rPr>
-          <w:rFonts w:ascii="Jameel Noori Nastaleeq" w:hAnsi="Jameel Noori Nastaleeq" w:cs="Jameel Noori Nastaleeq" w:hint="cs"/>
-          <w:sz w:val="32"/>
-          <w:szCs w:val="32"/>
-          <w:rtl/>
-          <w:lang w:bidi="ur-PK"/>
-        </w:rPr>
-        <w:t xml:space="preserve">اخلہ کے </w:t>
-      </w:r>
-      <w:r>
-        <w:rPr>
-          <w:rFonts w:ascii="Jameel Noori Nastaleeq" w:hAnsi="Jameel Noori Nastaleeq" w:cs="Jameel Noori Nastaleeq" w:hint="cs"/>
-          <w:sz w:val="32"/>
-          <w:szCs w:val="32"/>
-          <w:rtl/>
-          <w:lang w:bidi="ur-PK"/>
-        </w:rPr>
-        <w:t xml:space="preserve">لیے ڈومیسائل </w:t>
-      </w:r>
-      <w:r>
-        <w:rPr>
-          <w:rFonts w:ascii="Jameel Noori Nastaleeq" w:hAnsi="Jameel Noori Nastaleeq" w:cs="Jameel Noori Nastaleeq" w:hint="cs"/>
-          <w:sz w:val="32"/>
-          <w:szCs w:val="32"/>
-          <w:rtl/>
-          <w:lang w:bidi="ur-PK"/>
-        </w:rPr>
-        <w:t>کی فوٹو کاپی</w:t>
-      </w:r>
-      <w:r>
-        <w:rPr>
-          <w:rFonts w:ascii="Jameel Noori Nastaleeq" w:hAnsi="Jameel Noori Nastaleeq" w:cs="Jameel Noori Nastaleeq" w:hint="cs"/>
-          <w:sz w:val="32"/>
-          <w:szCs w:val="32"/>
-          <w:rtl/>
-          <w:lang w:bidi="ur-PK"/>
-        </w:rPr>
-        <w:t>(03)</w:t>
-      </w:r>
-      <w:r>
-        <w:rPr>
-          <w:rFonts w:ascii="Jameel Noori Nastaleeq" w:hAnsi="Jameel Noori Nastaleeq" w:cs="Jameel Noori Nastaleeq" w:hint="cs"/>
-          <w:sz w:val="32"/>
-          <w:szCs w:val="32"/>
-          <w:rtl/>
-          <w:lang w:bidi="ur-PK"/>
-        </w:rPr>
-        <w:t xml:space="preserve"> منسلک کریں۔</w:t>
-      </w:r>
-    </w:p>
-    <w:p>
-      <w:pPr>
-        <w:pStyle w:val="ListParagraph"/>
-        <w:numPr>
-          <w:ilvl w:val="0"/>
-          <w:numId w:val="2"/>
-        </w:numPr>
-        <w:bidi/>
-        <w:rPr>
-          <w:rFonts w:ascii="Jameel Noori Nastaleeq" w:hAnsi="Jameel Noori Nastaleeq" w:cs="Jameel Noori Nastaleeq"/>
-          <w:sz w:val="32"/>
-          <w:szCs w:val="32"/>
-          <w:lang w:bidi="ur-PK"/>
-        </w:rPr>
-      </w:pPr>
-      <w:r>
-        <w:rPr>
-          <w:rFonts w:ascii="Jameel Noori Nastaleeq" w:hAnsi="Jameel Noori Nastaleeq" w:cs="Jameel Noori Nastaleeq" w:hint="cs"/>
-          <w:sz w:val="32"/>
-          <w:szCs w:val="32"/>
-          <w:rtl/>
-          <w:lang w:bidi="ur-PK"/>
-        </w:rPr>
-        <w:t xml:space="preserve">اپنا </w:t>
-      </w:r>
-      <w:r>
-        <w:rPr>
-          <w:rFonts w:ascii="Jameel Noori Nastaleeq" w:hAnsi="Jameel Noori Nastaleeq" w:cs="Jameel Noori Nastaleeq"/>
-          <w:sz w:val="32"/>
-          <w:szCs w:val="32"/>
-          <w:lang w:bidi="ur-PK"/>
-        </w:rPr>
-        <w:t>COVID Vaccination</w:t>
-      </w:r>
-      <w:r>
-        <w:rPr>
-          <w:rFonts w:ascii="Jameel Noori Nastaleeq" w:hAnsi="Jameel Noori Nastaleeq" w:cs="Jameel Noori Nastaleeq" w:hint="cs"/>
-          <w:sz w:val="32"/>
-          <w:szCs w:val="32"/>
-          <w:rtl/>
-          <w:lang w:bidi="ur-PK"/>
-        </w:rPr>
-        <w:t>سرٹیفکیٹ</w:t>
-      </w:r>
-      <w:r>
-        <w:rPr>
-          <w:rFonts w:ascii="Jameel Noori Nastaleeq" w:hAnsi="Jameel Noori Nastaleeq" w:cs="Jameel Noori Nastaleeq"/>
-          <w:sz w:val="32"/>
-          <w:szCs w:val="32"/>
-          <w:lang w:bidi="ur-PK"/>
-        </w:rPr>
-        <w:t xml:space="preserve"> </w:t>
-      </w:r>
-      <w:r>
-        <w:rPr>
-          <w:rFonts w:ascii="Jameel Noori Nastaleeq" w:hAnsi="Jameel Noori Nastaleeq" w:cs="Jameel Noori Nastaleeq" w:hint="cs"/>
-          <w:sz w:val="32"/>
-          <w:szCs w:val="32"/>
-          <w:rtl/>
-          <w:lang w:bidi="ur-PK"/>
-        </w:rPr>
-        <w:t>منسلک کریں۔</w:t>
-      </w:r>
-      <w:r>
-        <w:rPr>
-          <w:rFonts w:ascii="Jameel Noori Nastaleeq" w:hAnsi="Jameel Noori Nastaleeq" w:cs="Jameel Noori Nastaleeq" w:hint="cs"/>
-          <w:sz w:val="32"/>
-          <w:szCs w:val="32"/>
-          <w:rtl/>
-          <w:lang w:bidi="ur-PK"/>
-        </w:rPr>
-        <w:t>(تمام طلبا و طالبات کیلئے لازمی ہے)</w:t>
-      </w:r>
-    </w:p>
-    <w:p>
-      <w:pPr>
-        <w:pStyle w:val="ListParagraph"/>
-        <w:numPr>
-          <w:ilvl w:val="0"/>
-          <w:numId w:val="2"/>
-        </w:numPr>
         <w:bidi/>
         <w:rPr>
           <w:rFonts w:ascii="Jameel Noori Nastaleeq" w:hAnsi="Jameel Noori Nastaleeq" w:cs="Jameel Noori Nastaleeq"/>
@@ -5305,36 +4871,6 @@
           <w:lang w:bidi="ur-PK"/>
         </w:rPr>
       </w:pPr>
-      <w:r>
-        <w:rPr>
-          <w:rFonts w:ascii="Jameel Noori Nastaleeq" w:hAnsi="Jameel Noori Nastaleeq" w:cs="Jameel Noori Nastaleeq" w:hint="cs"/>
-          <w:sz w:val="36"/>
-          <w:szCs w:val="36"/>
-          <w:rtl/>
-          <w:lang w:bidi="ur-PK"/>
-        </w:rPr>
-        <w:t>تمام کاغذات فائل میں لگا کر جمع کرائی</w:t>
-      </w:r>
-      <w:r>
-        <w:rPr>
-          <w:rFonts w:ascii="Jameel Noori Nastaleeq" w:hAnsi="Jameel Noori Nastaleeq" w:cs="Jameel Noori Nastaleeq" w:hint="cs"/>
-          <w:sz w:val="36"/>
-          <w:szCs w:val="36"/>
-          <w:rtl/>
-          <w:lang w:bidi="ur-PK"/>
-        </w:rPr>
-        <w:t>ں</w:t>
-      </w:r>
-      <w:r>
-        <w:rPr>
-          <w:rFonts w:ascii="Jameel Noori Nastaleeq" w:hAnsi="Jameel Noori Nastaleeq" w:cs="Jameel Noori Nastaleeq" w:hint="cs"/>
-          <w:sz w:val="36"/>
-          <w:szCs w:val="36"/>
-          <w:rtl/>
-          <w:lang w:bidi="ur-PK"/>
-        </w:rPr>
-        <w:t>۔</w:t>
-      </w:r>
     </w:p>
     <w:sectPr>
       <w:type w:val="continuous"/>

</xml_diff>

<commit_message>
new data is add in form
</commit_message>
<xml_diff>
--- a/word/AdmissionForm .docx
+++ b/word/AdmissionForm .docx
@@ -1,6 +1,6 @@
 
 <file path=word/document.xml><?xml version="1.0" encoding="utf-8"?>
-<w:document xmlns:wpc="http://schemas.microsoft.com/office/word/2010/wordprocessingCanvas" xmlns:mc="http://schemas.openxmlformats.org/markup-compatibility/2006" xmlns:o="urn:schemas-microsoft-com:office:office" xmlns:r="http://schemas.openxmlformats.org/officeDocument/2006/relationships" xmlns:m="http://schemas.openxmlformats.org/officeDocument/2006/math" xmlns:v="urn:schemas-microsoft-com:vml" xmlns:wp14="http://schemas.microsoft.com/office/word/2010/wordprocessingDrawing" xmlns:wp="http://schemas.openxmlformats.org/drawingml/2006/wordprocessingDrawing" xmlns:w10="urn:schemas-microsoft-com:office:word" xmlns:w="http://schemas.openxmlformats.org/wordprocessingml/2006/main" xmlns:w14="http://schemas.microsoft.com/office/word/2010/wordml" xmlns:wpg="http://schemas.microsoft.com/office/word/2010/wordprocessingGroup" xmlns:wpi="http://schemas.microsoft.com/office/word/2010/wordprocessingInk" xmlns:wne="http://schemas.microsoft.com/office/word/2006/wordml" xmlns:wps="http://schemas.microsoft.com/office/word/2010/wordprocessingShape" mc:Ignorable="w14 wp14">
+<w:document xmlns:wpc="http://schemas.microsoft.com/office/word/2010/wordprocessingCanvas" xmlns:cx="http://schemas.microsoft.com/office/drawing/2014/chartex" xmlns:cx1="http://schemas.microsoft.com/office/drawing/2015/9/8/chartex" xmlns:cx2="http://schemas.microsoft.com/office/drawing/2015/10/21/chartex" xmlns:cx3="http://schemas.microsoft.com/office/drawing/2016/5/9/chartex" xmlns:cx4="http://schemas.microsoft.com/office/drawing/2016/5/10/chartex" xmlns:cx5="http://schemas.microsoft.com/office/drawing/2016/5/11/chartex" xmlns:cx6="http://schemas.microsoft.com/office/drawing/2016/5/12/chartex" xmlns:cx7="http://schemas.microsoft.com/office/drawing/2016/5/13/chartex" xmlns:cx8="http://schemas.microsoft.com/office/drawing/2016/5/14/chartex" xmlns:mc="http://schemas.openxmlformats.org/markup-compatibility/2006" xmlns:aink="http://schemas.microsoft.com/office/drawing/2016/ink" xmlns:am3d="http://schemas.microsoft.com/office/drawing/2017/model3d" xmlns:o="urn:schemas-microsoft-com:office:office" xmlns:r="http://schemas.openxmlformats.org/officeDocument/2006/relationships" xmlns:m="http://schemas.openxmlformats.org/officeDocument/2006/math" xmlns:v="urn:schemas-microsoft-com:vml" xmlns:wp14="http://schemas.microsoft.com/office/word/2010/wordprocessingDrawing" xmlns:wp="http://schemas.openxmlformats.org/drawingml/2006/wordprocessingDrawing" xmlns:w10="urn:schemas-microsoft-com:office:word" xmlns:w="http://schemas.openxmlformats.org/wordprocessingml/2006/main" xmlns:w14="http://schemas.microsoft.com/office/word/2010/wordml" xmlns:w15="http://schemas.microsoft.com/office/word/2012/wordml" xmlns:w16cex="http://schemas.microsoft.com/office/word/2018/wordml/cex" xmlns:w16cid="http://schemas.microsoft.com/office/word/2016/wordml/cid" xmlns:w16="http://schemas.microsoft.com/office/word/2018/wordml" xmlns:w16sdtdh="http://schemas.microsoft.com/office/word/2020/wordml/sdtdatahash" xmlns:w16se="http://schemas.microsoft.com/office/word/2015/wordml/symex" xmlns:wpg="http://schemas.microsoft.com/office/word/2010/wordprocessingGroup" xmlns:wpi="http://schemas.microsoft.com/office/word/2010/wordprocessingInk" xmlns:wne="http://schemas.microsoft.com/office/word/2006/wordml" xmlns:wps="http://schemas.microsoft.com/office/word/2010/wordprocessingShape" mc:Ignorable="w14 w15 w16se w16cid w16 w16cex w16sdtdh wp14">
   <w:body>
     <w:tbl>
       <w:tblPr>
@@ -126,7 +126,27 @@
                                       <w:szCs w:val="48"/>
                                       <w:lang w:bidi="ur-PK"/>
                                     </w:rPr>
-                                    <w:t>${roll_no}</w:t>
+                                    <w:t>${</w:t>
+                                  </w:r>
+                                  <w:proofErr w:type="spellStart"/>
+                                  <w:r>
+                                    <w:rPr>
+                                      <w:rFonts w:cs="Jameel Noori Nastaleeq"/>
+                                      <w:sz w:val="48"/>
+                                      <w:szCs w:val="48"/>
+                                      <w:lang w:bidi="ur-PK"/>
+                                    </w:rPr>
+                                    <w:t>roll_no</w:t>
+                                  </w:r>
+                                  <w:proofErr w:type="spellEnd"/>
+                                  <w:r>
+                                    <w:rPr>
+                                      <w:rFonts w:cs="Jameel Noori Nastaleeq"/>
+                                      <w:sz w:val="48"/>
+                                      <w:szCs w:val="48"/>
+                                      <w:lang w:bidi="ur-PK"/>
+                                    </w:rPr>
+                                    <w:t>}</w:t>
                                   </w:r>
                                 </w:p>
                               </w:txbxContent>
@@ -148,7 +168,7 @@
                 </mc:Choice>
                 <mc:Fallback>
                   <w:pict>
-                    <v:rect id="Rectangle 34" o:spid="_x0000_s1026" style="position:absolute;left:0;text-align:left;margin-left:-1pt;margin-top:20.85pt;width:51.9pt;height:48.8pt;z-index:251659264;visibility:visible;mso-wrap-style:square;mso-width-percent:0;mso-height-percent:0;mso-wrap-distance-left:9pt;mso-wrap-distance-top:0;mso-wrap-distance-right:9pt;mso-wrap-distance-bottom:0;mso-position-horizontal:absolute;mso-position-horizontal-relative:text;mso-position-vertical:absolute;mso-position-vertical-relative:text;mso-width-percent:0;mso-height-percent:0;mso-width-relative:page;mso-height-relative:page;v-text-anchor:top" o:gfxdata="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">
+                    <v:rect w14:anchorId="7C34657D" id="Rectangle 34" o:spid="_x0000_s1026" style="position:absolute;left:0;text-align:left;margin-left:-1pt;margin-top:20.85pt;width:51.9pt;height:48.8pt;z-index:251659264;visibility:visible;mso-wrap-style:square;mso-width-percent:0;mso-height-percent:0;mso-wrap-distance-left:9pt;mso-wrap-distance-top:0;mso-wrap-distance-right:9pt;mso-wrap-distance-bottom:0;mso-position-horizontal:absolute;mso-position-horizontal-relative:text;mso-position-vertical:absolute;mso-position-vertical-relative:text;mso-width-percent:0;mso-height-percent:0;mso-width-relative:page;mso-height-relative:page;v-text-anchor:top" o:gfxdata="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">
                       <v:textbox>
                         <w:txbxContent>
                           <w:p>
@@ -167,7 +187,27 @@
                                 <w:szCs w:val="48"/>
                                 <w:lang w:bidi="ur-PK"/>
                               </w:rPr>
-                              <w:t>${roll_no}</w:t>
+                              <w:t>${</w:t>
+                            </w:r>
+                            <w:proofErr w:type="spellStart"/>
+                            <w:r>
+                              <w:rPr>
+                                <w:rFonts w:cs="Jameel Noori Nastaleeq"/>
+                                <w:sz w:val="48"/>
+                                <w:szCs w:val="48"/>
+                                <w:lang w:bidi="ur-PK"/>
+                              </w:rPr>
+                              <w:t>roll_no</w:t>
+                            </w:r>
+                            <w:proofErr w:type="spellEnd"/>
+                            <w:r>
+                              <w:rPr>
+                                <w:rFonts w:cs="Jameel Noori Nastaleeq"/>
+                                <w:sz w:val="48"/>
+                                <w:szCs w:val="48"/>
+                                <w:lang w:bidi="ur-PK"/>
+                              </w:rPr>
+                              <w:t>}</w:t>
                             </w:r>
                           </w:p>
                         </w:txbxContent>
@@ -231,8 +271,6 @@
                 <w:bCs/>
               </w:rPr>
             </w:pPr>
-            <w:bookmarkStart w:id="0" w:name="_GoBack"/>
-            <w:bookmarkEnd w:id="0"/>
             <w:r>
               <w:rPr>
                 <w:noProof/>
@@ -271,7 +309,7 @@
                           <pic:cNvPicPr/>
                         </pic:nvPicPr>
                         <pic:blipFill>
-                          <a:blip r:embed="rId9" cstate="print"/>
+                          <a:blip r:embed="rId8" cstate="print"/>
                           <a:stretch>
                             <a:fillRect/>
                           </a:stretch>
@@ -305,13 +343,23 @@
               </w:rPr>
               <w:t xml:space="preserve"> ${</w:t>
             </w:r>
+            <w:proofErr w:type="spellStart"/>
             <w:r>
               <w:rPr>
                 <w:sz w:val="32"/>
                 <w:szCs w:val="32"/>
               </w:rPr>
-              <w:t>start_year</w:t>
-            </w:r>
+              <w:t>start_</w:t>
+            </w:r>
+            <w:proofErr w:type="gramStart"/>
+            <w:r>
+              <w:rPr>
+                <w:sz w:val="32"/>
+                <w:szCs w:val="32"/>
+              </w:rPr>
+              <w:t>year</w:t>
+            </w:r>
+            <w:proofErr w:type="spellEnd"/>
             <w:r>
               <w:rPr>
                 <w:sz w:val="32"/>
@@ -326,7 +374,17 @@
                 <w:szCs w:val="32"/>
                 <w:rtl/>
               </w:rPr>
-              <w:t xml:space="preserve">داخلہ برائے تعلیمی سال </w:t>
+              <w:t>داخلہ</w:t>
+            </w:r>
+            <w:proofErr w:type="gramEnd"/>
+            <w:r>
+              <w:rPr>
+                <w:rFonts w:ascii="Jameel Noori Nastaleeq" w:hAnsi="Jameel Noori Nastaleeq" w:cs="Jameel Noori Nastaleeq" w:hint="cs"/>
+                <w:sz w:val="32"/>
+                <w:szCs w:val="32"/>
+                <w:rtl/>
+              </w:rPr>
+              <w:t xml:space="preserve"> برائے تعلیمی سال </w:t>
             </w:r>
           </w:p>
         </w:tc>
@@ -345,9 +403,11 @@
             <w:r>
               <w:t>${</w:t>
             </w:r>
+            <w:proofErr w:type="spellStart"/>
             <w:r>
               <w:t>ticketimage</w:t>
             </w:r>
+            <w:proofErr w:type="spellEnd"/>
             <w:r>
               <w:t>}</w:t>
             </w:r>
@@ -394,7 +454,23 @@
                 <w:b/>
                 <w:bCs/>
               </w:rPr>
-              <w:t xml:space="preserve">Admission Applied For Class </w:t>
+              <w:t xml:space="preserve">Admission Applied </w:t>
+            </w:r>
+            <w:proofErr w:type="gramStart"/>
+            <w:r>
+              <w:rPr>
+                <w:b/>
+                <w:bCs/>
+              </w:rPr>
+              <w:t>For</w:t>
+            </w:r>
+            <w:proofErr w:type="gramEnd"/>
+            <w:r>
+              <w:rPr>
+                <w:b/>
+                <w:bCs/>
+              </w:rPr>
+              <w:t xml:space="preserve"> Class </w:t>
             </w:r>
           </w:p>
         </w:tc>
@@ -485,6 +561,15 @@
                 <w:szCs w:val="28"/>
               </w:rPr>
               <w:t xml:space="preserve"> ${applied}</w:t>
+            </w:r>
+            <w:r>
+              <w:rPr>
+                <w:b/>
+                <w:bCs/>
+                <w:sz w:val="28"/>
+                <w:szCs w:val="28"/>
+              </w:rPr>
+              <w:t xml:space="preserve"> </w:t>
             </w:r>
           </w:p>
         </w:tc>
@@ -718,7 +803,23 @@
                 <w:b/>
                 <w:bCs/>
               </w:rPr>
-              <w:t>Marks Obt.</w:t>
+              <w:t xml:space="preserve">Marks </w:t>
+            </w:r>
+            <w:proofErr w:type="spellStart"/>
+            <w:r>
+              <w:rPr>
+                <w:b/>
+                <w:bCs/>
+              </w:rPr>
+              <w:t>Obt</w:t>
+            </w:r>
+            <w:proofErr w:type="spellEnd"/>
+            <w:r>
+              <w:rPr>
+                <w:b/>
+                <w:bCs/>
+              </w:rPr>
+              <w:t>.</w:t>
             </w:r>
           </w:p>
         </w:tc>
@@ -767,8 +868,17 @@
                 <w:b/>
                 <w:bCs/>
               </w:rPr>
-              <w:t>%age</w:t>
-            </w:r>
+              <w:t>%</w:t>
+            </w:r>
+            <w:proofErr w:type="gramStart"/>
+            <w:r>
+              <w:rPr>
+                <w:b/>
+                <w:bCs/>
+              </w:rPr>
+              <w:t>age</w:t>
+            </w:r>
+            <w:proofErr w:type="gramEnd"/>
           </w:p>
         </w:tc>
         <w:tc>
@@ -860,9 +970,11 @@
             <w:r>
               <w:t>${</w:t>
             </w:r>
+            <w:proofErr w:type="spellStart"/>
             <w:r>
               <w:t>rollno</w:t>
             </w:r>
+            <w:proofErr w:type="spellEnd"/>
             <w:r>
               <w:t>}</w:t>
             </w:r>
@@ -889,9 +1001,11 @@
             <w:r>
               <w:t>${</w:t>
             </w:r>
+            <w:proofErr w:type="spellStart"/>
             <w:r>
               <w:t>passing_year</w:t>
             </w:r>
+            <w:proofErr w:type="spellEnd"/>
             <w:r>
               <w:t>}</w:t>
             </w:r>
@@ -918,9 +1032,11 @@
             <w:r>
               <w:t>${</w:t>
             </w:r>
+            <w:proofErr w:type="spellStart"/>
             <w:r>
               <w:t>exam_type</w:t>
             </w:r>
+            <w:proofErr w:type="spellEnd"/>
             <w:r>
               <w:t>}</w:t>
             </w:r>
@@ -947,9 +1063,11 @@
             <w:r>
               <w:t>${</w:t>
             </w:r>
+            <w:proofErr w:type="spellStart"/>
             <w:r>
               <w:t>marks_obtian</w:t>
             </w:r>
+            <w:proofErr w:type="spellEnd"/>
             <w:r>
               <w:t>}</w:t>
             </w:r>
@@ -1022,9 +1140,11 @@
             <w:r>
               <w:t>${</w:t>
             </w:r>
+            <w:proofErr w:type="spellStart"/>
             <w:r>
               <w:t>insitute_name</w:t>
             </w:r>
+            <w:proofErr w:type="spellEnd"/>
             <w:r>
               <w:t>}</w:t>
             </w:r>
@@ -1089,7 +1209,39 @@
                 <w:sz w:val="20"/>
                 <w:szCs w:val="20"/>
               </w:rPr>
-              <w:t>Pre-Med/Pre-Eng / G.Sc. / ICS/ Arts)</w:t>
+              <w:t>Pre-Med/Pre-</w:t>
+            </w:r>
+            <w:proofErr w:type="spellStart"/>
+            <w:r>
+              <w:rPr>
+                <w:sz w:val="20"/>
+                <w:szCs w:val="20"/>
+              </w:rPr>
+              <w:t>Eng</w:t>
+            </w:r>
+            <w:proofErr w:type="spellEnd"/>
+            <w:r>
+              <w:rPr>
+                <w:sz w:val="20"/>
+                <w:szCs w:val="20"/>
+              </w:rPr>
+              <w:t xml:space="preserve"> / </w:t>
+            </w:r>
+            <w:proofErr w:type="spellStart"/>
+            <w:r>
+              <w:rPr>
+                <w:sz w:val="20"/>
+                <w:szCs w:val="20"/>
+              </w:rPr>
+              <w:t>G.Sc</w:t>
+            </w:r>
+            <w:proofErr w:type="spellEnd"/>
+            <w:r>
+              <w:rPr>
+                <w:sz w:val="20"/>
+                <w:szCs w:val="20"/>
+              </w:rPr>
+              <w:t>. / ICS/ Arts)</w:t>
             </w:r>
           </w:p>
         </w:tc>
@@ -1112,11 +1264,16 @@
               </w:rPr>
             </w:pPr>
             <w:r>
-              <w:t>${i</w:t>
+              <w:t>${</w:t>
+            </w:r>
+            <w:proofErr w:type="spellStart"/>
+            <w:r>
+              <w:t>i</w:t>
             </w:r>
             <w:r>
               <w:t>rollno</w:t>
             </w:r>
+            <w:proofErr w:type="spellEnd"/>
             <w:r>
               <w:t>}</w:t>
             </w:r>
@@ -1141,11 +1298,16 @@
               </w:rPr>
             </w:pPr>
             <w:r>
-              <w:t>${i</w:t>
+              <w:t>${</w:t>
+            </w:r>
+            <w:proofErr w:type="spellStart"/>
+            <w:r>
+              <w:t>i</w:t>
             </w:r>
             <w:r>
               <w:t>passing_year</w:t>
             </w:r>
+            <w:proofErr w:type="spellEnd"/>
             <w:r>
               <w:t>}</w:t>
             </w:r>
@@ -1170,11 +1332,16 @@
               </w:rPr>
             </w:pPr>
             <w:r>
-              <w:t>${i</w:t>
+              <w:t>${</w:t>
+            </w:r>
+            <w:proofErr w:type="spellStart"/>
+            <w:r>
+              <w:t>i</w:t>
             </w:r>
             <w:r>
               <w:t>exam_type</w:t>
             </w:r>
+            <w:proofErr w:type="spellEnd"/>
             <w:r>
               <w:t>}</w:t>
             </w:r>
@@ -1199,11 +1366,16 @@
               </w:rPr>
             </w:pPr>
             <w:r>
-              <w:t>${i</w:t>
+              <w:t>${</w:t>
+            </w:r>
+            <w:proofErr w:type="spellStart"/>
+            <w:r>
+              <w:t>i</w:t>
             </w:r>
             <w:r>
               <w:t>marks_obtian</w:t>
             </w:r>
+            <w:proofErr w:type="spellEnd"/>
             <w:r>
               <w:t>}</w:t>
             </w:r>
@@ -1227,7 +1399,15 @@
               </w:rPr>
             </w:pPr>
             <w:r>
-              <w:t>${igrade}</w:t>
+              <w:t>${</w:t>
+            </w:r>
+            <w:proofErr w:type="spellStart"/>
+            <w:r>
+              <w:t>igrade</w:t>
+            </w:r>
+            <w:proofErr w:type="spellEnd"/>
+            <w:r>
+              <w:t>}</w:t>
             </w:r>
           </w:p>
         </w:tc>
@@ -1250,11 +1430,16 @@
               </w:rPr>
             </w:pPr>
             <w:r>
-              <w:t>${i</w:t>
+              <w:t>${</w:t>
+            </w:r>
+            <w:proofErr w:type="spellStart"/>
+            <w:r>
+              <w:t>i</w:t>
             </w:r>
             <w:r>
               <w:t>percentage</w:t>
             </w:r>
+            <w:proofErr w:type="spellEnd"/>
             <w:r>
               <w:t>}</w:t>
             </w:r>
@@ -1274,11 +1459,16 @@
               </w:rPr>
             </w:pPr>
             <w:r>
-              <w:t>${i</w:t>
+              <w:t>${</w:t>
+            </w:r>
+            <w:proofErr w:type="spellStart"/>
+            <w:r>
+              <w:t>i</w:t>
             </w:r>
             <w:r>
               <w:t>insitute_name</w:t>
             </w:r>
+            <w:proofErr w:type="spellEnd"/>
             <w:r>
               <w:t>}</w:t>
             </w:r>
@@ -1366,11 +1556,16 @@
               </w:rPr>
             </w:pPr>
             <w:r>
-              <w:t>${br</w:t>
+              <w:t>${</w:t>
+            </w:r>
+            <w:proofErr w:type="spellStart"/>
+            <w:r>
+              <w:t>br</w:t>
             </w:r>
             <w:r>
               <w:t>ollno</w:t>
             </w:r>
+            <w:proofErr w:type="spellEnd"/>
             <w:r>
               <w:t>}</w:t>
             </w:r>
@@ -1395,11 +1590,16 @@
               </w:rPr>
             </w:pPr>
             <w:r>
-              <w:t>${b</w:t>
+              <w:t>${</w:t>
+            </w:r>
+            <w:proofErr w:type="spellStart"/>
+            <w:r>
+              <w:t>b</w:t>
             </w:r>
             <w:r>
               <w:t>passing_year</w:t>
             </w:r>
+            <w:proofErr w:type="spellEnd"/>
             <w:r>
               <w:t>}</w:t>
             </w:r>
@@ -1424,11 +1624,16 @@
               </w:rPr>
             </w:pPr>
             <w:r>
-              <w:t>${b</w:t>
+              <w:t>${</w:t>
+            </w:r>
+            <w:proofErr w:type="spellStart"/>
+            <w:r>
+              <w:t>b</w:t>
             </w:r>
             <w:r>
               <w:t>exam_type</w:t>
             </w:r>
+            <w:proofErr w:type="spellEnd"/>
             <w:r>
               <w:t>}</w:t>
             </w:r>
@@ -1453,11 +1658,16 @@
               </w:rPr>
             </w:pPr>
             <w:r>
-              <w:t>${b</w:t>
+              <w:t>${</w:t>
+            </w:r>
+            <w:proofErr w:type="spellStart"/>
+            <w:r>
+              <w:t>b</w:t>
             </w:r>
             <w:r>
               <w:t>marks_obtian</w:t>
             </w:r>
+            <w:proofErr w:type="spellEnd"/>
             <w:r>
               <w:t>}</w:t>
             </w:r>
@@ -1481,7 +1691,15 @@
               </w:rPr>
             </w:pPr>
             <w:r>
-              <w:t>${bgrade}</w:t>
+              <w:t>${</w:t>
+            </w:r>
+            <w:proofErr w:type="spellStart"/>
+            <w:r>
+              <w:t>bgrade</w:t>
+            </w:r>
+            <w:proofErr w:type="spellEnd"/>
+            <w:r>
+              <w:t>}</w:t>
             </w:r>
           </w:p>
         </w:tc>
@@ -1504,11 +1722,16 @@
               </w:rPr>
             </w:pPr>
             <w:r>
-              <w:t>${b</w:t>
+              <w:t>${</w:t>
+            </w:r>
+            <w:proofErr w:type="spellStart"/>
+            <w:r>
+              <w:t>b</w:t>
             </w:r>
             <w:r>
               <w:t>percentage</w:t>
             </w:r>
+            <w:proofErr w:type="spellEnd"/>
             <w:r>
               <w:t>}</w:t>
             </w:r>
@@ -1528,11 +1751,16 @@
               </w:rPr>
             </w:pPr>
             <w:r>
-              <w:t>${b</w:t>
+              <w:t>${</w:t>
+            </w:r>
+            <w:proofErr w:type="spellStart"/>
+            <w:r>
+              <w:t>b</w:t>
             </w:r>
             <w:r>
               <w:t>insitute_name</w:t>
             </w:r>
+            <w:proofErr w:type="spellEnd"/>
             <w:r>
               <w:t>}</w:t>
             </w:r>
@@ -1632,7 +1860,27 @@
                 <w:sz w:val="28"/>
                 <w:szCs w:val="28"/>
               </w:rPr>
-              <w:t>${cnic}</w:t>
+              <w:t>${</w:t>
+            </w:r>
+            <w:proofErr w:type="spellStart"/>
+            <w:r>
+              <w:rPr>
+                <w:b/>
+                <w:bCs/>
+                <w:sz w:val="28"/>
+                <w:szCs w:val="28"/>
+              </w:rPr>
+              <w:t>cnic</w:t>
+            </w:r>
+            <w:proofErr w:type="spellEnd"/>
+            <w:r>
+              <w:rPr>
+                <w:b/>
+                <w:bCs/>
+                <w:sz w:val="28"/>
+                <w:szCs w:val="28"/>
+              </w:rPr>
+              <w:t>}</w:t>
             </w:r>
           </w:p>
         </w:tc>
@@ -1911,6 +2159,7 @@
               </w:rPr>
               <w:t>${</w:t>
             </w:r>
+            <w:proofErr w:type="spellStart"/>
             <w:r>
               <w:rPr>
                 <w:b/>
@@ -1919,6 +2168,7 @@
               </w:rPr>
               <w:t>bgroup</w:t>
             </w:r>
+            <w:proofErr w:type="spellEnd"/>
             <w:r>
               <w:rPr>
                 <w:b/>
@@ -2054,7 +2304,27 @@
                 <w:sz w:val="28"/>
                 <w:szCs w:val="28"/>
               </w:rPr>
-              <w:t>${fname}</w:t>
+              <w:t>${</w:t>
+            </w:r>
+            <w:proofErr w:type="spellStart"/>
+            <w:r>
+              <w:rPr>
+                <w:b/>
+                <w:bCs/>
+                <w:sz w:val="28"/>
+                <w:szCs w:val="28"/>
+              </w:rPr>
+              <w:t>fname</w:t>
+            </w:r>
+            <w:proofErr w:type="spellEnd"/>
+            <w:r>
+              <w:rPr>
+                <w:b/>
+                <w:bCs/>
+                <w:sz w:val="28"/>
+                <w:szCs w:val="28"/>
+              </w:rPr>
+              <w:t>}</w:t>
             </w:r>
           </w:p>
           <w:p/>
@@ -2204,7 +2474,27 @@
                 <w:sz w:val="28"/>
                 <w:szCs w:val="28"/>
               </w:rPr>
-              <w:t>${fcnic}</w:t>
+              <w:t>${</w:t>
+            </w:r>
+            <w:proofErr w:type="spellStart"/>
+            <w:r>
+              <w:rPr>
+                <w:b/>
+                <w:bCs/>
+                <w:sz w:val="28"/>
+                <w:szCs w:val="28"/>
+              </w:rPr>
+              <w:t>fcnic</w:t>
+            </w:r>
+            <w:proofErr w:type="spellEnd"/>
+            <w:r>
+              <w:rPr>
+                <w:b/>
+                <w:bCs/>
+                <w:sz w:val="28"/>
+                <w:szCs w:val="28"/>
+              </w:rPr>
+              <w:t>}</w:t>
             </w:r>
           </w:p>
         </w:tc>
@@ -2318,7 +2608,23 @@
                 <w:sz w:val="20"/>
                 <w:szCs w:val="20"/>
               </w:rPr>
-              <w:t>${contact_number}</w:t>
+              <w:t>${</w:t>
+            </w:r>
+            <w:proofErr w:type="spellStart"/>
+            <w:r>
+              <w:rPr>
+                <w:sz w:val="20"/>
+                <w:szCs w:val="20"/>
+              </w:rPr>
+              <w:t>contact_number</w:t>
+            </w:r>
+            <w:proofErr w:type="spellEnd"/>
+            <w:r>
+              <w:rPr>
+                <w:sz w:val="20"/>
+                <w:szCs w:val="20"/>
+              </w:rPr>
+              <w:t>}</w:t>
             </w:r>
           </w:p>
           <w:p>
@@ -2996,15 +3302,33 @@
           <w:p>
             <w:pPr>
               <w:jc w:val="center"/>
-            </w:pPr>
-            <w:r>
+              <w:rPr>
+                <w:b/>
+                <w:bCs/>
+              </w:rPr>
+            </w:pPr>
+            <w:r>
+              <w:rPr>
+                <w:b/>
+                <w:bCs/>
+              </w:rPr>
               <w:t>${</w:t>
             </w:r>
-            <w:r>
-              <w:t>optional_subject_</w:t>
-            </w:r>
-            <w:r>
-              <w:t>one}</w:t>
+            <w:proofErr w:type="spellStart"/>
+            <w:r>
+              <w:rPr>
+                <w:b/>
+                <w:bCs/>
+              </w:rPr>
+              <w:t>optional_subject_one</w:t>
+            </w:r>
+            <w:proofErr w:type="spellEnd"/>
+            <w:r>
+              <w:rPr>
+                <w:b/>
+                <w:bCs/>
+              </w:rPr>
+              <w:t>}</w:t>
             </w:r>
           </w:p>
         </w:tc>
@@ -3037,15 +3361,33 @@
           <w:p>
             <w:pPr>
               <w:jc w:val="center"/>
-            </w:pPr>
-            <w:r>
+              <w:rPr>
+                <w:b/>
+                <w:bCs/>
+              </w:rPr>
+            </w:pPr>
+            <w:r>
+              <w:rPr>
+                <w:b/>
+                <w:bCs/>
+              </w:rPr>
               <w:t>${</w:t>
             </w:r>
-            <w:r>
-              <w:t>optional_subject_</w:t>
-            </w:r>
-            <w:r>
-              <w:t>two}</w:t>
+            <w:proofErr w:type="spellStart"/>
+            <w:r>
+              <w:rPr>
+                <w:b/>
+                <w:bCs/>
+              </w:rPr>
+              <w:t>optional_subject_two</w:t>
+            </w:r>
+            <w:proofErr w:type="spellEnd"/>
+            <w:r>
+              <w:rPr>
+                <w:b/>
+                <w:bCs/>
+              </w:rPr>
+              <w:t>}</w:t>
             </w:r>
           </w:p>
         </w:tc>
@@ -3078,15 +3420,33 @@
           <w:p>
             <w:pPr>
               <w:jc w:val="center"/>
-            </w:pPr>
-            <w:r>
+              <w:rPr>
+                <w:b/>
+                <w:bCs/>
+              </w:rPr>
+            </w:pPr>
+            <w:r>
+              <w:rPr>
+                <w:b/>
+                <w:bCs/>
+              </w:rPr>
               <w:t>${</w:t>
             </w:r>
-            <w:r>
-              <w:t>optional_subject_</w:t>
-            </w:r>
-            <w:r>
-              <w:t>three}</w:t>
+            <w:proofErr w:type="spellStart"/>
+            <w:r>
+              <w:rPr>
+                <w:b/>
+                <w:bCs/>
+              </w:rPr>
+              <w:t>optional_subject_three</w:t>
+            </w:r>
+            <w:proofErr w:type="spellEnd"/>
+            <w:r>
+              <w:rPr>
+                <w:b/>
+                <w:bCs/>
+              </w:rPr>
+              <w:t>}</w:t>
             </w:r>
           </w:p>
         </w:tc>
@@ -3239,7 +3599,30 @@
                 <w:b/>
                 <w:bCs/>
               </w:rPr>
-              <w:t xml:space="preserve"> _______________</w:t>
+              <w:t xml:space="preserve"> </w:t>
+            </w:r>
+            <w:r>
+              <w:rPr>
+                <w:b/>
+                <w:bCs/>
+              </w:rPr>
+              <w:t>${</w:t>
+            </w:r>
+            <w:proofErr w:type="spellStart"/>
+            <w:r>
+              <w:rPr>
+                <w:b/>
+                <w:bCs/>
+              </w:rPr>
+              <w:t>previous_roll_no</w:t>
+            </w:r>
+            <w:proofErr w:type="spellEnd"/>
+            <w:r>
+              <w:rPr>
+                <w:b/>
+                <w:bCs/>
+              </w:rPr>
+              <w:t>}</w:t>
             </w:r>
           </w:p>
         </w:tc>
@@ -3264,7 +3647,30 @@
                 <w:b/>
                 <w:bCs/>
               </w:rPr>
-              <w:t xml:space="preserve"> ______________</w:t>
+              <w:t>: ${</w:t>
+            </w:r>
+            <w:proofErr w:type="spellStart"/>
+            <w:r>
+              <w:rPr>
+                <w:b/>
+                <w:bCs/>
+              </w:rPr>
+              <w:t>previous_year</w:t>
+            </w:r>
+            <w:proofErr w:type="spellEnd"/>
+            <w:r>
+              <w:rPr>
+                <w:b/>
+                <w:bCs/>
+              </w:rPr>
+              <w:t>}</w:t>
+            </w:r>
+            <w:r>
+              <w:rPr>
+                <w:b/>
+                <w:bCs/>
+              </w:rPr>
+              <w:t xml:space="preserve"> </w:t>
             </w:r>
           </w:p>
         </w:tc>
@@ -3293,7 +3699,23 @@
                 <w:b/>
                 <w:bCs/>
               </w:rPr>
-              <w:t xml:space="preserve"> _______________</w:t>
+              <w:t>: ${</w:t>
+            </w:r>
+            <w:proofErr w:type="spellStart"/>
+            <w:r>
+              <w:rPr>
+                <w:b/>
+                <w:bCs/>
+              </w:rPr>
+              <w:t>previous_session</w:t>
+            </w:r>
+            <w:proofErr w:type="spellEnd"/>
+            <w:r>
+              <w:rPr>
+                <w:b/>
+                <w:bCs/>
+              </w:rPr>
+              <w:t>}</w:t>
             </w:r>
           </w:p>
         </w:tc>
@@ -3340,7 +3762,33 @@
                 <w:b/>
                 <w:bCs/>
               </w:rPr>
-              <w:t>4. Previous Board _________________________________________</w:t>
+              <w:t xml:space="preserve">4. Previous Board </w:t>
+            </w:r>
+            <w:r>
+              <w:rPr>
+                <w:b/>
+                <w:bCs/>
+                <w:u w:val="single"/>
+              </w:rPr>
+              <w:t>${</w:t>
+            </w:r>
+            <w:proofErr w:type="spellStart"/>
+            <w:r>
+              <w:rPr>
+                <w:b/>
+                <w:bCs/>
+                <w:u w:val="single"/>
+              </w:rPr>
+              <w:t>previous_board</w:t>
+            </w:r>
+            <w:proofErr w:type="spellEnd"/>
+            <w:r>
+              <w:rPr>
+                <w:b/>
+                <w:bCs/>
+                <w:u w:val="single"/>
+              </w:rPr>
+              <w:t>}</w:t>
             </w:r>
           </w:p>
           <w:p>
@@ -3392,7 +3840,33 @@
                 <w:b/>
                 <w:bCs/>
               </w:rPr>
-              <w:t>5. Reg. No. ______________</w:t>
+              <w:t>5. Reg. No.</w:t>
+            </w:r>
+            <w:r>
+              <w:rPr>
+                <w:b/>
+                <w:bCs/>
+                <w:u w:val="single"/>
+              </w:rPr>
+              <w:t>${</w:t>
+            </w:r>
+            <w:proofErr w:type="spellStart"/>
+            <w:r>
+              <w:rPr>
+                <w:b/>
+                <w:bCs/>
+                <w:u w:val="single"/>
+              </w:rPr>
+              <w:t>reg_no</w:t>
+            </w:r>
+            <w:proofErr w:type="spellEnd"/>
+            <w:r>
+              <w:rPr>
+                <w:b/>
+                <w:bCs/>
+                <w:u w:val="single"/>
+              </w:rPr>
+              <w:t>}</w:t>
             </w:r>
           </w:p>
         </w:tc>
@@ -3932,6 +4406,7 @@
               </w:rPr>
               <w:t>${</w:t>
             </w:r>
+            <w:proofErr w:type="spellStart"/>
             <w:r>
               <w:rPr>
                 <w:rFonts w:cs="Jameel Noori Nastaleeq"/>
@@ -3943,6 +4418,7 @@
               </w:rPr>
               <w:t>roll_no</w:t>
             </w:r>
+            <w:proofErr w:type="spellEnd"/>
             <w:r>
               <w:rPr>
                 <w:rFonts w:cs="Jameel Noori Nastaleeq"/>
@@ -4041,6 +4517,7 @@
               </w:rPr>
               <w:t>${</w:t>
             </w:r>
+            <w:proofErr w:type="spellStart"/>
             <w:r>
               <w:rPr>
                 <w:rFonts w:cs="Jameel Noori Nastaleeq"/>
@@ -4052,6 +4529,7 @@
               </w:rPr>
               <w:t>submissiondate</w:t>
             </w:r>
+            <w:proofErr w:type="spellEnd"/>
             <w:r>
               <w:rPr>
                 <w:rFonts w:cs="Jameel Noori Nastaleeq"/>
@@ -4207,85 +4685,10 @@
                 <w:szCs w:val="32"/>
                 <w:lang w:bidi="ur-PK"/>
               </w:rPr>
-              <w:t>${newid}</w:t>
-            </w:r>
-          </w:p>
-        </w:tc>
-        <w:tc>
-          <w:tcPr>
-            <w:tcW w:w="411" w:type="dxa"/>
-          </w:tcPr>
-          <w:p>
-            <w:pPr>
-              <w:rPr>
-                <w:rFonts w:cs="Jameel Noori Nastaleeq"/>
-                <w:b/>
-                <w:bCs/>
-                <w:lang w:bidi="ur-PK"/>
-              </w:rPr>
-            </w:pPr>
-            <w:r>
-              <w:rPr>
-                <w:rFonts w:cs="Jameel Noori Nastaleeq"/>
-                <w:b/>
-                <w:bCs/>
-                <w:lang w:bidi="ur-PK"/>
-              </w:rPr>
-              <w:t>5</w:t>
-            </w:r>
-          </w:p>
-        </w:tc>
-        <w:tc>
-          <w:tcPr>
-            <w:tcW w:w="1913" w:type="dxa"/>
-            <w:gridSpan w:val="3"/>
-          </w:tcPr>
-          <w:p>
-            <w:pPr>
-              <w:rPr>
-                <w:rFonts w:cs="Jameel Noori Nastaleeq"/>
-                <w:b/>
-                <w:bCs/>
-                <w:lang w:bidi="ur-PK"/>
-              </w:rPr>
-            </w:pPr>
-            <w:r>
-              <w:rPr>
-                <w:rFonts w:cs="Jameel Noori Nastaleeq"/>
-                <w:b/>
-                <w:bCs/>
-                <w:lang w:bidi="ur-PK"/>
-              </w:rPr>
-              <w:t>Comp</w:t>
-            </w:r>
-            <w:r>
-              <w:rPr>
-                <w:rFonts w:cs="Jameel Noori Nastaleeq"/>
-                <w:b/>
-                <w:bCs/>
-                <w:lang w:bidi="ur-PK"/>
-              </w:rPr>
-              <w:t>.</w:t>
-            </w:r>
-            <w:r>
-              <w:rPr>
-                <w:rFonts w:cs="Jameel Noori Nastaleeq"/>
-                <w:b/>
-                <w:bCs/>
-                <w:lang w:bidi="ur-PK"/>
-              </w:rPr>
-              <w:t xml:space="preserve"> Fee Challan No.</w:t>
-            </w:r>
-          </w:p>
-        </w:tc>
-        <w:tc>
-          <w:tcPr>
-            <w:tcW w:w="2388" w:type="dxa"/>
-            <w:gridSpan w:val="3"/>
-          </w:tcPr>
-          <w:p>
-            <w:pPr>
-              <w:jc w:val="center"/>
+              <w:t>${</w:t>
+            </w:r>
+            <w:proofErr w:type="spellStart"/>
+            <w:r>
               <w:rPr>
                 <w:rFonts w:cs="Jameel Noori Nastaleeq"/>
                 <w:b/>
@@ -4294,7 +4697,9 @@
                 <w:szCs w:val="32"/>
                 <w:lang w:bidi="ur-PK"/>
               </w:rPr>
-            </w:pPr>
+              <w:t>newid</w:t>
+            </w:r>
+            <w:proofErr w:type="spellEnd"/>
             <w:r>
               <w:rPr>
                 <w:rFonts w:cs="Jameel Noori Nastaleeq"/>
@@ -4304,7 +4709,128 @@
                 <w:szCs w:val="32"/>
                 <w:lang w:bidi="ur-PK"/>
               </w:rPr>
-              <w:t>${newid}</w:t>
+              <w:t>}</w:t>
+            </w:r>
+          </w:p>
+        </w:tc>
+        <w:tc>
+          <w:tcPr>
+            <w:tcW w:w="411" w:type="dxa"/>
+          </w:tcPr>
+          <w:p>
+            <w:pPr>
+              <w:rPr>
+                <w:rFonts w:cs="Jameel Noori Nastaleeq"/>
+                <w:b/>
+                <w:bCs/>
+                <w:lang w:bidi="ur-PK"/>
+              </w:rPr>
+            </w:pPr>
+            <w:r>
+              <w:rPr>
+                <w:rFonts w:cs="Jameel Noori Nastaleeq"/>
+                <w:b/>
+                <w:bCs/>
+                <w:lang w:bidi="ur-PK"/>
+              </w:rPr>
+              <w:t>5</w:t>
+            </w:r>
+          </w:p>
+        </w:tc>
+        <w:tc>
+          <w:tcPr>
+            <w:tcW w:w="1913" w:type="dxa"/>
+            <w:gridSpan w:val="3"/>
+          </w:tcPr>
+          <w:p>
+            <w:pPr>
+              <w:rPr>
+                <w:rFonts w:cs="Jameel Noori Nastaleeq"/>
+                <w:b/>
+                <w:bCs/>
+                <w:lang w:bidi="ur-PK"/>
+              </w:rPr>
+            </w:pPr>
+            <w:r>
+              <w:rPr>
+                <w:rFonts w:cs="Jameel Noori Nastaleeq"/>
+                <w:b/>
+                <w:bCs/>
+                <w:lang w:bidi="ur-PK"/>
+              </w:rPr>
+              <w:t>Comp</w:t>
+            </w:r>
+            <w:r>
+              <w:rPr>
+                <w:rFonts w:cs="Jameel Noori Nastaleeq"/>
+                <w:b/>
+                <w:bCs/>
+                <w:lang w:bidi="ur-PK"/>
+              </w:rPr>
+              <w:t>.</w:t>
+            </w:r>
+            <w:r>
+              <w:rPr>
+                <w:rFonts w:cs="Jameel Noori Nastaleeq"/>
+                <w:b/>
+                <w:bCs/>
+                <w:lang w:bidi="ur-PK"/>
+              </w:rPr>
+              <w:t xml:space="preserve"> Fee Challan No.</w:t>
+            </w:r>
+          </w:p>
+        </w:tc>
+        <w:tc>
+          <w:tcPr>
+            <w:tcW w:w="2388" w:type="dxa"/>
+            <w:gridSpan w:val="3"/>
+          </w:tcPr>
+          <w:p>
+            <w:pPr>
+              <w:jc w:val="center"/>
+              <w:rPr>
+                <w:rFonts w:cs="Jameel Noori Nastaleeq"/>
+                <w:b/>
+                <w:bCs/>
+                <w:sz w:val="32"/>
+                <w:szCs w:val="32"/>
+                <w:lang w:bidi="ur-PK"/>
+              </w:rPr>
+            </w:pPr>
+            <w:r>
+              <w:rPr>
+                <w:rFonts w:cs="Jameel Noori Nastaleeq"/>
+                <w:b/>
+                <w:bCs/>
+                <w:sz w:val="32"/>
+                <w:szCs w:val="32"/>
+                <w:lang w:bidi="ur-PK"/>
+              </w:rPr>
+              <w:t>${</w:t>
+            </w:r>
+            <w:proofErr w:type="spellStart"/>
+            <w:r>
+              <w:rPr>
+                <w:rFonts w:cs="Jameel Noori Nastaleeq"/>
+                <w:b/>
+                <w:bCs/>
+                <w:sz w:val="32"/>
+                <w:szCs w:val="32"/>
+                <w:lang w:bidi="ur-PK"/>
+              </w:rPr>
+              <w:t>newid</w:t>
+            </w:r>
+            <w:proofErr w:type="spellEnd"/>
+            <w:r>
+              <w:rPr>
+                <w:rFonts w:cs="Jameel Noori Nastaleeq"/>
+                <w:b/>
+                <w:bCs/>
+                <w:sz w:val="32"/>
+                <w:szCs w:val="32"/>
+                <w:lang w:bidi="ur-PK"/>
+              </w:rPr>
+              <w:t>}</w:t>
             </w:r>
           </w:p>
         </w:tc>
@@ -4339,15 +4865,22 @@
         </w:tc>
       </w:tr>
     </w:tbl>
+    <w:p/>
     <w:p>
       <w:pPr>
+        <w:rPr>
+          <w:b/>
+          <w:bCs/>
+          <w:sz w:val="36"/>
+          <w:szCs w:val="36"/>
+        </w:rPr>
         <w:sectPr>
-          <w:headerReference w:type="even" r:id="rId10"/>
-          <w:headerReference w:type="default" r:id="rId11"/>
-          <w:footerReference w:type="even" r:id="rId12"/>
-          <w:footerReference w:type="default" r:id="rId13"/>
-          <w:headerReference w:type="first" r:id="rId14"/>
-          <w:footerReference w:type="first" r:id="rId15"/>
+          <w:headerReference w:type="even" r:id="rId9"/>
+          <w:headerReference w:type="default" r:id="rId10"/>
+          <w:footerReference w:type="even" r:id="rId11"/>
+          <w:footerReference w:type="default" r:id="rId12"/>
+          <w:headerReference w:type="first" r:id="rId13"/>
+          <w:footerReference w:type="first" r:id="rId14"/>
           <w:pgSz w:w="12240" w:h="20160" w:code="5"/>
           <w:pgMar w:top="360" w:right="1440" w:bottom="720" w:left="864" w:header="720" w:footer="720" w:gutter="0"/>
           <w:pgBorders w:offsetFrom="page">
@@ -4360,6 +4893,60 @@
           <w:docGrid w:linePitch="360"/>
         </w:sectPr>
       </w:pPr>
+      <w:r>
+        <w:rPr>
+          <w:b/>
+          <w:bCs/>
+          <w:sz w:val="36"/>
+          <w:szCs w:val="36"/>
+        </w:rPr>
+        <w:t>Printed By:</w:t>
+      </w:r>
+      <w:r>
+        <w:rPr>
+          <w:b/>
+          <w:bCs/>
+          <w:sz w:val="36"/>
+          <w:szCs w:val="36"/>
+        </w:rPr>
+        <w:t xml:space="preserve"> </w:t>
+      </w:r>
+      <w:r>
+        <w:rPr>
+          <w:b/>
+          <w:bCs/>
+          <w:sz w:val="36"/>
+          <w:szCs w:val="36"/>
+        </w:rPr>
+        <w:t xml:space="preserve"> </w:t>
+      </w:r>
+      <w:r>
+        <w:rPr>
+          <w:b/>
+          <w:bCs/>
+          <w:sz w:val="36"/>
+          <w:szCs w:val="36"/>
+        </w:rPr>
+        <w:t>${</w:t>
+      </w:r>
+      <w:r>
+        <w:rPr>
+          <w:b/>
+          <w:bCs/>
+          <w:sz w:val="36"/>
+          <w:szCs w:val="36"/>
+        </w:rPr>
+        <w:t>user</w:t>
+      </w:r>
+      <w:r>
+        <w:rPr>
+          <w:b/>
+          <w:bCs/>
+          <w:sz w:val="36"/>
+          <w:szCs w:val="36"/>
+        </w:rPr>
+        <w:t>}</w:t>
+      </w:r>
     </w:p>
     <w:p>
       <w:pPr>
@@ -4372,17 +4959,6 @@
           <w:lang w:bidi="ur-PK"/>
         </w:rPr>
       </w:pPr>
-      <w:r>
-        <w:rPr>
-          <w:rFonts w:ascii="Jameel Noori Nastaleeq" w:hAnsi="Jameel Noori Nastaleeq" w:cs="Jameel Noori Nastaleeq" w:hint="cs"/>
-          <w:sz w:val="32"/>
-          <w:szCs w:val="32"/>
-          <w:rtl/>
-          <w:lang w:bidi="ur-PK"/>
-        </w:rPr>
-        <w:lastRenderedPageBreak/>
-        <w:t>Printed By:${user</w:t>
-      </w:r>
     </w:p>
     <w:sectPr>
       <w:type w:val="continuous"/>
@@ -4402,7 +4978,7 @@
 </file>
 
 <file path=word/endnotes.xml><?xml version="1.0" encoding="utf-8"?>
-<w:endnotes xmlns:wpc="http://schemas.microsoft.com/office/word/2010/wordprocessingCanvas" xmlns:mc="http://schemas.openxmlformats.org/markup-compatibility/2006" xmlns:o="urn:schemas-microsoft-com:office:office" xmlns:r="http://schemas.openxmlformats.org/officeDocument/2006/relationships" xmlns:m="http://schemas.openxmlformats.org/officeDocument/2006/math" xmlns:v="urn:schemas-microsoft-com:vml" xmlns:wp14="http://schemas.microsoft.com/office/word/2010/wordprocessingDrawing" xmlns:wp="http://schemas.openxmlformats.org/drawingml/2006/wordprocessingDrawing" xmlns:w10="urn:schemas-microsoft-com:office:word" xmlns:w="http://schemas.openxmlformats.org/wordprocessingml/2006/main" xmlns:w14="http://schemas.microsoft.com/office/word/2010/wordml" xmlns:wpg="http://schemas.microsoft.com/office/word/2010/wordprocessingGroup" xmlns:wpi="http://schemas.microsoft.com/office/word/2010/wordprocessingInk" xmlns:wne="http://schemas.microsoft.com/office/word/2006/wordml" xmlns:wps="http://schemas.microsoft.com/office/word/2010/wordprocessingShape" mc:Ignorable="w14 wp14">
+<w:endnotes xmlns:wpc="http://schemas.microsoft.com/office/word/2010/wordprocessingCanvas" xmlns:cx="http://schemas.microsoft.com/office/drawing/2014/chartex" xmlns:cx1="http://schemas.microsoft.com/office/drawing/2015/9/8/chartex" xmlns:cx2="http://schemas.microsoft.com/office/drawing/2015/10/21/chartex" xmlns:cx3="http://schemas.microsoft.com/office/drawing/2016/5/9/chartex" xmlns:cx4="http://schemas.microsoft.com/office/drawing/2016/5/10/chartex" xmlns:cx5="http://schemas.microsoft.com/office/drawing/2016/5/11/chartex" xmlns:cx6="http://schemas.microsoft.com/office/drawing/2016/5/12/chartex" xmlns:cx7="http://schemas.microsoft.com/office/drawing/2016/5/13/chartex" xmlns:cx8="http://schemas.microsoft.com/office/drawing/2016/5/14/chartex" xmlns:mc="http://schemas.openxmlformats.org/markup-compatibility/2006" xmlns:aink="http://schemas.microsoft.com/office/drawing/2016/ink" xmlns:am3d="http://schemas.microsoft.com/office/drawing/2017/model3d" xmlns:o="urn:schemas-microsoft-com:office:office" xmlns:r="http://schemas.openxmlformats.org/officeDocument/2006/relationships" xmlns:m="http://schemas.openxmlformats.org/officeDocument/2006/math" xmlns:v="urn:schemas-microsoft-com:vml" xmlns:wp14="http://schemas.microsoft.com/office/word/2010/wordprocessingDrawing" xmlns:wp="http://schemas.openxmlformats.org/drawingml/2006/wordprocessingDrawing" xmlns:w10="urn:schemas-microsoft-com:office:word" xmlns:w="http://schemas.openxmlformats.org/wordprocessingml/2006/main" xmlns:w14="http://schemas.microsoft.com/office/word/2010/wordml" xmlns:w15="http://schemas.microsoft.com/office/word/2012/wordml" xmlns:w16cex="http://schemas.microsoft.com/office/word/2018/wordml/cex" xmlns:w16cid="http://schemas.microsoft.com/office/word/2016/wordml/cid" xmlns:w16="http://schemas.microsoft.com/office/word/2018/wordml" xmlns:w16sdtdh="http://schemas.microsoft.com/office/word/2020/wordml/sdtdatahash" xmlns:w16se="http://schemas.microsoft.com/office/word/2015/wordml/symex" xmlns:wpg="http://schemas.microsoft.com/office/word/2010/wordprocessingGroup" xmlns:wpi="http://schemas.microsoft.com/office/word/2010/wordprocessingInk" xmlns:wne="http://schemas.microsoft.com/office/word/2006/wordml" xmlns:wps="http://schemas.microsoft.com/office/word/2010/wordprocessingShape" mc:Ignorable="w14 w15 w16se w16cid w16 w16cex w16sdtdh wp14">
   <w:endnote w:type="separator" w:id="-1">
     <w:p>
       <w:pPr>
@@ -4427,7 +5003,7 @@
 </file>
 
 <file path=word/footer1.xml><?xml version="1.0" encoding="utf-8"?>
-<w:ftr xmlns:wpc="http://schemas.microsoft.com/office/word/2010/wordprocessingCanvas" xmlns:mc="http://schemas.openxmlformats.org/markup-compatibility/2006" xmlns:o="urn:schemas-microsoft-com:office:office" xmlns:r="http://schemas.openxmlformats.org/officeDocument/2006/relationships" xmlns:m="http://schemas.openxmlformats.org/officeDocument/2006/math" xmlns:v="urn:schemas-microsoft-com:vml" xmlns:wp14="http://schemas.microsoft.com/office/word/2010/wordprocessingDrawing" xmlns:wp="http://schemas.openxmlformats.org/drawingml/2006/wordprocessingDrawing" xmlns:w10="urn:schemas-microsoft-com:office:word" xmlns:w="http://schemas.openxmlformats.org/wordprocessingml/2006/main" xmlns:w14="http://schemas.microsoft.com/office/word/2010/wordml" xmlns:wpg="http://schemas.microsoft.com/office/word/2010/wordprocessingGroup" xmlns:wpi="http://schemas.microsoft.com/office/word/2010/wordprocessingInk" xmlns:wne="http://schemas.microsoft.com/office/word/2006/wordml" xmlns:wps="http://schemas.microsoft.com/office/word/2010/wordprocessingShape" mc:Ignorable="w14 wp14">
+<w:ftr xmlns:wpc="http://schemas.microsoft.com/office/word/2010/wordprocessingCanvas" xmlns:cx="http://schemas.microsoft.com/office/drawing/2014/chartex" xmlns:cx1="http://schemas.microsoft.com/office/drawing/2015/9/8/chartex" xmlns:cx2="http://schemas.microsoft.com/office/drawing/2015/10/21/chartex" xmlns:cx3="http://schemas.microsoft.com/office/drawing/2016/5/9/chartex" xmlns:cx4="http://schemas.microsoft.com/office/drawing/2016/5/10/chartex" xmlns:cx5="http://schemas.microsoft.com/office/drawing/2016/5/11/chartex" xmlns:cx6="http://schemas.microsoft.com/office/drawing/2016/5/12/chartex" xmlns:cx7="http://schemas.microsoft.com/office/drawing/2016/5/13/chartex" xmlns:cx8="http://schemas.microsoft.com/office/drawing/2016/5/14/chartex" xmlns:mc="http://schemas.openxmlformats.org/markup-compatibility/2006" xmlns:aink="http://schemas.microsoft.com/office/drawing/2016/ink" xmlns:am3d="http://schemas.microsoft.com/office/drawing/2017/model3d" xmlns:o="urn:schemas-microsoft-com:office:office" xmlns:r="http://schemas.openxmlformats.org/officeDocument/2006/relationships" xmlns:m="http://schemas.openxmlformats.org/officeDocument/2006/math" xmlns:v="urn:schemas-microsoft-com:vml" xmlns:wp14="http://schemas.microsoft.com/office/word/2010/wordprocessingDrawing" xmlns:wp="http://schemas.openxmlformats.org/drawingml/2006/wordprocessingDrawing" xmlns:w10="urn:schemas-microsoft-com:office:word" xmlns:w="http://schemas.openxmlformats.org/wordprocessingml/2006/main" xmlns:w14="http://schemas.microsoft.com/office/word/2010/wordml" xmlns:w15="http://schemas.microsoft.com/office/word/2012/wordml" xmlns:w16cex="http://schemas.microsoft.com/office/word/2018/wordml/cex" xmlns:w16cid="http://schemas.microsoft.com/office/word/2016/wordml/cid" xmlns:w16="http://schemas.microsoft.com/office/word/2018/wordml" xmlns:w16sdtdh="http://schemas.microsoft.com/office/word/2020/wordml/sdtdatahash" xmlns:w16se="http://schemas.microsoft.com/office/word/2015/wordml/symex" xmlns:wpg="http://schemas.microsoft.com/office/word/2010/wordprocessingGroup" xmlns:wpi="http://schemas.microsoft.com/office/word/2010/wordprocessingInk" xmlns:wne="http://schemas.microsoft.com/office/word/2006/wordml" xmlns:wps="http://schemas.microsoft.com/office/word/2010/wordprocessingShape" mc:Ignorable="w14 w15 w16se w16cid w16 w16cex w16sdtdh wp14">
   <w:p>
     <w:pPr>
       <w:pStyle w:val="Footer"/>
@@ -4437,7 +5013,7 @@
 </file>
 
 <file path=word/footer2.xml><?xml version="1.0" encoding="utf-8"?>
-<w:ftr xmlns:wpc="http://schemas.microsoft.com/office/word/2010/wordprocessingCanvas" xmlns:mc="http://schemas.openxmlformats.org/markup-compatibility/2006" xmlns:o="urn:schemas-microsoft-com:office:office" xmlns:r="http://schemas.openxmlformats.org/officeDocument/2006/relationships" xmlns:m="http://schemas.openxmlformats.org/officeDocument/2006/math" xmlns:v="urn:schemas-microsoft-com:vml" xmlns:wp14="http://schemas.microsoft.com/office/word/2010/wordprocessingDrawing" xmlns:wp="http://schemas.openxmlformats.org/drawingml/2006/wordprocessingDrawing" xmlns:w10="urn:schemas-microsoft-com:office:word" xmlns:w="http://schemas.openxmlformats.org/wordprocessingml/2006/main" xmlns:w14="http://schemas.microsoft.com/office/word/2010/wordml" xmlns:wpg="http://schemas.microsoft.com/office/word/2010/wordprocessingGroup" xmlns:wpi="http://schemas.microsoft.com/office/word/2010/wordprocessingInk" xmlns:wne="http://schemas.microsoft.com/office/word/2006/wordml" xmlns:wps="http://schemas.microsoft.com/office/word/2010/wordprocessingShape" mc:Ignorable="w14 wp14">
+<w:ftr xmlns:wpc="http://schemas.microsoft.com/office/word/2010/wordprocessingCanvas" xmlns:cx="http://schemas.microsoft.com/office/drawing/2014/chartex" xmlns:cx1="http://schemas.microsoft.com/office/drawing/2015/9/8/chartex" xmlns:cx2="http://schemas.microsoft.com/office/drawing/2015/10/21/chartex" xmlns:cx3="http://schemas.microsoft.com/office/drawing/2016/5/9/chartex" xmlns:cx4="http://schemas.microsoft.com/office/drawing/2016/5/10/chartex" xmlns:cx5="http://schemas.microsoft.com/office/drawing/2016/5/11/chartex" xmlns:cx6="http://schemas.microsoft.com/office/drawing/2016/5/12/chartex" xmlns:cx7="http://schemas.microsoft.com/office/drawing/2016/5/13/chartex" xmlns:cx8="http://schemas.microsoft.com/office/drawing/2016/5/14/chartex" xmlns:mc="http://schemas.openxmlformats.org/markup-compatibility/2006" xmlns:aink="http://schemas.microsoft.com/office/drawing/2016/ink" xmlns:am3d="http://schemas.microsoft.com/office/drawing/2017/model3d" xmlns:o="urn:schemas-microsoft-com:office:office" xmlns:r="http://schemas.openxmlformats.org/officeDocument/2006/relationships" xmlns:m="http://schemas.openxmlformats.org/officeDocument/2006/math" xmlns:v="urn:schemas-microsoft-com:vml" xmlns:wp14="http://schemas.microsoft.com/office/word/2010/wordprocessingDrawing" xmlns:wp="http://schemas.openxmlformats.org/drawingml/2006/wordprocessingDrawing" xmlns:w10="urn:schemas-microsoft-com:office:word" xmlns:w="http://schemas.openxmlformats.org/wordprocessingml/2006/main" xmlns:w14="http://schemas.microsoft.com/office/word/2010/wordml" xmlns:w15="http://schemas.microsoft.com/office/word/2012/wordml" xmlns:w16cex="http://schemas.microsoft.com/office/word/2018/wordml/cex" xmlns:w16cid="http://schemas.microsoft.com/office/word/2016/wordml/cid" xmlns:w16="http://schemas.microsoft.com/office/word/2018/wordml" xmlns:w16sdtdh="http://schemas.microsoft.com/office/word/2020/wordml/sdtdatahash" xmlns:w16se="http://schemas.microsoft.com/office/word/2015/wordml/symex" xmlns:wpg="http://schemas.microsoft.com/office/word/2010/wordprocessingGroup" xmlns:wpi="http://schemas.microsoft.com/office/word/2010/wordprocessingInk" xmlns:wne="http://schemas.microsoft.com/office/word/2006/wordml" xmlns:wps="http://schemas.microsoft.com/office/word/2010/wordprocessingShape" mc:Ignorable="w14 w15 w16se w16cid w16 w16cex w16sdtdh wp14">
   <w:p>
     <w:pPr>
       <w:pStyle w:val="Footer"/>
@@ -4447,7 +5023,7 @@
 </file>
 
 <file path=word/footer3.xml><?xml version="1.0" encoding="utf-8"?>
-<w:ftr xmlns:wpc="http://schemas.microsoft.com/office/word/2010/wordprocessingCanvas" xmlns:mc="http://schemas.openxmlformats.org/markup-compatibility/2006" xmlns:o="urn:schemas-microsoft-com:office:office" xmlns:r="http://schemas.openxmlformats.org/officeDocument/2006/relationships" xmlns:m="http://schemas.openxmlformats.org/officeDocument/2006/math" xmlns:v="urn:schemas-microsoft-com:vml" xmlns:wp14="http://schemas.microsoft.com/office/word/2010/wordprocessingDrawing" xmlns:wp="http://schemas.openxmlformats.org/drawingml/2006/wordprocessingDrawing" xmlns:w10="urn:schemas-microsoft-com:office:word" xmlns:w="http://schemas.openxmlformats.org/wordprocessingml/2006/main" xmlns:w14="http://schemas.microsoft.com/office/word/2010/wordml" xmlns:wpg="http://schemas.microsoft.com/office/word/2010/wordprocessingGroup" xmlns:wpi="http://schemas.microsoft.com/office/word/2010/wordprocessingInk" xmlns:wne="http://schemas.microsoft.com/office/word/2006/wordml" xmlns:wps="http://schemas.microsoft.com/office/word/2010/wordprocessingShape" mc:Ignorable="w14 wp14">
+<w:ftr xmlns:wpc="http://schemas.microsoft.com/office/word/2010/wordprocessingCanvas" xmlns:cx="http://schemas.microsoft.com/office/drawing/2014/chartex" xmlns:cx1="http://schemas.microsoft.com/office/drawing/2015/9/8/chartex" xmlns:cx2="http://schemas.microsoft.com/office/drawing/2015/10/21/chartex" xmlns:cx3="http://schemas.microsoft.com/office/drawing/2016/5/9/chartex" xmlns:cx4="http://schemas.microsoft.com/office/drawing/2016/5/10/chartex" xmlns:cx5="http://schemas.microsoft.com/office/drawing/2016/5/11/chartex" xmlns:cx6="http://schemas.microsoft.com/office/drawing/2016/5/12/chartex" xmlns:cx7="http://schemas.microsoft.com/office/drawing/2016/5/13/chartex" xmlns:cx8="http://schemas.microsoft.com/office/drawing/2016/5/14/chartex" xmlns:mc="http://schemas.openxmlformats.org/markup-compatibility/2006" xmlns:aink="http://schemas.microsoft.com/office/drawing/2016/ink" xmlns:am3d="http://schemas.microsoft.com/office/drawing/2017/model3d" xmlns:o="urn:schemas-microsoft-com:office:office" xmlns:r="http://schemas.openxmlformats.org/officeDocument/2006/relationships" xmlns:m="http://schemas.openxmlformats.org/officeDocument/2006/math" xmlns:v="urn:schemas-microsoft-com:vml" xmlns:wp14="http://schemas.microsoft.com/office/word/2010/wordprocessingDrawing" xmlns:wp="http://schemas.openxmlformats.org/drawingml/2006/wordprocessingDrawing" xmlns:w10="urn:schemas-microsoft-com:office:word" xmlns:w="http://schemas.openxmlformats.org/wordprocessingml/2006/main" xmlns:w14="http://schemas.microsoft.com/office/word/2010/wordml" xmlns:w15="http://schemas.microsoft.com/office/word/2012/wordml" xmlns:w16cex="http://schemas.microsoft.com/office/word/2018/wordml/cex" xmlns:w16cid="http://schemas.microsoft.com/office/word/2016/wordml/cid" xmlns:w16="http://schemas.microsoft.com/office/word/2018/wordml" xmlns:w16sdtdh="http://schemas.microsoft.com/office/word/2020/wordml/sdtdatahash" xmlns:w16se="http://schemas.microsoft.com/office/word/2015/wordml/symex" xmlns:wpg="http://schemas.microsoft.com/office/word/2010/wordprocessingGroup" xmlns:wpi="http://schemas.microsoft.com/office/word/2010/wordprocessingInk" xmlns:wne="http://schemas.microsoft.com/office/word/2006/wordml" xmlns:wps="http://schemas.microsoft.com/office/word/2010/wordprocessingShape" mc:Ignorable="w14 w15 w16se w16cid w16 w16cex w16sdtdh wp14">
   <w:p>
     <w:pPr>
       <w:pStyle w:val="Footer"/>
@@ -4457,7 +5033,7 @@
 </file>
 
 <file path=word/footnotes.xml><?xml version="1.0" encoding="utf-8"?>
-<w:footnotes xmlns:wpc="http://schemas.microsoft.com/office/word/2010/wordprocessingCanvas" xmlns:mc="http://schemas.openxmlformats.org/markup-compatibility/2006" xmlns:o="urn:schemas-microsoft-com:office:office" xmlns:r="http://schemas.openxmlformats.org/officeDocument/2006/relationships" xmlns:m="http://schemas.openxmlformats.org/officeDocument/2006/math" xmlns:v="urn:schemas-microsoft-com:vml" xmlns:wp14="http://schemas.microsoft.com/office/word/2010/wordprocessingDrawing" xmlns:wp="http://schemas.openxmlformats.org/drawingml/2006/wordprocessingDrawing" xmlns:w10="urn:schemas-microsoft-com:office:word" xmlns:w="http://schemas.openxmlformats.org/wordprocessingml/2006/main" xmlns:w14="http://schemas.microsoft.com/office/word/2010/wordml" xmlns:wpg="http://schemas.microsoft.com/office/word/2010/wordprocessingGroup" xmlns:wpi="http://schemas.microsoft.com/office/word/2010/wordprocessingInk" xmlns:wne="http://schemas.microsoft.com/office/word/2006/wordml" xmlns:wps="http://schemas.microsoft.com/office/word/2010/wordprocessingShape" mc:Ignorable="w14 wp14">
+<w:footnotes xmlns:wpc="http://schemas.microsoft.com/office/word/2010/wordprocessingCanvas" xmlns:cx="http://schemas.microsoft.com/office/drawing/2014/chartex" xmlns:cx1="http://schemas.microsoft.com/office/drawing/2015/9/8/chartex" xmlns:cx2="http://schemas.microsoft.com/office/drawing/2015/10/21/chartex" xmlns:cx3="http://schemas.microsoft.com/office/drawing/2016/5/9/chartex" xmlns:cx4="http://schemas.microsoft.com/office/drawing/2016/5/10/chartex" xmlns:cx5="http://schemas.microsoft.com/office/drawing/2016/5/11/chartex" xmlns:cx6="http://schemas.microsoft.com/office/drawing/2016/5/12/chartex" xmlns:cx7="http://schemas.microsoft.com/office/drawing/2016/5/13/chartex" xmlns:cx8="http://schemas.microsoft.com/office/drawing/2016/5/14/chartex" xmlns:mc="http://schemas.openxmlformats.org/markup-compatibility/2006" xmlns:aink="http://schemas.microsoft.com/office/drawing/2016/ink" xmlns:am3d="http://schemas.microsoft.com/office/drawing/2017/model3d" xmlns:o="urn:schemas-microsoft-com:office:office" xmlns:r="http://schemas.openxmlformats.org/officeDocument/2006/relationships" xmlns:m="http://schemas.openxmlformats.org/officeDocument/2006/math" xmlns:v="urn:schemas-microsoft-com:vml" xmlns:wp14="http://schemas.microsoft.com/office/word/2010/wordprocessingDrawing" xmlns:wp="http://schemas.openxmlformats.org/drawingml/2006/wordprocessingDrawing" xmlns:w10="urn:schemas-microsoft-com:office:word" xmlns:w="http://schemas.openxmlformats.org/wordprocessingml/2006/main" xmlns:w14="http://schemas.microsoft.com/office/word/2010/wordml" xmlns:w15="http://schemas.microsoft.com/office/word/2012/wordml" xmlns:w16cex="http://schemas.microsoft.com/office/word/2018/wordml/cex" xmlns:w16cid="http://schemas.microsoft.com/office/word/2016/wordml/cid" xmlns:w16="http://schemas.microsoft.com/office/word/2018/wordml" xmlns:w16sdtdh="http://schemas.microsoft.com/office/word/2020/wordml/sdtdatahash" xmlns:w16se="http://schemas.microsoft.com/office/word/2015/wordml/symex" xmlns:wpg="http://schemas.microsoft.com/office/word/2010/wordprocessingGroup" xmlns:wpi="http://schemas.microsoft.com/office/word/2010/wordprocessingInk" xmlns:wne="http://schemas.microsoft.com/office/word/2006/wordml" xmlns:wps="http://schemas.microsoft.com/office/word/2010/wordprocessingShape" mc:Ignorable="w14 w15 w16se w16cid w16 w16cex w16sdtdh wp14">
   <w:footnote w:type="separator" w:id="-1">
     <w:p>
       <w:pPr>
@@ -4482,7 +5058,7 @@
 </file>
 
 <file path=word/header1.xml><?xml version="1.0" encoding="utf-8"?>
-<w:hdr xmlns:wpc="http://schemas.microsoft.com/office/word/2010/wordprocessingCanvas" xmlns:mc="http://schemas.openxmlformats.org/markup-compatibility/2006" xmlns:o="urn:schemas-microsoft-com:office:office" xmlns:r="http://schemas.openxmlformats.org/officeDocument/2006/relationships" xmlns:m="http://schemas.openxmlformats.org/officeDocument/2006/math" xmlns:v="urn:schemas-microsoft-com:vml" xmlns:wp14="http://schemas.microsoft.com/office/word/2010/wordprocessingDrawing" xmlns:wp="http://schemas.openxmlformats.org/drawingml/2006/wordprocessingDrawing" xmlns:w10="urn:schemas-microsoft-com:office:word" xmlns:w="http://schemas.openxmlformats.org/wordprocessingml/2006/main" xmlns:w14="http://schemas.microsoft.com/office/word/2010/wordml" xmlns:wpg="http://schemas.microsoft.com/office/word/2010/wordprocessingGroup" xmlns:wpi="http://schemas.microsoft.com/office/word/2010/wordprocessingInk" xmlns:wne="http://schemas.microsoft.com/office/word/2006/wordml" xmlns:wps="http://schemas.microsoft.com/office/word/2010/wordprocessingShape" mc:Ignorable="w14 wp14">
+<w:hdr xmlns:wpc="http://schemas.microsoft.com/office/word/2010/wordprocessingCanvas" xmlns:cx="http://schemas.microsoft.com/office/drawing/2014/chartex" xmlns:cx1="http://schemas.microsoft.com/office/drawing/2015/9/8/chartex" xmlns:cx2="http://schemas.microsoft.com/office/drawing/2015/10/21/chartex" xmlns:cx3="http://schemas.microsoft.com/office/drawing/2016/5/9/chartex" xmlns:cx4="http://schemas.microsoft.com/office/drawing/2016/5/10/chartex" xmlns:cx5="http://schemas.microsoft.com/office/drawing/2016/5/11/chartex" xmlns:cx6="http://schemas.microsoft.com/office/drawing/2016/5/12/chartex" xmlns:cx7="http://schemas.microsoft.com/office/drawing/2016/5/13/chartex" xmlns:cx8="http://schemas.microsoft.com/office/drawing/2016/5/14/chartex" xmlns:mc="http://schemas.openxmlformats.org/markup-compatibility/2006" xmlns:aink="http://schemas.microsoft.com/office/drawing/2016/ink" xmlns:am3d="http://schemas.microsoft.com/office/drawing/2017/model3d" xmlns:o="urn:schemas-microsoft-com:office:office" xmlns:r="http://schemas.openxmlformats.org/officeDocument/2006/relationships" xmlns:m="http://schemas.openxmlformats.org/officeDocument/2006/math" xmlns:v="urn:schemas-microsoft-com:vml" xmlns:wp14="http://schemas.microsoft.com/office/word/2010/wordprocessingDrawing" xmlns:wp="http://schemas.openxmlformats.org/drawingml/2006/wordprocessingDrawing" xmlns:w10="urn:schemas-microsoft-com:office:word" xmlns:w="http://schemas.openxmlformats.org/wordprocessingml/2006/main" xmlns:w14="http://schemas.microsoft.com/office/word/2010/wordml" xmlns:w15="http://schemas.microsoft.com/office/word/2012/wordml" xmlns:w16cex="http://schemas.microsoft.com/office/word/2018/wordml/cex" xmlns:w16cid="http://schemas.microsoft.com/office/word/2016/wordml/cid" xmlns:w16="http://schemas.microsoft.com/office/word/2018/wordml" xmlns:w16sdtdh="http://schemas.microsoft.com/office/word/2020/wordml/sdtdatahash" xmlns:w16se="http://schemas.microsoft.com/office/word/2015/wordml/symex" xmlns:wpg="http://schemas.microsoft.com/office/word/2010/wordprocessingGroup" xmlns:wpi="http://schemas.microsoft.com/office/word/2010/wordprocessingInk" xmlns:wne="http://schemas.microsoft.com/office/word/2006/wordml" xmlns:wps="http://schemas.microsoft.com/office/word/2010/wordprocessingShape" mc:Ignorable="w14 w15 w16se w16cid w16 w16cex w16sdtdh wp14">
   <w:p>
     <w:pPr>
       <w:pStyle w:val="Header"/>
@@ -4492,7 +5068,7 @@
 </file>
 
 <file path=word/header2.xml><?xml version="1.0" encoding="utf-8"?>
-<w:hdr xmlns:wpc="http://schemas.microsoft.com/office/word/2010/wordprocessingCanvas" xmlns:mc="http://schemas.openxmlformats.org/markup-compatibility/2006" xmlns:o="urn:schemas-microsoft-com:office:office" xmlns:r="http://schemas.openxmlformats.org/officeDocument/2006/relationships" xmlns:m="http://schemas.openxmlformats.org/officeDocument/2006/math" xmlns:v="urn:schemas-microsoft-com:vml" xmlns:wp14="http://schemas.microsoft.com/office/word/2010/wordprocessingDrawing" xmlns:wp="http://schemas.openxmlformats.org/drawingml/2006/wordprocessingDrawing" xmlns:w10="urn:schemas-microsoft-com:office:word" xmlns:w="http://schemas.openxmlformats.org/wordprocessingml/2006/main" xmlns:w14="http://schemas.microsoft.com/office/word/2010/wordml" xmlns:wpg="http://schemas.microsoft.com/office/word/2010/wordprocessingGroup" xmlns:wpi="http://schemas.microsoft.com/office/word/2010/wordprocessingInk" xmlns:wne="http://schemas.microsoft.com/office/word/2006/wordml" xmlns:wps="http://schemas.microsoft.com/office/word/2010/wordprocessingShape" mc:Ignorable="w14 wp14">
+<w:hdr xmlns:wpc="http://schemas.microsoft.com/office/word/2010/wordprocessingCanvas" xmlns:cx="http://schemas.microsoft.com/office/drawing/2014/chartex" xmlns:cx1="http://schemas.microsoft.com/office/drawing/2015/9/8/chartex" xmlns:cx2="http://schemas.microsoft.com/office/drawing/2015/10/21/chartex" xmlns:cx3="http://schemas.microsoft.com/office/drawing/2016/5/9/chartex" xmlns:cx4="http://schemas.microsoft.com/office/drawing/2016/5/10/chartex" xmlns:cx5="http://schemas.microsoft.com/office/drawing/2016/5/11/chartex" xmlns:cx6="http://schemas.microsoft.com/office/drawing/2016/5/12/chartex" xmlns:cx7="http://schemas.microsoft.com/office/drawing/2016/5/13/chartex" xmlns:cx8="http://schemas.microsoft.com/office/drawing/2016/5/14/chartex" xmlns:mc="http://schemas.openxmlformats.org/markup-compatibility/2006" xmlns:aink="http://schemas.microsoft.com/office/drawing/2016/ink" xmlns:am3d="http://schemas.microsoft.com/office/drawing/2017/model3d" xmlns:o="urn:schemas-microsoft-com:office:office" xmlns:r="http://schemas.openxmlformats.org/officeDocument/2006/relationships" xmlns:m="http://schemas.openxmlformats.org/officeDocument/2006/math" xmlns:v="urn:schemas-microsoft-com:vml" xmlns:wp14="http://schemas.microsoft.com/office/word/2010/wordprocessingDrawing" xmlns:wp="http://schemas.openxmlformats.org/drawingml/2006/wordprocessingDrawing" xmlns:w10="urn:schemas-microsoft-com:office:word" xmlns:w="http://schemas.openxmlformats.org/wordprocessingml/2006/main" xmlns:w14="http://schemas.microsoft.com/office/word/2010/wordml" xmlns:w15="http://schemas.microsoft.com/office/word/2012/wordml" xmlns:w16cex="http://schemas.microsoft.com/office/word/2018/wordml/cex" xmlns:w16cid="http://schemas.microsoft.com/office/word/2016/wordml/cid" xmlns:w16="http://schemas.microsoft.com/office/word/2018/wordml" xmlns:w16sdtdh="http://schemas.microsoft.com/office/word/2020/wordml/sdtdatahash" xmlns:w16se="http://schemas.microsoft.com/office/word/2015/wordml/symex" xmlns:wpg="http://schemas.microsoft.com/office/word/2010/wordprocessingGroup" xmlns:wpi="http://schemas.microsoft.com/office/word/2010/wordprocessingInk" xmlns:wne="http://schemas.microsoft.com/office/word/2006/wordml" xmlns:wps="http://schemas.microsoft.com/office/word/2010/wordprocessingShape" mc:Ignorable="w14 w15 w16se w16cid w16 w16cex w16sdtdh wp14">
   <w:p>
     <w:pPr>
       <w:pStyle w:val="Header"/>
@@ -4502,7 +5078,7 @@
 </file>
 
 <file path=word/header3.xml><?xml version="1.0" encoding="utf-8"?>
-<w:hdr xmlns:wpc="http://schemas.microsoft.com/office/word/2010/wordprocessingCanvas" xmlns:mc="http://schemas.openxmlformats.org/markup-compatibility/2006" xmlns:o="urn:schemas-microsoft-com:office:office" xmlns:r="http://schemas.openxmlformats.org/officeDocument/2006/relationships" xmlns:m="http://schemas.openxmlformats.org/officeDocument/2006/math" xmlns:v="urn:schemas-microsoft-com:vml" xmlns:wp14="http://schemas.microsoft.com/office/word/2010/wordprocessingDrawing" xmlns:wp="http://schemas.openxmlformats.org/drawingml/2006/wordprocessingDrawing" xmlns:w10="urn:schemas-microsoft-com:office:word" xmlns:w="http://schemas.openxmlformats.org/wordprocessingml/2006/main" xmlns:w14="http://schemas.microsoft.com/office/word/2010/wordml" xmlns:wpg="http://schemas.microsoft.com/office/word/2010/wordprocessingGroup" xmlns:wpi="http://schemas.microsoft.com/office/word/2010/wordprocessingInk" xmlns:wne="http://schemas.microsoft.com/office/word/2006/wordml" xmlns:wps="http://schemas.microsoft.com/office/word/2010/wordprocessingShape" mc:Ignorable="w14 wp14">
+<w:hdr xmlns:wpc="http://schemas.microsoft.com/office/word/2010/wordprocessingCanvas" xmlns:cx="http://schemas.microsoft.com/office/drawing/2014/chartex" xmlns:cx1="http://schemas.microsoft.com/office/drawing/2015/9/8/chartex" xmlns:cx2="http://schemas.microsoft.com/office/drawing/2015/10/21/chartex" xmlns:cx3="http://schemas.microsoft.com/office/drawing/2016/5/9/chartex" xmlns:cx4="http://schemas.microsoft.com/office/drawing/2016/5/10/chartex" xmlns:cx5="http://schemas.microsoft.com/office/drawing/2016/5/11/chartex" xmlns:cx6="http://schemas.microsoft.com/office/drawing/2016/5/12/chartex" xmlns:cx7="http://schemas.microsoft.com/office/drawing/2016/5/13/chartex" xmlns:cx8="http://schemas.microsoft.com/office/drawing/2016/5/14/chartex" xmlns:mc="http://schemas.openxmlformats.org/markup-compatibility/2006" xmlns:aink="http://schemas.microsoft.com/office/drawing/2016/ink" xmlns:am3d="http://schemas.microsoft.com/office/drawing/2017/model3d" xmlns:o="urn:schemas-microsoft-com:office:office" xmlns:r="http://schemas.openxmlformats.org/officeDocument/2006/relationships" xmlns:m="http://schemas.openxmlformats.org/officeDocument/2006/math" xmlns:v="urn:schemas-microsoft-com:vml" xmlns:wp14="http://schemas.microsoft.com/office/word/2010/wordprocessingDrawing" xmlns:wp="http://schemas.openxmlformats.org/drawingml/2006/wordprocessingDrawing" xmlns:w10="urn:schemas-microsoft-com:office:word" xmlns:w="http://schemas.openxmlformats.org/wordprocessingml/2006/main" xmlns:w14="http://schemas.microsoft.com/office/word/2010/wordml" xmlns:w15="http://schemas.microsoft.com/office/word/2012/wordml" xmlns:w16cex="http://schemas.microsoft.com/office/word/2018/wordml/cex" xmlns:w16cid="http://schemas.microsoft.com/office/word/2016/wordml/cid" xmlns:w16="http://schemas.microsoft.com/office/word/2018/wordml" xmlns:w16sdtdh="http://schemas.microsoft.com/office/word/2020/wordml/sdtdatahash" xmlns:w16se="http://schemas.microsoft.com/office/word/2015/wordml/symex" xmlns:wpg="http://schemas.microsoft.com/office/word/2010/wordprocessingGroup" xmlns:wpi="http://schemas.microsoft.com/office/word/2010/wordprocessingInk" xmlns:wne="http://schemas.microsoft.com/office/word/2006/wordml" xmlns:wps="http://schemas.microsoft.com/office/word/2010/wordprocessingShape" mc:Ignorable="w14 w15 w16se w16cid w16 w16cex w16sdtdh wp14">
   <w:p>
     <w:pPr>
       <w:pStyle w:val="Header"/>
@@ -4512,8 +5088,8 @@
 </file>
 
 <file path=word/numbering.xml><?xml version="1.0" encoding="utf-8"?>
-<w:numbering xmlns:wpc="http://schemas.microsoft.com/office/word/2010/wordprocessingCanvas" xmlns:mc="http://schemas.openxmlformats.org/markup-compatibility/2006" xmlns:o="urn:schemas-microsoft-com:office:office" xmlns:r="http://schemas.openxmlformats.org/officeDocument/2006/relationships" xmlns:m="http://schemas.openxmlformats.org/officeDocument/2006/math" xmlns:v="urn:schemas-microsoft-com:vml" xmlns:wp14="http://schemas.microsoft.com/office/word/2010/wordprocessingDrawing" xmlns:wp="http://schemas.openxmlformats.org/drawingml/2006/wordprocessingDrawing" xmlns:w10="urn:schemas-microsoft-com:office:word" xmlns:w="http://schemas.openxmlformats.org/wordprocessingml/2006/main" xmlns:w14="http://schemas.microsoft.com/office/word/2010/wordml" xmlns:wpg="http://schemas.microsoft.com/office/word/2010/wordprocessingGroup" xmlns:wpi="http://schemas.microsoft.com/office/word/2010/wordprocessingInk" xmlns:wne="http://schemas.microsoft.com/office/word/2006/wordml" xmlns:wps="http://schemas.microsoft.com/office/word/2010/wordprocessingShape" mc:Ignorable="w14 wp14">
-  <w:abstractNum w:abstractNumId="0">
+<w:numbering xmlns:wpc="http://schemas.microsoft.com/office/word/2010/wordprocessingCanvas" xmlns:cx="http://schemas.microsoft.com/office/drawing/2014/chartex" xmlns:cx1="http://schemas.microsoft.com/office/drawing/2015/9/8/chartex" xmlns:cx2="http://schemas.microsoft.com/office/drawing/2015/10/21/chartex" xmlns:cx3="http://schemas.microsoft.com/office/drawing/2016/5/9/chartex" xmlns:cx4="http://schemas.microsoft.com/office/drawing/2016/5/10/chartex" xmlns:cx5="http://schemas.microsoft.com/office/drawing/2016/5/11/chartex" xmlns:cx6="http://schemas.microsoft.com/office/drawing/2016/5/12/chartex" xmlns:cx7="http://schemas.microsoft.com/office/drawing/2016/5/13/chartex" xmlns:cx8="http://schemas.microsoft.com/office/drawing/2016/5/14/chartex" xmlns:mc="http://schemas.openxmlformats.org/markup-compatibility/2006" xmlns:aink="http://schemas.microsoft.com/office/drawing/2016/ink" xmlns:am3d="http://schemas.microsoft.com/office/drawing/2017/model3d" xmlns:o="urn:schemas-microsoft-com:office:office" xmlns:r="http://schemas.openxmlformats.org/officeDocument/2006/relationships" xmlns:m="http://schemas.openxmlformats.org/officeDocument/2006/math" xmlns:v="urn:schemas-microsoft-com:vml" xmlns:wp14="http://schemas.microsoft.com/office/word/2010/wordprocessingDrawing" xmlns:wp="http://schemas.openxmlformats.org/drawingml/2006/wordprocessingDrawing" xmlns:w10="urn:schemas-microsoft-com:office:word" xmlns:w="http://schemas.openxmlformats.org/wordprocessingml/2006/main" xmlns:w14="http://schemas.microsoft.com/office/word/2010/wordml" xmlns:w15="http://schemas.microsoft.com/office/word/2012/wordml" xmlns:w16cex="http://schemas.microsoft.com/office/word/2018/wordml/cex" xmlns:w16cid="http://schemas.microsoft.com/office/word/2016/wordml/cid" xmlns:w16="http://schemas.microsoft.com/office/word/2018/wordml" xmlns:w16sdtdh="http://schemas.microsoft.com/office/word/2020/wordml/sdtdatahash" xmlns:w16se="http://schemas.microsoft.com/office/word/2015/wordml/symex" xmlns:wpg="http://schemas.microsoft.com/office/word/2010/wordprocessingGroup" xmlns:wpi="http://schemas.microsoft.com/office/word/2010/wordprocessingInk" xmlns:wne="http://schemas.microsoft.com/office/word/2006/wordml" xmlns:wps="http://schemas.microsoft.com/office/word/2010/wordprocessingShape" mc:Ignorable="w14 w15 w16se w16cid w16 w16cex w16sdtdh wp14">
+  <w:abstractNum w:abstractNumId="0" w15:restartNumberingAfterBreak="0">
     <w:nsid w:val="16211FF7"/>
     <w:multiLevelType w:val="hybridMultilevel"/>
     <w:tmpl w:val="FDA40ADC"/>
@@ -4626,7 +5202,7 @@
       </w:rPr>
     </w:lvl>
   </w:abstractNum>
-  <w:abstractNum w:abstractNumId="1">
+  <w:abstractNum w:abstractNumId="1" w15:restartNumberingAfterBreak="0">
     <w:nsid w:val="3A267B16"/>
     <w:multiLevelType w:val="hybridMultilevel"/>
     <w:tmpl w:val="BB8EB8CE"/>
@@ -4749,7 +5325,7 @@
 </file>
 
 <file path=word/styles.xml><?xml version="1.0" encoding="utf-8"?>
-<w:styles xmlns:mc="http://schemas.openxmlformats.org/markup-compatibility/2006" xmlns:r="http://schemas.openxmlformats.org/officeDocument/2006/relationships" xmlns:w="http://schemas.openxmlformats.org/wordprocessingml/2006/main" xmlns:w14="http://schemas.microsoft.com/office/word/2010/wordml" mc:Ignorable="w14">
+<w:styles xmlns:mc="http://schemas.openxmlformats.org/markup-compatibility/2006" xmlns:r="http://schemas.openxmlformats.org/officeDocument/2006/relationships" xmlns:w="http://schemas.openxmlformats.org/wordprocessingml/2006/main" xmlns:w14="http://schemas.microsoft.com/office/word/2010/wordml" xmlns:w15="http://schemas.microsoft.com/office/word/2012/wordml" xmlns:w16cex="http://schemas.microsoft.com/office/word/2018/wordml/cex" xmlns:w16cid="http://schemas.microsoft.com/office/word/2016/wordml/cid" xmlns:w16="http://schemas.microsoft.com/office/word/2018/wordml" xmlns:w16sdtdh="http://schemas.microsoft.com/office/word/2020/wordml/sdtdatahash" xmlns:w16se="http://schemas.microsoft.com/office/word/2015/wordml/symex" mc:Ignorable="w14 w15 w16se w16cid w16 w16cex w16sdtdh">
   <w:docDefaults>
     <w:rPrDefault>
       <w:rPr>
@@ -4765,144 +5341,383 @@
       </w:pPr>
     </w:pPrDefault>
   </w:docDefaults>
-  <w:latentStyles w:defLockedState="0" w:defUIPriority="99" w:defSemiHidden="1" w:defUnhideWhenUsed="1" w:defQFormat="0" w:count="267">
-    <w:lsdException w:name="Normal" w:semiHidden="0" w:uiPriority="0" w:unhideWhenUsed="0" w:qFormat="1"/>
-    <w:lsdException w:name="heading 1" w:semiHidden="0" w:uiPriority="9" w:unhideWhenUsed="0" w:qFormat="1"/>
-    <w:lsdException w:name="heading 2" w:uiPriority="9" w:qFormat="1"/>
-    <w:lsdException w:name="heading 3" w:uiPriority="9" w:qFormat="1"/>
-    <w:lsdException w:name="heading 4" w:uiPriority="9" w:qFormat="1"/>
-    <w:lsdException w:name="heading 5" w:uiPriority="9" w:qFormat="1"/>
-    <w:lsdException w:name="heading 6" w:uiPriority="9" w:qFormat="1"/>
-    <w:lsdException w:name="heading 7" w:uiPriority="9" w:qFormat="1"/>
-    <w:lsdException w:name="heading 8" w:uiPriority="9" w:qFormat="1"/>
-    <w:lsdException w:name="heading 9" w:uiPriority="9" w:qFormat="1"/>
-    <w:lsdException w:name="toc 1" w:uiPriority="39"/>
-    <w:lsdException w:name="toc 2" w:uiPriority="39"/>
-    <w:lsdException w:name="toc 3" w:uiPriority="39"/>
-    <w:lsdException w:name="toc 4" w:uiPriority="39"/>
-    <w:lsdException w:name="toc 5" w:uiPriority="39"/>
-    <w:lsdException w:name="toc 6" w:uiPriority="39"/>
-    <w:lsdException w:name="toc 7" w:uiPriority="39"/>
-    <w:lsdException w:name="toc 8" w:uiPriority="39"/>
-    <w:lsdException w:name="toc 9" w:uiPriority="39"/>
-    <w:lsdException w:name="caption" w:uiPriority="35" w:qFormat="1"/>
-    <w:lsdException w:name="Title" w:semiHidden="0" w:uiPriority="10" w:unhideWhenUsed="0" w:qFormat="1"/>
-    <w:lsdException w:name="Default Paragraph Font" w:uiPriority="1"/>
-    <w:lsdException w:name="Subtitle" w:semiHidden="0" w:uiPriority="11" w:unhideWhenUsed="0" w:qFormat="1"/>
-    <w:lsdException w:name="Strong" w:semiHidden="0" w:uiPriority="22" w:unhideWhenUsed="0" w:qFormat="1"/>
-    <w:lsdException w:name="Emphasis" w:semiHidden="0" w:uiPriority="20" w:unhideWhenUsed="0" w:qFormat="1"/>
-    <w:lsdException w:name="Table Grid" w:semiHidden="0" w:uiPriority="59" w:unhideWhenUsed="0"/>
-    <w:lsdException w:name="Placeholder Text" w:unhideWhenUsed="0"/>
-    <w:lsdException w:name="No Spacing" w:semiHidden="0" w:uiPriority="1" w:unhideWhenUsed="0" w:qFormat="1"/>
-    <w:lsdException w:name="Light Shading" w:semiHidden="0" w:uiPriority="60" w:unhideWhenUsed="0"/>
-    <w:lsdException w:name="Light List" w:semiHidden="0" w:uiPriority="61" w:unhideWhenUsed="0"/>
-    <w:lsdException w:name="Light Grid" w:semiHidden="0" w:uiPriority="62" w:unhideWhenUsed="0"/>
-    <w:lsdException w:name="Medium Shading 1" w:semiHidden="0" w:uiPriority="63" w:unhideWhenUsed="0"/>
-    <w:lsdException w:name="Medium Shading 2" w:semiHidden="0" w:uiPriority="64" w:unhideWhenUsed="0"/>
-    <w:lsdException w:name="Medium List 1" w:semiHidden="0" w:uiPriority="65" w:unhideWhenUsed="0"/>
-    <w:lsdException w:name="Medium List 2" w:semiHidden="0" w:uiPriority="66" w:unhideWhenUsed="0"/>
-    <w:lsdException w:name="Medium Grid 1" w:semiHidden="0" w:uiPriority="67" w:unhideWhenUsed="0"/>
-    <w:lsdException w:name="Medium Grid 2" w:semiHidden="0" w:uiPriority="68" w:unhideWhenUsed="0"/>
-    <w:lsdException w:name="Medium Grid 3" w:semiHidden="0" w:uiPriority="69" w:unhideWhenUsed="0"/>
-    <w:lsdException w:name="Dark List" w:semiHidden="0" w:uiPriority="70" w:unhideWhenUsed="0"/>
-    <w:lsdException w:name="Colorful Shading" w:semiHidden="0" w:uiPriority="71" w:unhideWhenUsed="0"/>
-    <w:lsdException w:name="Colorful List" w:semiHidden="0" w:uiPriority="72" w:unhideWhenUsed="0"/>
-    <w:lsdException w:name="Colorful Grid" w:semiHidden="0" w:uiPriority="73" w:unhideWhenUsed="0"/>
-    <w:lsdException w:name="Light Shading Accent 1" w:semiHidden="0" w:uiPriority="60" w:unhideWhenUsed="0"/>
-    <w:lsdException w:name="Light List Accent 1" w:semiHidden="0" w:uiPriority="61" w:unhideWhenUsed="0"/>
-    <w:lsdException w:name="Light Grid Accent 1" w:semiHidden="0" w:uiPriority="62" w:unhideWhenUsed="0"/>
-    <w:lsdException w:name="Medium Shading 1 Accent 1" w:semiHidden="0" w:uiPriority="63" w:unhideWhenUsed="0"/>
-    <w:lsdException w:name="Medium Shading 2 Accent 1" w:semiHidden="0" w:uiPriority="64" w:unhideWhenUsed="0"/>
-    <w:lsdException w:name="Medium List 1 Accent 1" w:semiHidden="0" w:uiPriority="65" w:unhideWhenUsed="0"/>
-    <w:lsdException w:name="Revision" w:unhideWhenUsed="0"/>
-    <w:lsdException w:name="List Paragraph" w:semiHidden="0" w:uiPriority="34" w:unhideWhenUsed="0" w:qFormat="1"/>
-    <w:lsdException w:name="Quote" w:semiHidden="0" w:uiPriority="29" w:unhideWhenUsed="0" w:qFormat="1"/>
-    <w:lsdException w:name="Intense Quote" w:semiHidden="0" w:uiPriority="30" w:unhideWhenUsed="0" w:qFormat="1"/>
-    <w:lsdException w:name="Medium List 2 Accent 1" w:semiHidden="0" w:uiPriority="66" w:unhideWhenUsed="0"/>
-    <w:lsdException w:name="Medium Grid 1 Accent 1" w:semiHidden="0" w:uiPriority="67" w:unhideWhenUsed="0"/>
-    <w:lsdException w:name="Medium Grid 2 Accent 1" w:semiHidden="0" w:uiPriority="68" w:unhideWhenUsed="0"/>
-    <w:lsdException w:name="Medium Grid 3 Accent 1" w:semiHidden="0" w:uiPriority="69" w:unhideWhenUsed="0"/>
-    <w:lsdException w:name="Dark List Accent 1" w:semiHidden="0" w:uiPriority="70" w:unhideWhenUsed="0"/>
-    <w:lsdException w:name="Colorful Shading Accent 1" w:semiHidden="0" w:uiPriority="71" w:unhideWhenUsed="0"/>
-    <w:lsdException w:name="Colorful List Accent 1" w:semiHidden="0" w:uiPriority="72" w:unhideWhenUsed="0"/>
-    <w:lsdException w:name="Colorful Grid Accent 1" w:semiHidden="0" w:uiPriority="73" w:unhideWhenUsed="0"/>
-    <w:lsdException w:name="Light Shading Accent 2" w:semiHidden="0" w:uiPriority="60" w:unhideWhenUsed="0"/>
-    <w:lsdException w:name="Light List Accent 2" w:semiHidden="0" w:uiPriority="61" w:unhideWhenUsed="0"/>
-    <w:lsdException w:name="Light Grid Accent 2" w:semiHidden="0" w:uiPriority="62" w:unhideWhenUsed="0"/>
-    <w:lsdException w:name="Medium Shading 1 Accent 2" w:semiHidden="0" w:uiPriority="63" w:unhideWhenUsed="0"/>
-    <w:lsdException w:name="Medium Shading 2 Accent 2" w:semiHidden="0" w:uiPriority="64" w:unhideWhenUsed="0"/>
-    <w:lsdException w:name="Medium List 1 Accent 2" w:semiHidden="0" w:uiPriority="65" w:unhideWhenUsed="0"/>
-    <w:lsdException w:name="Medium List 2 Accent 2" w:semiHidden="0" w:uiPriority="66" w:unhideWhenUsed="0"/>
-    <w:lsdException w:name="Medium Grid 1 Accent 2" w:semiHidden="0" w:uiPriority="67" w:unhideWhenUsed="0"/>
-    <w:lsdException w:name="Medium Grid 2 Accent 2" w:semiHidden="0" w:uiPriority="68" w:unhideWhenUsed="0"/>
-    <w:lsdException w:name="Medium Grid 3 Accent 2" w:semiHidden="0" w:uiPriority="69" w:unhideWhenUsed="0"/>
-    <w:lsdException w:name="Dark List Accent 2" w:semiHidden="0" w:uiPriority="70" w:unhideWhenUsed="0"/>
-    <w:lsdException w:name="Colorful Shading Accent 2" w:semiHidden="0" w:uiPriority="71" w:unhideWhenUsed="0"/>
-    <w:lsdException w:name="Colorful List Accent 2" w:semiHidden="0" w:uiPriority="72" w:unhideWhenUsed="0"/>
-    <w:lsdException w:name="Colorful Grid Accent 2" w:semiHidden="0" w:uiPriority="73" w:unhideWhenUsed="0"/>
-    <w:lsdException w:name="Light Shading Accent 3" w:semiHidden="0" w:uiPriority="60" w:unhideWhenUsed="0"/>
-    <w:lsdException w:name="Light List Accent 3" w:semiHidden="0" w:uiPriority="61" w:unhideWhenUsed="0"/>
-    <w:lsdException w:name="Light Grid Accent 3" w:semiHidden="0" w:uiPriority="62" w:unhideWhenUsed="0"/>
-    <w:lsdException w:name="Medium Shading 1 Accent 3" w:semiHidden="0" w:uiPriority="63" w:unhideWhenUsed="0"/>
-    <w:lsdException w:name="Medium Shading 2 Accent 3" w:semiHidden="0" w:uiPriority="64" w:unhideWhenUsed="0"/>
-    <w:lsdException w:name="Medium List 1 Accent 3" w:semiHidden="0" w:uiPriority="65" w:unhideWhenUsed="0"/>
-    <w:lsdException w:name="Medium List 2 Accent 3" w:semiHidden="0" w:uiPriority="66" w:unhideWhenUsed="0"/>
-    <w:lsdException w:name="Medium Grid 1 Accent 3" w:semiHidden="0" w:uiPriority="67" w:unhideWhenUsed="0"/>
-    <w:lsdException w:name="Medium Grid 2 Accent 3" w:semiHidden="0" w:uiPriority="68" w:unhideWhenUsed="0"/>
-    <w:lsdException w:name="Medium Grid 3 Accent 3" w:semiHidden="0" w:uiPriority="69" w:unhideWhenUsed="0"/>
-    <w:lsdException w:name="Dark List Accent 3" w:semiHidden="0" w:uiPriority="70" w:unhideWhenUsed="0"/>
-    <w:lsdException w:name="Colorful Shading Accent 3" w:semiHidden="0" w:uiPriority="71" w:unhideWhenUsed="0"/>
-    <w:lsdException w:name="Colorful List Accent 3" w:semiHidden="0" w:uiPriority="72" w:unhideWhenUsed="0"/>
-    <w:lsdException w:name="Colorful Grid Accent 3" w:semiHidden="0" w:uiPriority="73" w:unhideWhenUsed="0"/>
-    <w:lsdException w:name="Light Shading Accent 4" w:semiHidden="0" w:uiPriority="60" w:unhideWhenUsed="0"/>
-    <w:lsdException w:name="Light List Accent 4" w:semiHidden="0" w:uiPriority="61" w:unhideWhenUsed="0"/>
-    <w:lsdException w:name="Light Grid Accent 4" w:semiHidden="0" w:uiPriority="62" w:unhideWhenUsed="0"/>
-    <w:lsdException w:name="Medium Shading 1 Accent 4" w:semiHidden="0" w:uiPriority="63" w:unhideWhenUsed="0"/>
-    <w:lsdException w:name="Medium Shading 2 Accent 4" w:semiHidden="0" w:uiPriority="64" w:unhideWhenUsed="0"/>
-    <w:lsdException w:name="Medium List 1 Accent 4" w:semiHidden="0" w:uiPriority="65" w:unhideWhenUsed="0"/>
-    <w:lsdException w:name="Medium List 2 Accent 4" w:semiHidden="0" w:uiPriority="66" w:unhideWhenUsed="0"/>
-    <w:lsdException w:name="Medium Grid 1 Accent 4" w:semiHidden="0" w:uiPriority="67" w:unhideWhenUsed="0"/>
-    <w:lsdException w:name="Medium Grid 2 Accent 4" w:semiHidden="0" w:uiPriority="68" w:unhideWhenUsed="0"/>
-    <w:lsdException w:name="Medium Grid 3 Accent 4" w:semiHidden="0" w:uiPriority="69" w:unhideWhenUsed="0"/>
-    <w:lsdException w:name="Dark List Accent 4" w:semiHidden="0" w:uiPriority="70" w:unhideWhenUsed="0"/>
-    <w:lsdException w:name="Colorful Shading Accent 4" w:semiHidden="0" w:uiPriority="71" w:unhideWhenUsed="0"/>
-    <w:lsdException w:name="Colorful List Accent 4" w:semiHidden="0" w:uiPriority="72" w:unhideWhenUsed="0"/>
-    <w:lsdException w:name="Colorful Grid Accent 4" w:semiHidden="0" w:uiPriority="73" w:unhideWhenUsed="0"/>
-    <w:lsdException w:name="Light Shading Accent 5" w:semiHidden="0" w:uiPriority="60" w:unhideWhenUsed="0"/>
-    <w:lsdException w:name="Light List Accent 5" w:semiHidden="0" w:uiPriority="61" w:unhideWhenUsed="0"/>
-    <w:lsdException w:name="Light Grid Accent 5" w:semiHidden="0" w:uiPriority="62" w:unhideWhenUsed="0"/>
-    <w:lsdException w:name="Medium Shading 1 Accent 5" w:semiHidden="0" w:uiPriority="63" w:unhideWhenUsed="0"/>
-    <w:lsdException w:name="Medium Shading 2 Accent 5" w:semiHidden="0" w:uiPriority="64" w:unhideWhenUsed="0"/>
-    <w:lsdException w:name="Medium List 1 Accent 5" w:semiHidden="0" w:uiPriority="65" w:unhideWhenUsed="0"/>
-    <w:lsdException w:name="Medium List 2 Accent 5" w:semiHidden="0" w:uiPriority="66" w:unhideWhenUsed="0"/>
-    <w:lsdException w:name="Medium Grid 1 Accent 5" w:semiHidden="0" w:uiPriority="67" w:unhideWhenUsed="0"/>
-    <w:lsdException w:name="Medium Grid 2 Accent 5" w:semiHidden="0" w:uiPriority="68" w:unhideWhenUsed="0"/>
-    <w:lsdException w:name="Medium Grid 3 Accent 5" w:semiHidden="0" w:uiPriority="69" w:unhideWhenUsed="0"/>
-    <w:lsdException w:name="Dark List Accent 5" w:semiHidden="0" w:uiPriority="70" w:unhideWhenUsed="0"/>
-    <w:lsdException w:name="Colorful Shading Accent 5" w:semiHidden="0" w:uiPriority="71" w:unhideWhenUsed="0"/>
-    <w:lsdException w:name="Colorful List Accent 5" w:semiHidden="0" w:uiPriority="72" w:unhideWhenUsed="0"/>
-    <w:lsdException w:name="Colorful Grid Accent 5" w:semiHidden="0" w:uiPriority="73" w:unhideWhenUsed="0"/>
-    <w:lsdException w:name="Light Shading Accent 6" w:semiHidden="0" w:uiPriority="60" w:unhideWhenUsed="0"/>
-    <w:lsdException w:name="Light List Accent 6" w:semiHidden="0" w:uiPriority="61" w:unhideWhenUsed="0"/>
-    <w:lsdException w:name="Light Grid Accent 6" w:semiHidden="0" w:uiPriority="62" w:unhideWhenUsed="0"/>
-    <w:lsdException w:name="Medium Shading 1 Accent 6" w:semiHidden="0" w:uiPriority="63" w:unhideWhenUsed="0"/>
-    <w:lsdException w:name="Medium Shading 2 Accent 6" w:semiHidden="0" w:uiPriority="64" w:unhideWhenUsed="0"/>
-    <w:lsdException w:name="Medium List 1 Accent 6" w:semiHidden="0" w:uiPriority="65" w:unhideWhenUsed="0"/>
-    <w:lsdException w:name="Medium List 2 Accent 6" w:semiHidden="0" w:uiPriority="66" w:unhideWhenUsed="0"/>
-    <w:lsdException w:name="Medium Grid 1 Accent 6" w:semiHidden="0" w:uiPriority="67" w:unhideWhenUsed="0"/>
-    <w:lsdException w:name="Medium Grid 2 Accent 6" w:semiHidden="0" w:uiPriority="68" w:unhideWhenUsed="0"/>
-    <w:lsdException w:name="Medium Grid 3 Accent 6" w:semiHidden="0" w:uiPriority="69" w:unhideWhenUsed="0"/>
-    <w:lsdException w:name="Dark List Accent 6" w:semiHidden="0" w:uiPriority="70" w:unhideWhenUsed="0"/>
-    <w:lsdException w:name="Colorful Shading Accent 6" w:semiHidden="0" w:uiPriority="71" w:unhideWhenUsed="0"/>
-    <w:lsdException w:name="Colorful List Accent 6" w:semiHidden="0" w:uiPriority="72" w:unhideWhenUsed="0"/>
-    <w:lsdException w:name="Colorful Grid Accent 6" w:semiHidden="0" w:uiPriority="73" w:unhideWhenUsed="0"/>
-    <w:lsdException w:name="Subtle Emphasis" w:semiHidden="0" w:uiPriority="19" w:unhideWhenUsed="0" w:qFormat="1"/>
-    <w:lsdException w:name="Intense Emphasis" w:semiHidden="0" w:uiPriority="21" w:unhideWhenUsed="0" w:qFormat="1"/>
-    <w:lsdException w:name="Subtle Reference" w:semiHidden="0" w:uiPriority="31" w:unhideWhenUsed="0" w:qFormat="1"/>
-    <w:lsdException w:name="Intense Reference" w:semiHidden="0" w:uiPriority="32" w:unhideWhenUsed="0" w:qFormat="1"/>
-    <w:lsdException w:name="Book Title" w:semiHidden="0" w:uiPriority="33" w:unhideWhenUsed="0" w:qFormat="1"/>
-    <w:lsdException w:name="Bibliography" w:uiPriority="37"/>
-    <w:lsdException w:name="TOC Heading" w:uiPriority="39" w:qFormat="1"/>
+  <w:latentStyles w:defLockedState="0" w:defUIPriority="99" w:defSemiHidden="0" w:defUnhideWhenUsed="0" w:defQFormat="0" w:count="376">
+    <w:lsdException w:name="Normal" w:uiPriority="0" w:qFormat="1"/>
+    <w:lsdException w:name="heading 1" w:uiPriority="9" w:qFormat="1"/>
+    <w:lsdException w:name="heading 2" w:semiHidden="1" w:uiPriority="9" w:unhideWhenUsed="1" w:qFormat="1"/>
+    <w:lsdException w:name="heading 3" w:semiHidden="1" w:uiPriority="9" w:unhideWhenUsed="1" w:qFormat="1"/>
+    <w:lsdException w:name="heading 4" w:semiHidden="1" w:uiPriority="9" w:unhideWhenUsed="1" w:qFormat="1"/>
+    <w:lsdException w:name="heading 5" w:semiHidden="1" w:uiPriority="9" w:unhideWhenUsed="1" w:qFormat="1"/>
+    <w:lsdException w:name="heading 6" w:semiHidden="1" w:uiPriority="9" w:unhideWhenUsed="1" w:qFormat="1"/>
+    <w:lsdException w:name="heading 7" w:semiHidden="1" w:uiPriority="9" w:unhideWhenUsed="1" w:qFormat="1"/>
+    <w:lsdException w:name="heading 8" w:semiHidden="1" w:uiPriority="9" w:unhideWhenUsed="1" w:qFormat="1"/>
+    <w:lsdException w:name="heading 9" w:semiHidden="1" w:uiPriority="9" w:unhideWhenUsed="1" w:qFormat="1"/>
+    <w:lsdException w:name="index 1" w:semiHidden="1" w:unhideWhenUsed="1"/>
+    <w:lsdException w:name="index 2" w:semiHidden="1" w:unhideWhenUsed="1"/>
+    <w:lsdException w:name="index 3" w:semiHidden="1" w:unhideWhenUsed="1"/>
+    <w:lsdException w:name="index 4" w:semiHidden="1" w:unhideWhenUsed="1"/>
+    <w:lsdException w:name="index 5" w:semiHidden="1" w:unhideWhenUsed="1"/>
+    <w:lsdException w:name="index 6" w:semiHidden="1" w:unhideWhenUsed="1"/>
+    <w:lsdException w:name="index 7" w:semiHidden="1" w:unhideWhenUsed="1"/>
+    <w:lsdException w:name="index 8" w:semiHidden="1" w:unhideWhenUsed="1"/>
+    <w:lsdException w:name="index 9" w:semiHidden="1" w:unhideWhenUsed="1"/>
+    <w:lsdException w:name="toc 1" w:semiHidden="1" w:uiPriority="39" w:unhideWhenUsed="1"/>
+    <w:lsdException w:name="toc 2" w:semiHidden="1" w:uiPriority="39" w:unhideWhenUsed="1"/>
+    <w:lsdException w:name="toc 3" w:semiHidden="1" w:uiPriority="39" w:unhideWhenUsed="1"/>
+    <w:lsdException w:name="toc 4" w:semiHidden="1" w:uiPriority="39" w:unhideWhenUsed="1"/>
+    <w:lsdException w:name="toc 5" w:semiHidden="1" w:uiPriority="39" w:unhideWhenUsed="1"/>
+    <w:lsdException w:name="toc 6" w:semiHidden="1" w:uiPriority="39" w:unhideWhenUsed="1"/>
+    <w:lsdException w:name="toc 7" w:semiHidden="1" w:uiPriority="39" w:unhideWhenUsed="1"/>
+    <w:lsdException w:name="toc 8" w:semiHidden="1" w:uiPriority="39" w:unhideWhenUsed="1"/>
+    <w:lsdException w:name="toc 9" w:semiHidden="1" w:uiPriority="39" w:unhideWhenUsed="1"/>
+    <w:lsdException w:name="Normal Indent" w:semiHidden="1" w:unhideWhenUsed="1"/>
+    <w:lsdException w:name="footnote text" w:semiHidden="1" w:unhideWhenUsed="1"/>
+    <w:lsdException w:name="annotation text" w:semiHidden="1" w:unhideWhenUsed="1"/>
+    <w:lsdException w:name="header" w:semiHidden="1" w:unhideWhenUsed="1"/>
+    <w:lsdException w:name="footer" w:semiHidden="1" w:unhideWhenUsed="1"/>
+    <w:lsdException w:name="index heading" w:semiHidden="1" w:unhideWhenUsed="1"/>
+    <w:lsdException w:name="caption" w:semiHidden="1" w:uiPriority="35" w:unhideWhenUsed="1" w:qFormat="1"/>
+    <w:lsdException w:name="table of figures" w:semiHidden="1" w:unhideWhenUsed="1"/>
+    <w:lsdException w:name="envelope address" w:semiHidden="1" w:unhideWhenUsed="1"/>
+    <w:lsdException w:name="envelope return" w:semiHidden="1" w:unhideWhenUsed="1"/>
+    <w:lsdException w:name="footnote reference" w:semiHidden="1" w:unhideWhenUsed="1"/>
+    <w:lsdException w:name="annotation reference" w:semiHidden="1" w:unhideWhenUsed="1"/>
+    <w:lsdException w:name="line number" w:semiHidden="1" w:unhideWhenUsed="1"/>
+    <w:lsdException w:name="page number" w:semiHidden="1" w:unhideWhenUsed="1"/>
+    <w:lsdException w:name="endnote reference" w:semiHidden="1" w:unhideWhenUsed="1"/>
+    <w:lsdException w:name="endnote text" w:semiHidden="1" w:unhideWhenUsed="1"/>
+    <w:lsdException w:name="table of authorities" w:semiHidden="1" w:unhideWhenUsed="1"/>
+    <w:lsdException w:name="macro" w:semiHidden="1" w:unhideWhenUsed="1"/>
+    <w:lsdException w:name="toa heading" w:semiHidden="1" w:unhideWhenUsed="1"/>
+    <w:lsdException w:name="List" w:semiHidden="1" w:unhideWhenUsed="1"/>
+    <w:lsdException w:name="List Bullet" w:semiHidden="1" w:unhideWhenUsed="1"/>
+    <w:lsdException w:name="List Number" w:semiHidden="1" w:unhideWhenUsed="1"/>
+    <w:lsdException w:name="List 2" w:semiHidden="1" w:unhideWhenUsed="1"/>
+    <w:lsdException w:name="List 3" w:semiHidden="1" w:unhideWhenUsed="1"/>
+    <w:lsdException w:name="List 4" w:semiHidden="1" w:unhideWhenUsed="1"/>
+    <w:lsdException w:name="List 5" w:semiHidden="1" w:unhideWhenUsed="1"/>
+    <w:lsdException w:name="List Bullet 2" w:semiHidden="1" w:unhideWhenUsed="1"/>
+    <w:lsdException w:name="List Bullet 3" w:semiHidden="1" w:unhideWhenUsed="1"/>
+    <w:lsdException w:name="List Bullet 4" w:semiHidden="1" w:unhideWhenUsed="1"/>
+    <w:lsdException w:name="List Bullet 5" w:semiHidden="1" w:unhideWhenUsed="1"/>
+    <w:lsdException w:name="List Number 2" w:semiHidden="1" w:unhideWhenUsed="1"/>
+    <w:lsdException w:name="List Number 3" w:semiHidden="1" w:unhideWhenUsed="1"/>
+    <w:lsdException w:name="List Number 4" w:semiHidden="1" w:unhideWhenUsed="1"/>
+    <w:lsdException w:name="List Number 5" w:semiHidden="1" w:unhideWhenUsed="1"/>
+    <w:lsdException w:name="Title" w:uiPriority="10" w:qFormat="1"/>
+    <w:lsdException w:name="Closing" w:semiHidden="1" w:unhideWhenUsed="1"/>
+    <w:lsdException w:name="Signature" w:semiHidden="1" w:unhideWhenUsed="1"/>
+    <w:lsdException w:name="Default Paragraph Font" w:semiHidden="1" w:uiPriority="1" w:unhideWhenUsed="1"/>
+    <w:lsdException w:name="Body Text" w:semiHidden="1" w:unhideWhenUsed="1"/>
+    <w:lsdException w:name="Body Text Indent" w:semiHidden="1" w:unhideWhenUsed="1"/>
+    <w:lsdException w:name="List Continue" w:semiHidden="1" w:unhideWhenUsed="1"/>
+    <w:lsdException w:name="List Continue 2" w:semiHidden="1" w:unhideWhenUsed="1"/>
+    <w:lsdException w:name="List Continue 3" w:semiHidden="1" w:unhideWhenUsed="1"/>
+    <w:lsdException w:name="List Continue 4" w:semiHidden="1" w:unhideWhenUsed="1"/>
+    <w:lsdException w:name="List Continue 5" w:semiHidden="1" w:unhideWhenUsed="1"/>
+    <w:lsdException w:name="Message Header" w:semiHidden="1" w:unhideWhenUsed="1"/>
+    <w:lsdException w:name="Subtitle" w:uiPriority="11" w:qFormat="1"/>
+    <w:lsdException w:name="Salutation" w:semiHidden="1" w:unhideWhenUsed="1"/>
+    <w:lsdException w:name="Date" w:semiHidden="1" w:unhideWhenUsed="1"/>
+    <w:lsdException w:name="Body Text First Indent" w:semiHidden="1" w:unhideWhenUsed="1"/>
+    <w:lsdException w:name="Body Text First Indent 2" w:semiHidden="1" w:unhideWhenUsed="1"/>
+    <w:lsdException w:name="Note Heading" w:semiHidden="1" w:unhideWhenUsed="1"/>
+    <w:lsdException w:name="Body Text 2" w:semiHidden="1" w:unhideWhenUsed="1"/>
+    <w:lsdException w:name="Body Text 3" w:semiHidden="1" w:unhideWhenUsed="1"/>
+    <w:lsdException w:name="Body Text Indent 2" w:semiHidden="1" w:unhideWhenUsed="1"/>
+    <w:lsdException w:name="Body Text Indent 3" w:semiHidden="1" w:unhideWhenUsed="1"/>
+    <w:lsdException w:name="Block Text" w:semiHidden="1" w:unhideWhenUsed="1"/>
+    <w:lsdException w:name="Hyperlink" w:semiHidden="1" w:unhideWhenUsed="1"/>
+    <w:lsdException w:name="FollowedHyperlink" w:semiHidden="1" w:unhideWhenUsed="1"/>
+    <w:lsdException w:name="Strong" w:uiPriority="22" w:qFormat="1"/>
+    <w:lsdException w:name="Emphasis" w:uiPriority="20" w:qFormat="1"/>
+    <w:lsdException w:name="Document Map" w:semiHidden="1" w:unhideWhenUsed="1"/>
+    <w:lsdException w:name="Plain Text" w:semiHidden="1" w:unhideWhenUsed="1"/>
+    <w:lsdException w:name="E-mail Signature" w:semiHidden="1" w:unhideWhenUsed="1"/>
+    <w:lsdException w:name="HTML Top of Form" w:semiHidden="1" w:unhideWhenUsed="1"/>
+    <w:lsdException w:name="HTML Bottom of Form" w:semiHidden="1" w:unhideWhenUsed="1"/>
+    <w:lsdException w:name="Normal (Web)" w:semiHidden="1" w:unhideWhenUsed="1"/>
+    <w:lsdException w:name="HTML Acronym" w:semiHidden="1" w:unhideWhenUsed="1"/>
+    <w:lsdException w:name="HTML Address" w:semiHidden="1" w:unhideWhenUsed="1"/>
+    <w:lsdException w:name="HTML Cite" w:semiHidden="1" w:unhideWhenUsed="1"/>
+    <w:lsdException w:name="HTML Code" w:semiHidden="1" w:unhideWhenUsed="1"/>
+    <w:lsdException w:name="HTML Definition" w:semiHidden="1" w:unhideWhenUsed="1"/>
+    <w:lsdException w:name="HTML Keyboard" w:semiHidden="1" w:unhideWhenUsed="1"/>
+    <w:lsdException w:name="HTML Preformatted" w:semiHidden="1" w:unhideWhenUsed="1"/>
+    <w:lsdException w:name="HTML Sample" w:semiHidden="1" w:unhideWhenUsed="1"/>
+    <w:lsdException w:name="HTML Typewriter" w:semiHidden="1" w:unhideWhenUsed="1"/>
+    <w:lsdException w:name="HTML Variable" w:semiHidden="1" w:unhideWhenUsed="1"/>
+    <w:lsdException w:name="Normal Table" w:semiHidden="1" w:unhideWhenUsed="1"/>
+    <w:lsdException w:name="annotation subject" w:semiHidden="1" w:unhideWhenUsed="1"/>
+    <w:lsdException w:name="No List" w:semiHidden="1" w:unhideWhenUsed="1"/>
+    <w:lsdException w:name="Outline List 1" w:semiHidden="1" w:unhideWhenUsed="1"/>
+    <w:lsdException w:name="Outline List 2" w:semiHidden="1" w:unhideWhenUsed="1"/>
+    <w:lsdException w:name="Outline List 3" w:semiHidden="1" w:unhideWhenUsed="1"/>
+    <w:lsdException w:name="Table Simple 1" w:semiHidden="1" w:unhideWhenUsed="1"/>
+    <w:lsdException w:name="Table Simple 2" w:semiHidden="1" w:unhideWhenUsed="1"/>
+    <w:lsdException w:name="Table Simple 3" w:semiHidden="1" w:unhideWhenUsed="1"/>
+    <w:lsdException w:name="Table Classic 1" w:semiHidden="1" w:unhideWhenUsed="1"/>
+    <w:lsdException w:name="Table Classic 2" w:semiHidden="1" w:unhideWhenUsed="1"/>
+    <w:lsdException w:name="Table Classic 3" w:semiHidden="1" w:unhideWhenUsed="1"/>
+    <w:lsdException w:name="Table Classic 4" w:semiHidden="1" w:unhideWhenUsed="1"/>
+    <w:lsdException w:name="Table Colorful 1" w:semiHidden="1" w:unhideWhenUsed="1"/>
+    <w:lsdException w:name="Table Colorful 2" w:semiHidden="1" w:unhideWhenUsed="1"/>
+    <w:lsdException w:name="Table Colorful 3" w:semiHidden="1" w:unhideWhenUsed="1"/>
+    <w:lsdException w:name="Table Columns 1" w:semiHidden="1" w:unhideWhenUsed="1"/>
+    <w:lsdException w:name="Table Columns 2" w:semiHidden="1" w:unhideWhenUsed="1"/>
+    <w:lsdException w:name="Table Columns 3" w:semiHidden="1" w:unhideWhenUsed="1"/>
+    <w:lsdException w:name="Table Columns 4" w:semiHidden="1" w:unhideWhenUsed="1"/>
+    <w:lsdException w:name="Table Columns 5" w:semiHidden="1" w:unhideWhenUsed="1"/>
+    <w:lsdException w:name="Table Grid 1" w:semiHidden="1" w:unhideWhenUsed="1"/>
+    <w:lsdException w:name="Table Grid 2" w:semiHidden="1" w:unhideWhenUsed="1"/>
+    <w:lsdException w:name="Table Grid 3" w:semiHidden="1" w:unhideWhenUsed="1"/>
+    <w:lsdException w:name="Table Grid 4" w:semiHidden="1" w:unhideWhenUsed="1"/>
+    <w:lsdException w:name="Table Grid 5" w:semiHidden="1" w:unhideWhenUsed="1"/>
+    <w:lsdException w:name="Table Grid 6" w:semiHidden="1" w:unhideWhenUsed="1"/>
+    <w:lsdException w:name="Table Grid 7" w:semiHidden="1" w:unhideWhenUsed="1"/>
+    <w:lsdException w:name="Table Grid 8" w:semiHidden="1" w:unhideWhenUsed="1"/>
+    <w:lsdException w:name="Table List 1" w:semiHidden="1" w:unhideWhenUsed="1"/>
+    <w:lsdException w:name="Table List 2" w:semiHidden="1" w:unhideWhenUsed="1"/>
+    <w:lsdException w:name="Table List 3" w:semiHidden="1" w:unhideWhenUsed="1"/>
+    <w:lsdException w:name="Table List 4" w:semiHidden="1" w:unhideWhenUsed="1"/>
+    <w:lsdException w:name="Table List 5" w:semiHidden="1" w:unhideWhenUsed="1"/>
+    <w:lsdException w:name="Table List 6" w:semiHidden="1" w:unhideWhenUsed="1"/>
+    <w:lsdException w:name="Table List 7" w:semiHidden="1" w:unhideWhenUsed="1"/>
+    <w:lsdException w:name="Table List 8" w:semiHidden="1" w:unhideWhenUsed="1"/>
+    <w:lsdException w:name="Table 3D effects 1" w:semiHidden="1" w:unhideWhenUsed="1"/>
+    <w:lsdException w:name="Table 3D effects 2" w:semiHidden="1" w:unhideWhenUsed="1"/>
+    <w:lsdException w:name="Table 3D effects 3" w:semiHidden="1" w:unhideWhenUsed="1"/>
+    <w:lsdException w:name="Table Contemporary" w:semiHidden="1" w:unhideWhenUsed="1"/>
+    <w:lsdException w:name="Table Elegant" w:semiHidden="1" w:unhideWhenUsed="1"/>
+    <w:lsdException w:name="Table Professional" w:semiHidden="1" w:unhideWhenUsed="1"/>
+    <w:lsdException w:name="Table Subtle 1" w:semiHidden="1" w:unhideWhenUsed="1"/>
+    <w:lsdException w:name="Table Subtle 2" w:semiHidden="1" w:unhideWhenUsed="1"/>
+    <w:lsdException w:name="Table Web 1" w:semiHidden="1" w:unhideWhenUsed="1"/>
+    <w:lsdException w:name="Table Web 2" w:semiHidden="1" w:unhideWhenUsed="1"/>
+    <w:lsdException w:name="Table Web 3" w:semiHidden="1" w:unhideWhenUsed="1"/>
+    <w:lsdException w:name="Balloon Text" w:semiHidden="1" w:unhideWhenUsed="1"/>
+    <w:lsdException w:name="Table Grid" w:uiPriority="59"/>
+    <w:lsdException w:name="Table Theme" w:semiHidden="1" w:unhideWhenUsed="1"/>
+    <w:lsdException w:name="Placeholder Text" w:semiHidden="1"/>
+    <w:lsdException w:name="No Spacing" w:uiPriority="1" w:qFormat="1"/>
+    <w:lsdException w:name="Light Shading" w:uiPriority="60"/>
+    <w:lsdException w:name="Light List" w:uiPriority="61"/>
+    <w:lsdException w:name="Light Grid" w:uiPriority="62"/>
+    <w:lsdException w:name="Medium Shading 1" w:uiPriority="63"/>
+    <w:lsdException w:name="Medium Shading 2" w:uiPriority="64"/>
+    <w:lsdException w:name="Medium List 1" w:uiPriority="65"/>
+    <w:lsdException w:name="Medium List 2" w:uiPriority="66"/>
+    <w:lsdException w:name="Medium Grid 1" w:uiPriority="67"/>
+    <w:lsdException w:name="Medium Grid 2" w:uiPriority="68"/>
+    <w:lsdException w:name="Medium Grid 3" w:uiPriority="69"/>
+    <w:lsdException w:name="Dark List" w:uiPriority="70"/>
+    <w:lsdException w:name="Colorful Shading" w:uiPriority="71"/>
+    <w:lsdException w:name="Colorful List" w:uiPriority="72"/>
+    <w:lsdException w:name="Colorful Grid" w:uiPriority="73"/>
+    <w:lsdException w:name="Light Shading Accent 1" w:uiPriority="60"/>
+    <w:lsdException w:name="Light List Accent 1" w:uiPriority="61"/>
+    <w:lsdException w:name="Light Grid Accent 1" w:uiPriority="62"/>
+    <w:lsdException w:name="Medium Shading 1 Accent 1" w:uiPriority="63"/>
+    <w:lsdException w:name="Medium Shading 2 Accent 1" w:uiPriority="64"/>
+    <w:lsdException w:name="Medium List 1 Accent 1" w:uiPriority="65"/>
+    <w:lsdException w:name="Revision" w:semiHidden="1"/>
+    <w:lsdException w:name="List Paragraph" w:uiPriority="34" w:qFormat="1"/>
+    <w:lsdException w:name="Quote" w:uiPriority="29" w:qFormat="1"/>
+    <w:lsdException w:name="Intense Quote" w:uiPriority="30" w:qFormat="1"/>
+    <w:lsdException w:name="Medium List 2 Accent 1" w:uiPriority="66"/>
+    <w:lsdException w:name="Medium Grid 1 Accent 1" w:uiPriority="67"/>
+    <w:lsdException w:name="Medium Grid 2 Accent 1" w:uiPriority="68"/>
+    <w:lsdException w:name="Medium Grid 3 Accent 1" w:uiPriority="69"/>
+    <w:lsdException w:name="Dark List Accent 1" w:uiPriority="70"/>
+    <w:lsdException w:name="Colorful Shading Accent 1" w:uiPriority="71"/>
+    <w:lsdException w:name="Colorful List Accent 1" w:uiPriority="72"/>
+    <w:lsdException w:name="Colorful Grid Accent 1" w:uiPriority="73"/>
+    <w:lsdException w:name="Light Shading Accent 2" w:uiPriority="60"/>
+    <w:lsdException w:name="Light List Accent 2" w:uiPriority="61"/>
+    <w:lsdException w:name="Light Grid Accent 2" w:uiPriority="62"/>
+    <w:lsdException w:name="Medium Shading 1 Accent 2" w:uiPriority="63"/>
+    <w:lsdException w:name="Medium Shading 2 Accent 2" w:uiPriority="64"/>
+    <w:lsdException w:name="Medium List 1 Accent 2" w:uiPriority="65"/>
+    <w:lsdException w:name="Medium List 2 Accent 2" w:uiPriority="66"/>
+    <w:lsdException w:name="Medium Grid 1 Accent 2" w:uiPriority="67"/>
+    <w:lsdException w:name="Medium Grid 2 Accent 2" w:uiPriority="68"/>
+    <w:lsdException w:name="Medium Grid 3 Accent 2" w:uiPriority="69"/>
+    <w:lsdException w:name="Dark List Accent 2" w:uiPriority="70"/>
+    <w:lsdException w:name="Colorful Shading Accent 2" w:uiPriority="71"/>
+    <w:lsdException w:name="Colorful List Accent 2" w:uiPriority="72"/>
+    <w:lsdException w:name="Colorful Grid Accent 2" w:uiPriority="73"/>
+    <w:lsdException w:name="Light Shading Accent 3" w:uiPriority="60"/>
+    <w:lsdException w:name="Light List Accent 3" w:uiPriority="61"/>
+    <w:lsdException w:name="Light Grid Accent 3" w:uiPriority="62"/>
+    <w:lsdException w:name="Medium Shading 1 Accent 3" w:uiPriority="63"/>
+    <w:lsdException w:name="Medium Shading 2 Accent 3" w:uiPriority="64"/>
+    <w:lsdException w:name="Medium List 1 Accent 3" w:uiPriority="65"/>
+    <w:lsdException w:name="Medium List 2 Accent 3" w:uiPriority="66"/>
+    <w:lsdException w:name="Medium Grid 1 Accent 3" w:uiPriority="67"/>
+    <w:lsdException w:name="Medium Grid 2 Accent 3" w:uiPriority="68"/>
+    <w:lsdException w:name="Medium Grid 3 Accent 3" w:uiPriority="69"/>
+    <w:lsdException w:name="Dark List Accent 3" w:uiPriority="70"/>
+    <w:lsdException w:name="Colorful Shading Accent 3" w:uiPriority="71"/>
+    <w:lsdException w:name="Colorful List Accent 3" w:uiPriority="72"/>
+    <w:lsdException w:name="Colorful Grid Accent 3" w:uiPriority="73"/>
+    <w:lsdException w:name="Light Shading Accent 4" w:uiPriority="60"/>
+    <w:lsdException w:name="Light List Accent 4" w:uiPriority="61"/>
+    <w:lsdException w:name="Light Grid Accent 4" w:uiPriority="62"/>
+    <w:lsdException w:name="Medium Shading 1 Accent 4" w:uiPriority="63"/>
+    <w:lsdException w:name="Medium Shading 2 Accent 4" w:uiPriority="64"/>
+    <w:lsdException w:name="Medium List 1 Accent 4" w:uiPriority="65"/>
+    <w:lsdException w:name="Medium List 2 Accent 4" w:uiPriority="66"/>
+    <w:lsdException w:name="Medium Grid 1 Accent 4" w:uiPriority="67"/>
+    <w:lsdException w:name="Medium Grid 2 Accent 4" w:uiPriority="68"/>
+    <w:lsdException w:name="Medium Grid 3 Accent 4" w:uiPriority="69"/>
+    <w:lsdException w:name="Dark List Accent 4" w:uiPriority="70"/>
+    <w:lsdException w:name="Colorful Shading Accent 4" w:uiPriority="71"/>
+    <w:lsdException w:name="Colorful List Accent 4" w:uiPriority="72"/>
+    <w:lsdException w:name="Colorful Grid Accent 4" w:uiPriority="73"/>
+    <w:lsdException w:name="Light Shading Accent 5" w:uiPriority="60"/>
+    <w:lsdException w:name="Light List Accent 5" w:uiPriority="61"/>
+    <w:lsdException w:name="Light Grid Accent 5" w:uiPriority="62"/>
+    <w:lsdException w:name="Medium Shading 1 Accent 5" w:uiPriority="63"/>
+    <w:lsdException w:name="Medium Shading 2 Accent 5" w:uiPriority="64"/>
+    <w:lsdException w:name="Medium List 1 Accent 5" w:uiPriority="65"/>
+    <w:lsdException w:name="Medium List 2 Accent 5" w:uiPriority="66"/>
+    <w:lsdException w:name="Medium Grid 1 Accent 5" w:uiPriority="67"/>
+    <w:lsdException w:name="Medium Grid 2 Accent 5" w:uiPriority="68"/>
+    <w:lsdException w:name="Medium Grid 3 Accent 5" w:uiPriority="69"/>
+    <w:lsdException w:name="Dark List Accent 5" w:uiPriority="70"/>
+    <w:lsdException w:name="Colorful Shading Accent 5" w:uiPriority="71"/>
+    <w:lsdException w:name="Colorful List Accent 5" w:uiPriority="72"/>
+    <w:lsdException w:name="Colorful Grid Accent 5" w:uiPriority="73"/>
+    <w:lsdException w:name="Light Shading Accent 6" w:uiPriority="60"/>
+    <w:lsdException w:name="Light List Accent 6" w:uiPriority="61"/>
+    <w:lsdException w:name="Light Grid Accent 6" w:uiPriority="62"/>
+    <w:lsdException w:name="Medium Shading 1 Accent 6" w:uiPriority="63"/>
+    <w:lsdException w:name="Medium Shading 2 Accent 6" w:uiPriority="64"/>
+    <w:lsdException w:name="Medium List 1 Accent 6" w:uiPriority="65"/>
+    <w:lsdException w:name="Medium List 2 Accent 6" w:uiPriority="66"/>
+    <w:lsdException w:name="Medium Grid 1 Accent 6" w:uiPriority="67"/>
+    <w:lsdException w:name="Medium Grid 2 Accent 6" w:uiPriority="68"/>
+    <w:lsdException w:name="Medium Grid 3 Accent 6" w:uiPriority="69"/>
+    <w:lsdException w:name="Dark List Accent 6" w:uiPriority="70"/>
+    <w:lsdException w:name="Colorful Shading Accent 6" w:uiPriority="71"/>
+    <w:lsdException w:name="Colorful List Accent 6" w:uiPriority="72"/>
+    <w:lsdException w:name="Colorful Grid Accent 6" w:uiPriority="73"/>
+    <w:lsdException w:name="Subtle Emphasis" w:uiPriority="19" w:qFormat="1"/>
+    <w:lsdException w:name="Intense Emphasis" w:uiPriority="21" w:qFormat="1"/>
+    <w:lsdException w:name="Subtle Reference" w:uiPriority="31" w:qFormat="1"/>
+    <w:lsdException w:name="Intense Reference" w:uiPriority="32" w:qFormat="1"/>
+    <w:lsdException w:name="Book Title" w:uiPriority="33" w:qFormat="1"/>
+    <w:lsdException w:name="Bibliography" w:semiHidden="1" w:uiPriority="37" w:unhideWhenUsed="1"/>
+    <w:lsdException w:name="TOC Heading" w:semiHidden="1" w:uiPriority="39" w:unhideWhenUsed="1" w:qFormat="1"/>
+    <w:lsdException w:name="Plain Table 1" w:uiPriority="41"/>
+    <w:lsdException w:name="Plain Table 2" w:uiPriority="42"/>
+    <w:lsdException w:name="Plain Table 3" w:uiPriority="43"/>
+    <w:lsdException w:name="Plain Table 4" w:uiPriority="44"/>
+    <w:lsdException w:name="Plain Table 5" w:uiPriority="45"/>
+    <w:lsdException w:name="Grid Table Light" w:uiPriority="40"/>
+    <w:lsdException w:name="Grid Table 1 Light" w:uiPriority="46"/>
+    <w:lsdException w:name="Grid Table 2" w:uiPriority="47"/>
+    <w:lsdException w:name="Grid Table 3" w:uiPriority="48"/>
+    <w:lsdException w:name="Grid Table 4" w:uiPriority="49"/>
+    <w:lsdException w:name="Grid Table 5 Dark" w:uiPriority="50"/>
+    <w:lsdException w:name="Grid Table 6 Colorful" w:uiPriority="51"/>
+    <w:lsdException w:name="Grid Table 7 Colorful" w:uiPriority="52"/>
+    <w:lsdException w:name="Grid Table 1 Light Accent 1" w:uiPriority="46"/>
+    <w:lsdException w:name="Grid Table 2 Accent 1" w:uiPriority="47"/>
+    <w:lsdException w:name="Grid Table 3 Accent 1" w:uiPriority="48"/>
+    <w:lsdException w:name="Grid Table 4 Accent 1" w:uiPriority="49"/>
+    <w:lsdException w:name="Grid Table 5 Dark Accent 1" w:uiPriority="50"/>
+    <w:lsdException w:name="Grid Table 6 Colorful Accent 1" w:uiPriority="51"/>
+    <w:lsdException w:name="Grid Table 7 Colorful Accent 1" w:uiPriority="52"/>
+    <w:lsdException w:name="Grid Table 1 Light Accent 2" w:uiPriority="46"/>
+    <w:lsdException w:name="Grid Table 2 Accent 2" w:uiPriority="47"/>
+    <w:lsdException w:name="Grid Table 3 Accent 2" w:uiPriority="48"/>
+    <w:lsdException w:name="Grid Table 4 Accent 2" w:uiPriority="49"/>
+    <w:lsdException w:name="Grid Table 5 Dark Accent 2" w:uiPriority="50"/>
+    <w:lsdException w:name="Grid Table 6 Colorful Accent 2" w:uiPriority="51"/>
+    <w:lsdException w:name="Grid Table 7 Colorful Accent 2" w:uiPriority="52"/>
+    <w:lsdException w:name="Grid Table 1 Light Accent 3" w:uiPriority="46"/>
+    <w:lsdException w:name="Grid Table 2 Accent 3" w:uiPriority="47"/>
+    <w:lsdException w:name="Grid Table 3 Accent 3" w:uiPriority="48"/>
+    <w:lsdException w:name="Grid Table 4 Accent 3" w:uiPriority="49"/>
+    <w:lsdException w:name="Grid Table 5 Dark Accent 3" w:uiPriority="50"/>
+    <w:lsdException w:name="Grid Table 6 Colorful Accent 3" w:uiPriority="51"/>
+    <w:lsdException w:name="Grid Table 7 Colorful Accent 3" w:uiPriority="52"/>
+    <w:lsdException w:name="Grid Table 1 Light Accent 4" w:uiPriority="46"/>
+    <w:lsdException w:name="Grid Table 2 Accent 4" w:uiPriority="47"/>
+    <w:lsdException w:name="Grid Table 3 Accent 4" w:uiPriority="48"/>
+    <w:lsdException w:name="Grid Table 4 Accent 4" w:uiPriority="49"/>
+    <w:lsdException w:name="Grid Table 5 Dark Accent 4" w:uiPriority="50"/>
+    <w:lsdException w:name="Grid Table 6 Colorful Accent 4" w:uiPriority="51"/>
+    <w:lsdException w:name="Grid Table 7 Colorful Accent 4" w:uiPriority="52"/>
+    <w:lsdException w:name="Grid Table 1 Light Accent 5" w:uiPriority="46"/>
+    <w:lsdException w:name="Grid Table 2 Accent 5" w:uiPriority="47"/>
+    <w:lsdException w:name="Grid Table 3 Accent 5" w:uiPriority="48"/>
+    <w:lsdException w:name="Grid Table 4 Accent 5" w:uiPriority="49"/>
+    <w:lsdException w:name="Grid Table 5 Dark Accent 5" w:uiPriority="50"/>
+    <w:lsdException w:name="Grid Table 6 Colorful Accent 5" w:uiPriority="51"/>
+    <w:lsdException w:name="Grid Table 7 Colorful Accent 5" w:uiPriority="52"/>
+    <w:lsdException w:name="Grid Table 1 Light Accent 6" w:uiPriority="46"/>
+    <w:lsdException w:name="Grid Table 2 Accent 6" w:uiPriority="47"/>
+    <w:lsdException w:name="Grid Table 3 Accent 6" w:uiPriority="48"/>
+    <w:lsdException w:name="Grid Table 4 Accent 6" w:uiPriority="49"/>
+    <w:lsdException w:name="Grid Table 5 Dark Accent 6" w:uiPriority="50"/>
+    <w:lsdException w:name="Grid Table 6 Colorful Accent 6" w:uiPriority="51"/>
+    <w:lsdException w:name="Grid Table 7 Colorful Accent 6" w:uiPriority="52"/>
+    <w:lsdException w:name="List Table 1 Light" w:uiPriority="46"/>
+    <w:lsdException w:name="List Table 2" w:uiPriority="47"/>
+    <w:lsdException w:name="List Table 3" w:uiPriority="48"/>
+    <w:lsdException w:name="List Table 4" w:uiPriority="49"/>
+    <w:lsdException w:name="List Table 5 Dark" w:uiPriority="50"/>
+    <w:lsdException w:name="List Table 6 Colorful" w:uiPriority="51"/>
+    <w:lsdException w:name="List Table 7 Colorful" w:uiPriority="52"/>
+    <w:lsdException w:name="List Table 1 Light Accent 1" w:uiPriority="46"/>
+    <w:lsdException w:name="List Table 2 Accent 1" w:uiPriority="47"/>
+    <w:lsdException w:name="List Table 3 Accent 1" w:uiPriority="48"/>
+    <w:lsdException w:name="List Table 4 Accent 1" w:uiPriority="49"/>
+    <w:lsdException w:name="List Table 5 Dark Accent 1" w:uiPriority="50"/>
+    <w:lsdException w:name="List Table 6 Colorful Accent 1" w:uiPriority="51"/>
+    <w:lsdException w:name="List Table 7 Colorful Accent 1" w:uiPriority="52"/>
+    <w:lsdException w:name="List Table 1 Light Accent 2" w:uiPriority="46"/>
+    <w:lsdException w:name="List Table 2 Accent 2" w:uiPriority="47"/>
+    <w:lsdException w:name="List Table 3 Accent 2" w:uiPriority="48"/>
+    <w:lsdException w:name="List Table 4 Accent 2" w:uiPriority="49"/>
+    <w:lsdException w:name="List Table 5 Dark Accent 2" w:uiPriority="50"/>
+    <w:lsdException w:name="List Table 6 Colorful Accent 2" w:uiPriority="51"/>
+    <w:lsdException w:name="List Table 7 Colorful Accent 2" w:uiPriority="52"/>
+    <w:lsdException w:name="List Table 1 Light Accent 3" w:uiPriority="46"/>
+    <w:lsdException w:name="List Table 2 Accent 3" w:uiPriority="47"/>
+    <w:lsdException w:name="List Table 3 Accent 3" w:uiPriority="48"/>
+    <w:lsdException w:name="List Table 4 Accent 3" w:uiPriority="49"/>
+    <w:lsdException w:name="List Table 5 Dark Accent 3" w:uiPriority="50"/>
+    <w:lsdException w:name="List Table 6 Colorful Accent 3" w:uiPriority="51"/>
+    <w:lsdException w:name="List Table 7 Colorful Accent 3" w:uiPriority="52"/>
+    <w:lsdException w:name="List Table 1 Light Accent 4" w:uiPriority="46"/>
+    <w:lsdException w:name="List Table 2 Accent 4" w:uiPriority="47"/>
+    <w:lsdException w:name="List Table 3 Accent 4" w:uiPriority="48"/>
+    <w:lsdException w:name="List Table 4 Accent 4" w:uiPriority="49"/>
+    <w:lsdException w:name="List Table 5 Dark Accent 4" w:uiPriority="50"/>
+    <w:lsdException w:name="List Table 6 Colorful Accent 4" w:uiPriority="51"/>
+    <w:lsdException w:name="List Table 7 Colorful Accent 4" w:uiPriority="52"/>
+    <w:lsdException w:name="List Table 1 Light Accent 5" w:uiPriority="46"/>
+    <w:lsdException w:name="List Table 2 Accent 5" w:uiPriority="47"/>
+    <w:lsdException w:name="List Table 3 Accent 5" w:uiPriority="48"/>
+    <w:lsdException w:name="List Table 4 Accent 5" w:uiPriority="49"/>
+    <w:lsdException w:name="List Table 5 Dark Accent 5" w:uiPriority="50"/>
+    <w:lsdException w:name="List Table 6 Colorful Accent 5" w:uiPriority="51"/>
+    <w:lsdException w:name="List Table 7 Colorful Accent 5" w:uiPriority="52"/>
+    <w:lsdException w:name="List Table 1 Light Accent 6" w:uiPriority="46"/>
+    <w:lsdException w:name="List Table 2 Accent 6" w:uiPriority="47"/>
+    <w:lsdException w:name="List Table 3 Accent 6" w:uiPriority="48"/>
+    <w:lsdException w:name="List Table 4 Accent 6" w:uiPriority="49"/>
+    <w:lsdException w:name="List Table 5 Dark Accent 6" w:uiPriority="50"/>
+    <w:lsdException w:name="List Table 6 Colorful Accent 6" w:uiPriority="51"/>
+    <w:lsdException w:name="List Table 7 Colorful Accent 6" w:uiPriority="52"/>
+    <w:lsdException w:name="Mention" w:semiHidden="1" w:unhideWhenUsed="1"/>
+    <w:lsdException w:name="Smart Hyperlink" w:semiHidden="1" w:unhideWhenUsed="1"/>
+    <w:lsdException w:name="Hashtag" w:semiHidden="1" w:unhideWhenUsed="1"/>
+    <w:lsdException w:name="Unresolved Mention" w:semiHidden="1" w:unhideWhenUsed="1"/>
+    <w:lsdException w:name="Smart Link" w:semiHidden="1" w:unhideWhenUsed="1"/>
   </w:latentStyles>
   <w:style w:type="paragraph" w:default="1" w:styleId="Normal">
     <w:name w:val="Normal"/>
@@ -4944,7 +5759,6 @@
       <w:spacing w:after="0" w:line="240" w:lineRule="auto"/>
     </w:pPr>
     <w:tblPr>
-      <w:tblInd w:w="0" w:type="dxa"/>
       <w:tblBorders>
         <w:top w:val="single" w:sz="4" w:space="0" w:color="auto"/>
         <w:left w:val="single" w:sz="4" w:space="0" w:color="auto"/>
@@ -4953,313 +5767,6 @@
         <w:insideH w:val="single" w:sz="4" w:space="0" w:color="auto"/>
         <w:insideV w:val="single" w:sz="4" w:space="0" w:color="auto"/>
       </w:tblBorders>
-      <w:tblCellMar>
-        <w:top w:w="0" w:type="dxa"/>
-        <w:left w:w="108" w:type="dxa"/>
-        <w:bottom w:w="0" w:type="dxa"/>
-        <w:right w:w="108" w:type="dxa"/>
-      </w:tblCellMar>
-    </w:tblPr>
-  </w:style>
-  <w:style w:type="paragraph" w:styleId="ListParagraph">
-    <w:name w:val="List Paragraph"/>
-    <w:basedOn w:val="Normal"/>
-    <w:uiPriority w:val="34"/>
-    <w:qFormat/>
-    <w:rsid w:val="001A37C2"/>
-    <w:pPr>
-      <w:ind w:left="720"/>
-      <w:contextualSpacing/>
-    </w:pPr>
-  </w:style>
-  <w:style w:type="paragraph" w:styleId="BalloonText">
-    <w:name w:val="Balloon Text"/>
-    <w:basedOn w:val="Normal"/>
-    <w:link w:val="BalloonTextChar"/>
-    <w:uiPriority w:val="99"/>
-    <w:semiHidden/>
-    <w:unhideWhenUsed/>
-    <w:rsid w:val="00CC3304"/>
-    <w:pPr>
-      <w:spacing w:after="0" w:line="240" w:lineRule="auto"/>
-    </w:pPr>
-    <w:rPr>
-      <w:rFonts w:ascii="Tahoma" w:hAnsi="Tahoma" w:cs="Tahoma"/>
-      <w:sz w:val="16"/>
-      <w:szCs w:val="16"/>
-    </w:rPr>
-  </w:style>
-  <w:style w:type="character" w:customStyle="1" w:styleId="BalloonTextChar">
-    <w:name w:val="Balloon Text Char"/>
-    <w:basedOn w:val="DefaultParagraphFont"/>
-    <w:link w:val="BalloonText"/>
-    <w:uiPriority w:val="99"/>
-    <w:semiHidden/>
-    <w:rsid w:val="00CC3304"/>
-    <w:rPr>
-      <w:rFonts w:ascii="Tahoma" w:hAnsi="Tahoma" w:cs="Tahoma"/>
-      <w:sz w:val="16"/>
-      <w:szCs w:val="16"/>
-    </w:rPr>
-  </w:style>
-  <w:style w:type="paragraph" w:styleId="Header">
-    <w:name w:val="header"/>
-    <w:basedOn w:val="Normal"/>
-    <w:link w:val="HeaderChar"/>
-    <w:uiPriority w:val="99"/>
-    <w:unhideWhenUsed/>
-    <w:rsid w:val="00FF0DB5"/>
-    <w:pPr>
-      <w:tabs>
-        <w:tab w:val="center" w:pos="4680"/>
-        <w:tab w:val="right" w:pos="9360"/>
-      </w:tabs>
-      <w:spacing w:after="0" w:line="240" w:lineRule="auto"/>
-    </w:pPr>
-  </w:style>
-  <w:style w:type="character" w:customStyle="1" w:styleId="HeaderChar">
-    <w:name w:val="Header Char"/>
-    <w:basedOn w:val="DefaultParagraphFont"/>
-    <w:link w:val="Header"/>
-    <w:uiPriority w:val="99"/>
-    <w:rsid w:val="00FF0DB5"/>
-  </w:style>
-  <w:style w:type="paragraph" w:styleId="Footer">
-    <w:name w:val="footer"/>
-    <w:basedOn w:val="Normal"/>
-    <w:link w:val="FooterChar"/>
-    <w:uiPriority w:val="99"/>
-    <w:unhideWhenUsed/>
-    <w:rsid w:val="00FF0DB5"/>
-    <w:pPr>
-      <w:tabs>
-        <w:tab w:val="center" w:pos="4680"/>
-        <w:tab w:val="right" w:pos="9360"/>
-      </w:tabs>
-      <w:spacing w:after="0" w:line="240" w:lineRule="auto"/>
-    </w:pPr>
-  </w:style>
-  <w:style w:type="character" w:customStyle="1" w:styleId="FooterChar">
-    <w:name w:val="Footer Char"/>
-    <w:basedOn w:val="DefaultParagraphFont"/>
-    <w:link w:val="Footer"/>
-    <w:uiPriority w:val="99"/>
-    <w:rsid w:val="00FF0DB5"/>
-  </w:style>
-</w:styles>
-</file>
-
-<file path=word/stylesWithEffects.xml><?xml version="1.0" encoding="utf-8"?>
-<w:styles xmlns:wpc="http://schemas.microsoft.com/office/word/2010/wordprocessingCanvas" xmlns:mc="http://schemas.openxmlformats.org/markup-compatibility/2006" xmlns:o="urn:schemas-microsoft-com:office:office" xmlns:r="http://schemas.openxmlformats.org/officeDocument/2006/relationships" xmlns:m="http://schemas.openxmlformats.org/officeDocument/2006/math" xmlns:v="urn:schemas-microsoft-com:vml" xmlns:wp14="http://schemas.microsoft.com/office/word/2010/wordprocessingDrawing" xmlns:wp="http://schemas.openxmlformats.org/drawingml/2006/wordprocessingDrawing" xmlns:w10="urn:schemas-microsoft-com:office:word" xmlns:w="http://schemas.openxmlformats.org/wordprocessingml/2006/main" xmlns:w14="http://schemas.microsoft.com/office/word/2010/wordml" xmlns:wpg="http://schemas.microsoft.com/office/word/2010/wordprocessingGroup" xmlns:wpi="http://schemas.microsoft.com/office/word/2010/wordprocessingInk" xmlns:wne="http://schemas.microsoft.com/office/word/2006/wordml" xmlns:wps="http://schemas.microsoft.com/office/word/2010/wordprocessingShape" mc:Ignorable="w14 wp14">
-  <w:docDefaults>
-    <w:rPrDefault>
-      <w:rPr>
-        <w:rFonts w:asciiTheme="minorHAnsi" w:eastAsiaTheme="minorEastAsia" w:hAnsiTheme="minorHAnsi" w:cstheme="minorBidi"/>
-        <w:sz w:val="22"/>
-        <w:szCs w:val="22"/>
-        <w:lang w:val="en-US" w:eastAsia="en-US" w:bidi="ar-SA"/>
-      </w:rPr>
-    </w:rPrDefault>
-    <w:pPrDefault>
-      <w:pPr>
-        <w:spacing w:after="200" w:line="276" w:lineRule="auto"/>
-      </w:pPr>
-    </w:pPrDefault>
-  </w:docDefaults>
-  <w:latentStyles w:defLockedState="0" w:defUIPriority="99" w:defSemiHidden="1" w:defUnhideWhenUsed="1" w:defQFormat="0" w:count="267">
-    <w:lsdException w:name="Normal" w:semiHidden="0" w:uiPriority="0" w:unhideWhenUsed="0" w:qFormat="1"/>
-    <w:lsdException w:name="heading 1" w:semiHidden="0" w:uiPriority="9" w:unhideWhenUsed="0" w:qFormat="1"/>
-    <w:lsdException w:name="heading 2" w:uiPriority="9" w:qFormat="1"/>
-    <w:lsdException w:name="heading 3" w:uiPriority="9" w:qFormat="1"/>
-    <w:lsdException w:name="heading 4" w:uiPriority="9" w:qFormat="1"/>
-    <w:lsdException w:name="heading 5" w:uiPriority="9" w:qFormat="1"/>
-    <w:lsdException w:name="heading 6" w:uiPriority="9" w:qFormat="1"/>
-    <w:lsdException w:name="heading 7" w:uiPriority="9" w:qFormat="1"/>
-    <w:lsdException w:name="heading 8" w:uiPriority="9" w:qFormat="1"/>
-    <w:lsdException w:name="heading 9" w:uiPriority="9" w:qFormat="1"/>
-    <w:lsdException w:name="toc 1" w:uiPriority="39"/>
-    <w:lsdException w:name="toc 2" w:uiPriority="39"/>
-    <w:lsdException w:name="toc 3" w:uiPriority="39"/>
-    <w:lsdException w:name="toc 4" w:uiPriority="39"/>
-    <w:lsdException w:name="toc 5" w:uiPriority="39"/>
-    <w:lsdException w:name="toc 6" w:uiPriority="39"/>
-    <w:lsdException w:name="toc 7" w:uiPriority="39"/>
-    <w:lsdException w:name="toc 8" w:uiPriority="39"/>
-    <w:lsdException w:name="toc 9" w:uiPriority="39"/>
-    <w:lsdException w:name="caption" w:uiPriority="35" w:qFormat="1"/>
-    <w:lsdException w:name="Title" w:semiHidden="0" w:uiPriority="10" w:unhideWhenUsed="0" w:qFormat="1"/>
-    <w:lsdException w:name="Default Paragraph Font" w:uiPriority="1"/>
-    <w:lsdException w:name="Subtitle" w:semiHidden="0" w:uiPriority="11" w:unhideWhenUsed="0" w:qFormat="1"/>
-    <w:lsdException w:name="Strong" w:semiHidden="0" w:uiPriority="22" w:unhideWhenUsed="0" w:qFormat="1"/>
-    <w:lsdException w:name="Emphasis" w:semiHidden="0" w:uiPriority="20" w:unhideWhenUsed="0" w:qFormat="1"/>
-    <w:lsdException w:name="Table Grid" w:semiHidden="0" w:uiPriority="59" w:unhideWhenUsed="0"/>
-    <w:lsdException w:name="Placeholder Text" w:unhideWhenUsed="0"/>
-    <w:lsdException w:name="No Spacing" w:semiHidden="0" w:uiPriority="1" w:unhideWhenUsed="0" w:qFormat="1"/>
-    <w:lsdException w:name="Light Shading" w:semiHidden="0" w:uiPriority="60" w:unhideWhenUsed="0"/>
-    <w:lsdException w:name="Light List" w:semiHidden="0" w:uiPriority="61" w:unhideWhenUsed="0"/>
-    <w:lsdException w:name="Light Grid" w:semiHidden="0" w:uiPriority="62" w:unhideWhenUsed="0"/>
-    <w:lsdException w:name="Medium Shading 1" w:semiHidden="0" w:uiPriority="63" w:unhideWhenUsed="0"/>
-    <w:lsdException w:name="Medium Shading 2" w:semiHidden="0" w:uiPriority="64" w:unhideWhenUsed="0"/>
-    <w:lsdException w:name="Medium List 1" w:semiHidden="0" w:uiPriority="65" w:unhideWhenUsed="0"/>
-    <w:lsdException w:name="Medium List 2" w:semiHidden="0" w:uiPriority="66" w:unhideWhenUsed="0"/>
-    <w:lsdException w:name="Medium Grid 1" w:semiHidden="0" w:uiPriority="67" w:unhideWhenUsed="0"/>
-    <w:lsdException w:name="Medium Grid 2" w:semiHidden="0" w:uiPriority="68" w:unhideWhenUsed="0"/>
-    <w:lsdException w:name="Medium Grid 3" w:semiHidden="0" w:uiPriority="69" w:unhideWhenUsed="0"/>
-    <w:lsdException w:name="Dark List" w:semiHidden="0" w:uiPriority="70" w:unhideWhenUsed="0"/>
-    <w:lsdException w:name="Colorful Shading" w:semiHidden="0" w:uiPriority="71" w:unhideWhenUsed="0"/>
-    <w:lsdException w:name="Colorful List" w:semiHidden="0" w:uiPriority="72" w:unhideWhenUsed="0"/>
-    <w:lsdException w:name="Colorful Grid" w:semiHidden="0" w:uiPriority="73" w:unhideWhenUsed="0"/>
-    <w:lsdException w:name="Light Shading Accent 1" w:semiHidden="0" w:uiPriority="60" w:unhideWhenUsed="0"/>
-    <w:lsdException w:name="Light List Accent 1" w:semiHidden="0" w:uiPriority="61" w:unhideWhenUsed="0"/>
-    <w:lsdException w:name="Light Grid Accent 1" w:semiHidden="0" w:uiPriority="62" w:unhideWhenUsed="0"/>
-    <w:lsdException w:name="Medium Shading 1 Accent 1" w:semiHidden="0" w:uiPriority="63" w:unhideWhenUsed="0"/>
-    <w:lsdException w:name="Medium Shading 2 Accent 1" w:semiHidden="0" w:uiPriority="64" w:unhideWhenUsed="0"/>
-    <w:lsdException w:name="Medium List 1 Accent 1" w:semiHidden="0" w:uiPriority="65" w:unhideWhenUsed="0"/>
-    <w:lsdException w:name="Revision" w:unhideWhenUsed="0"/>
-    <w:lsdException w:name="List Paragraph" w:semiHidden="0" w:uiPriority="34" w:unhideWhenUsed="0" w:qFormat="1"/>
-    <w:lsdException w:name="Quote" w:semiHidden="0" w:uiPriority="29" w:unhideWhenUsed="0" w:qFormat="1"/>
-    <w:lsdException w:name="Intense Quote" w:semiHidden="0" w:uiPriority="30" w:unhideWhenUsed="0" w:qFormat="1"/>
-    <w:lsdException w:name="Medium List 2 Accent 1" w:semiHidden="0" w:uiPriority="66" w:unhideWhenUsed="0"/>
-    <w:lsdException w:name="Medium Grid 1 Accent 1" w:semiHidden="0" w:uiPriority="67" w:unhideWhenUsed="0"/>
-    <w:lsdException w:name="Medium Grid 2 Accent 1" w:semiHidden="0" w:uiPriority="68" w:unhideWhenUsed="0"/>
-    <w:lsdException w:name="Medium Grid 3 Accent 1" w:semiHidden="0" w:uiPriority="69" w:unhideWhenUsed="0"/>
-    <w:lsdException w:name="Dark List Accent 1" w:semiHidden="0" w:uiPriority="70" w:unhideWhenUsed="0"/>
-    <w:lsdException w:name="Colorful Shading Accent 1" w:semiHidden="0" w:uiPriority="71" w:unhideWhenUsed="0"/>
-    <w:lsdException w:name="Colorful List Accent 1" w:semiHidden="0" w:uiPriority="72" w:unhideWhenUsed="0"/>
-    <w:lsdException w:name="Colorful Grid Accent 1" w:semiHidden="0" w:uiPriority="73" w:unhideWhenUsed="0"/>
-    <w:lsdException w:name="Light Shading Accent 2" w:semiHidden="0" w:uiPriority="60" w:unhideWhenUsed="0"/>
-    <w:lsdException w:name="Light List Accent 2" w:semiHidden="0" w:uiPriority="61" w:unhideWhenUsed="0"/>
-    <w:lsdException w:name="Light Grid Accent 2" w:semiHidden="0" w:uiPriority="62" w:unhideWhenUsed="0"/>
-    <w:lsdException w:name="Medium Shading 1 Accent 2" w:semiHidden="0" w:uiPriority="63" w:unhideWhenUsed="0"/>
-    <w:lsdException w:name="Medium Shading 2 Accent 2" w:semiHidden="0" w:uiPriority="64" w:unhideWhenUsed="0"/>
-    <w:lsdException w:name="Medium List 1 Accent 2" w:semiHidden="0" w:uiPriority="65" w:unhideWhenUsed="0"/>
-    <w:lsdException w:name="Medium List 2 Accent 2" w:semiHidden="0" w:uiPriority="66" w:unhideWhenUsed="0"/>
-    <w:lsdException w:name="Medium Grid 1 Accent 2" w:semiHidden="0" w:uiPriority="67" w:unhideWhenUsed="0"/>
-    <w:lsdException w:name="Medium Grid 2 Accent 2" w:semiHidden="0" w:uiPriority="68" w:unhideWhenUsed="0"/>
-    <w:lsdException w:name="Medium Grid 3 Accent 2" w:semiHidden="0" w:uiPriority="69" w:unhideWhenUsed="0"/>
-    <w:lsdException w:name="Dark List Accent 2" w:semiHidden="0" w:uiPriority="70" w:unhideWhenUsed="0"/>
-    <w:lsdException w:name="Colorful Shading Accent 2" w:semiHidden="0" w:uiPriority="71" w:unhideWhenUsed="0"/>
-    <w:lsdException w:name="Colorful List Accent 2" w:semiHidden="0" w:uiPriority="72" w:unhideWhenUsed="0"/>
-    <w:lsdException w:name="Colorful Grid Accent 2" w:semiHidden="0" w:uiPriority="73" w:unhideWhenUsed="0"/>
-    <w:lsdException w:name="Light Shading Accent 3" w:semiHidden="0" w:uiPriority="60" w:unhideWhenUsed="0"/>
-    <w:lsdException w:name="Light List Accent 3" w:semiHidden="0" w:uiPriority="61" w:unhideWhenUsed="0"/>
-    <w:lsdException w:name="Light Grid Accent 3" w:semiHidden="0" w:uiPriority="62" w:unhideWhenUsed="0"/>
-    <w:lsdException w:name="Medium Shading 1 Accent 3" w:semiHidden="0" w:uiPriority="63" w:unhideWhenUsed="0"/>
-    <w:lsdException w:name="Medium Shading 2 Accent 3" w:semiHidden="0" w:uiPriority="64" w:unhideWhenUsed="0"/>
-    <w:lsdException w:name="Medium List 1 Accent 3" w:semiHidden="0" w:uiPriority="65" w:unhideWhenUsed="0"/>
-    <w:lsdException w:name="Medium List 2 Accent 3" w:semiHidden="0" w:uiPriority="66" w:unhideWhenUsed="0"/>
-    <w:lsdException w:name="Medium Grid 1 Accent 3" w:semiHidden="0" w:uiPriority="67" w:unhideWhenUsed="0"/>
-    <w:lsdException w:name="Medium Grid 2 Accent 3" w:semiHidden="0" w:uiPriority="68" w:unhideWhenUsed="0"/>
-    <w:lsdException w:name="Medium Grid 3 Accent 3" w:semiHidden="0" w:uiPriority="69" w:unhideWhenUsed="0"/>
-    <w:lsdException w:name="Dark List Accent 3" w:semiHidden="0" w:uiPriority="70" w:unhideWhenUsed="0"/>
-    <w:lsdException w:name="Colorful Shading Accent 3" w:semiHidden="0" w:uiPriority="71" w:unhideWhenUsed="0"/>
-    <w:lsdException w:name="Colorful List Accent 3" w:semiHidden="0" w:uiPriority="72" w:unhideWhenUsed="0"/>
-    <w:lsdException w:name="Colorful Grid Accent 3" w:semiHidden="0" w:uiPriority="73" w:unhideWhenUsed="0"/>
-    <w:lsdException w:name="Light Shading Accent 4" w:semiHidden="0" w:uiPriority="60" w:unhideWhenUsed="0"/>
-    <w:lsdException w:name="Light List Accent 4" w:semiHidden="0" w:uiPriority="61" w:unhideWhenUsed="0"/>
-    <w:lsdException w:name="Light Grid Accent 4" w:semiHidden="0" w:uiPriority="62" w:unhideWhenUsed="0"/>
-    <w:lsdException w:name="Medium Shading 1 Accent 4" w:semiHidden="0" w:uiPriority="63" w:unhideWhenUsed="0"/>
-    <w:lsdException w:name="Medium Shading 2 Accent 4" w:semiHidden="0" w:uiPriority="64" w:unhideWhenUsed="0"/>
-    <w:lsdException w:name="Medium List 1 Accent 4" w:semiHidden="0" w:uiPriority="65" w:unhideWhenUsed="0"/>
-    <w:lsdException w:name="Medium List 2 Accent 4" w:semiHidden="0" w:uiPriority="66" w:unhideWhenUsed="0"/>
-    <w:lsdException w:name="Medium Grid 1 Accent 4" w:semiHidden="0" w:uiPriority="67" w:unhideWhenUsed="0"/>
-    <w:lsdException w:name="Medium Grid 2 Accent 4" w:semiHidden="0" w:uiPriority="68" w:unhideWhenUsed="0"/>
-    <w:lsdException w:name="Medium Grid 3 Accent 4" w:semiHidden="0" w:uiPriority="69" w:unhideWhenUsed="0"/>
-    <w:lsdException w:name="Dark List Accent 4" w:semiHidden="0" w:uiPriority="70" w:unhideWhenUsed="0"/>
-    <w:lsdException w:name="Colorful Shading Accent 4" w:semiHidden="0" w:uiPriority="71" w:unhideWhenUsed="0"/>
-    <w:lsdException w:name="Colorful List Accent 4" w:semiHidden="0" w:uiPriority="72" w:unhideWhenUsed="0"/>
-    <w:lsdException w:name="Colorful Grid Accent 4" w:semiHidden="0" w:uiPriority="73" w:unhideWhenUsed="0"/>
-    <w:lsdException w:name="Light Shading Accent 5" w:semiHidden="0" w:uiPriority="60" w:unhideWhenUsed="0"/>
-    <w:lsdException w:name="Light List Accent 5" w:semiHidden="0" w:uiPriority="61" w:unhideWhenUsed="0"/>
-    <w:lsdException w:name="Light Grid Accent 5" w:semiHidden="0" w:uiPriority="62" w:unhideWhenUsed="0"/>
-    <w:lsdException w:name="Medium Shading 1 Accent 5" w:semiHidden="0" w:uiPriority="63" w:unhideWhenUsed="0"/>
-    <w:lsdException w:name="Medium Shading 2 Accent 5" w:semiHidden="0" w:uiPriority="64" w:unhideWhenUsed="0"/>
-    <w:lsdException w:name="Medium List 1 Accent 5" w:semiHidden="0" w:uiPriority="65" w:unhideWhenUsed="0"/>
-    <w:lsdException w:name="Medium List 2 Accent 5" w:semiHidden="0" w:uiPriority="66" w:unhideWhenUsed="0"/>
-    <w:lsdException w:name="Medium Grid 1 Accent 5" w:semiHidden="0" w:uiPriority="67" w:unhideWhenUsed="0"/>
-    <w:lsdException w:name="Medium Grid 2 Accent 5" w:semiHidden="0" w:uiPriority="68" w:unhideWhenUsed="0"/>
-    <w:lsdException w:name="Medium Grid 3 Accent 5" w:semiHidden="0" w:uiPriority="69" w:unhideWhenUsed="0"/>
-    <w:lsdException w:name="Dark List Accent 5" w:semiHidden="0" w:uiPriority="70" w:unhideWhenUsed="0"/>
-    <w:lsdException w:name="Colorful Shading Accent 5" w:semiHidden="0" w:uiPriority="71" w:unhideWhenUsed="0"/>
-    <w:lsdException w:name="Colorful List Accent 5" w:semiHidden="0" w:uiPriority="72" w:unhideWhenUsed="0"/>
-    <w:lsdException w:name="Colorful Grid Accent 5" w:semiHidden="0" w:uiPriority="73" w:unhideWhenUsed="0"/>
-    <w:lsdException w:name="Light Shading Accent 6" w:semiHidden="0" w:uiPriority="60" w:unhideWhenUsed="0"/>
-    <w:lsdException w:name="Light List Accent 6" w:semiHidden="0" w:uiPriority="61" w:unhideWhenUsed="0"/>
-    <w:lsdException w:name="Light Grid Accent 6" w:semiHidden="0" w:uiPriority="62" w:unhideWhenUsed="0"/>
-    <w:lsdException w:name="Medium Shading 1 Accent 6" w:semiHidden="0" w:uiPriority="63" w:unhideWhenUsed="0"/>
-    <w:lsdException w:name="Medium Shading 2 Accent 6" w:semiHidden="0" w:uiPriority="64" w:unhideWhenUsed="0"/>
-    <w:lsdException w:name="Medium List 1 Accent 6" w:semiHidden="0" w:uiPriority="65" w:unhideWhenUsed="0"/>
-    <w:lsdException w:name="Medium List 2 Accent 6" w:semiHidden="0" w:uiPriority="66" w:unhideWhenUsed="0"/>
-    <w:lsdException w:name="Medium Grid 1 Accent 6" w:semiHidden="0" w:uiPriority="67" w:unhideWhenUsed="0"/>
-    <w:lsdException w:name="Medium Grid 2 Accent 6" w:semiHidden="0" w:uiPriority="68" w:unhideWhenUsed="0"/>
-    <w:lsdException w:name="Medium Grid 3 Accent 6" w:semiHidden="0" w:uiPriority="69" w:unhideWhenUsed="0"/>
-    <w:lsdException w:name="Dark List Accent 6" w:semiHidden="0" w:uiPriority="70" w:unhideWhenUsed="0"/>
-    <w:lsdException w:name="Colorful Shading Accent 6" w:semiHidden="0" w:uiPriority="71" w:unhideWhenUsed="0"/>
-    <w:lsdException w:name="Colorful List Accent 6" w:semiHidden="0" w:uiPriority="72" w:unhideWhenUsed="0"/>
-    <w:lsdException w:name="Colorful Grid Accent 6" w:semiHidden="0" w:uiPriority="73" w:unhideWhenUsed="0"/>
-    <w:lsdException w:name="Subtle Emphasis" w:semiHidden="0" w:uiPriority="19" w:unhideWhenUsed="0" w:qFormat="1"/>
-    <w:lsdException w:name="Intense Emphasis" w:semiHidden="0" w:uiPriority="21" w:unhideWhenUsed="0" w:qFormat="1"/>
-    <w:lsdException w:name="Subtle Reference" w:semiHidden="0" w:uiPriority="31" w:unhideWhenUsed="0" w:qFormat="1"/>
-    <w:lsdException w:name="Intense Reference" w:semiHidden="0" w:uiPriority="32" w:unhideWhenUsed="0" w:qFormat="1"/>
-    <w:lsdException w:name="Book Title" w:semiHidden="0" w:uiPriority="33" w:unhideWhenUsed="0" w:qFormat="1"/>
-    <w:lsdException w:name="Bibliography" w:uiPriority="37"/>
-    <w:lsdException w:name="TOC Heading" w:uiPriority="39" w:qFormat="1"/>
-  </w:latentStyles>
-  <w:style w:type="paragraph" w:default="1" w:styleId="Normal">
-    <w:name w:val="Normal"/>
-    <w:qFormat/>
-  </w:style>
-  <w:style w:type="character" w:default="1" w:styleId="DefaultParagraphFont">
-    <w:name w:val="Default Paragraph Font"/>
-    <w:uiPriority w:val="1"/>
-    <w:semiHidden/>
-    <w:unhideWhenUsed/>
-  </w:style>
-  <w:style w:type="table" w:default="1" w:styleId="TableNormal">
-    <w:name w:val="Normal Table"/>
-    <w:uiPriority w:val="99"/>
-    <w:semiHidden/>
-    <w:unhideWhenUsed/>
-    <w:tblPr>
-      <w:tblInd w:w="0" w:type="dxa"/>
-      <w:tblCellMar>
-        <w:top w:w="0" w:type="dxa"/>
-        <w:left w:w="108" w:type="dxa"/>
-        <w:bottom w:w="0" w:type="dxa"/>
-        <w:right w:w="108" w:type="dxa"/>
-      </w:tblCellMar>
-    </w:tblPr>
-  </w:style>
-  <w:style w:type="numbering" w:default="1" w:styleId="NoList">
-    <w:name w:val="No List"/>
-    <w:uiPriority w:val="99"/>
-    <w:semiHidden/>
-    <w:unhideWhenUsed/>
-  </w:style>
-  <w:style w:type="table" w:styleId="TableGrid">
-    <w:name w:val="Table Grid"/>
-    <w:basedOn w:val="TableNormal"/>
-    <w:uiPriority w:val="59"/>
-    <w:rsid w:val="00212ED7"/>
-    <w:pPr>
-      <w:spacing w:after="0" w:line="240" w:lineRule="auto"/>
-    </w:pPr>
-    <w:tblPr>
-      <w:tblInd w:w="0" w:type="dxa"/>
-      <w:tblBorders>
-        <w:top w:val="single" w:sz="4" w:space="0" w:color="auto"/>
-        <w:left w:val="single" w:sz="4" w:space="0" w:color="auto"/>
-        <w:bottom w:val="single" w:sz="4" w:space="0" w:color="auto"/>
-        <w:right w:val="single" w:sz="4" w:space="0" w:color="auto"/>
-        <w:insideH w:val="single" w:sz="4" w:space="0" w:color="auto"/>
-        <w:insideV w:val="single" w:sz="4" w:space="0" w:color="auto"/>
-      </w:tblBorders>
-      <w:tblCellMar>
-        <w:top w:w="0" w:type="dxa"/>
-        <w:left w:w="108" w:type="dxa"/>
-        <w:bottom w:w="0" w:type="dxa"/>
-        <w:right w:w="108" w:type="dxa"/>
-      </w:tblCellMar>
     </w:tblPr>
   </w:style>
   <w:style w:type="paragraph" w:styleId="ListParagraph">

</xml_diff>

<commit_message>
new word file add
</commit_message>
<xml_diff>
--- a/word/AdmissionForm .docx
+++ b/word/AdmissionForm .docx
@@ -454,23 +454,7 @@
                 <w:b/>
                 <w:bCs/>
               </w:rPr>
-              <w:t xml:space="preserve">Admission Applied </w:t>
-            </w:r>
-            <w:proofErr w:type="gramStart"/>
-            <w:r>
-              <w:rPr>
-                <w:b/>
-                <w:bCs/>
-              </w:rPr>
-              <w:t>For</w:t>
-            </w:r>
-            <w:proofErr w:type="gramEnd"/>
-            <w:r>
-              <w:rPr>
-                <w:b/>
-                <w:bCs/>
-              </w:rPr>
-              <w:t xml:space="preserve"> Class </w:t>
+              <w:t xml:space="preserve">Admission Applied For Class </w:t>
             </w:r>
           </w:p>
         </w:tc>
@@ -868,17 +852,8 @@
                 <w:b/>
                 <w:bCs/>
               </w:rPr>
-              <w:t>%</w:t>
-            </w:r>
-            <w:proofErr w:type="gramStart"/>
-            <w:r>
-              <w:rPr>
-                <w:b/>
-                <w:bCs/>
-              </w:rPr>
-              <w:t>age</w:t>
-            </w:r>
-            <w:proofErr w:type="gramEnd"/>
+              <w:t>%age</w:t>
+            </w:r>
           </w:p>
         </w:tc>
         <w:tc>
@@ -1399,15 +1374,7 @@
               </w:rPr>
             </w:pPr>
             <w:r>
-              <w:t>${</w:t>
-            </w:r>
-            <w:proofErr w:type="spellStart"/>
-            <w:r>
-              <w:t>igrade</w:t>
-            </w:r>
-            <w:proofErr w:type="spellEnd"/>
-            <w:r>
-              <w:t>}</w:t>
+              <w:t>${igrade}</w:t>
             </w:r>
           </w:p>
         </w:tc>

</xml_diff>